<commit_message>
Implementando NAS e SAN
implementando o NAS e o SAN no trabalho e algumas imagens no diretório
</commit_message>
<xml_diff>
--- a/Arquitetura de Computadores.docx
+++ b/Arquitetura de Computadores.docx
@@ -1,10 +1,10 @@
 
 <file path=word/document.xml><?xml version="1.0" encoding="utf-8"?>
-<w:document xmlns:ve="http://schemas.openxmlformats.org/markup-compatibility/2006" xmlns:o="urn:schemas-microsoft-com:office:office" xmlns:r="http://schemas.openxmlformats.org/officeDocument/2006/relationships" xmlns:m="http://schemas.openxmlformats.org/officeDocument/2006/math" xmlns:v="urn:schemas-microsoft-com:vml" xmlns:wp="http://schemas.openxmlformats.org/drawingml/2006/wordprocessingDrawing" xmlns:w10="urn:schemas-microsoft-com:office:word" xmlns:w="http://schemas.openxmlformats.org/wordprocessingml/2006/main" xmlns:wne="http://schemas.microsoft.com/office/word/2006/wordml">
+<w:document xmlns:wpc="http://schemas.microsoft.com/office/word/2010/wordprocessingCanvas" xmlns:cx="http://schemas.microsoft.com/office/drawing/2014/chartex" xmlns:mc="http://schemas.openxmlformats.org/markup-compatibility/2006" xmlns:o="urn:schemas-microsoft-com:office:office" xmlns:r="http://schemas.openxmlformats.org/officeDocument/2006/relationships" xmlns:m="http://schemas.openxmlformats.org/officeDocument/2006/math" xmlns:v="urn:schemas-microsoft-com:vml" xmlns:wp14="http://schemas.microsoft.com/office/word/2010/wordprocessingDrawing" xmlns:wp="http://schemas.openxmlformats.org/drawingml/2006/wordprocessingDrawing" xmlns:w10="urn:schemas-microsoft-com:office:word" xmlns:w="http://schemas.openxmlformats.org/wordprocessingml/2006/main" xmlns:w14="http://schemas.microsoft.com/office/word/2010/wordml" xmlns:w15="http://schemas.microsoft.com/office/word/2012/wordml" xmlns:wpg="http://schemas.microsoft.com/office/word/2010/wordprocessingGroup" xmlns:wpi="http://schemas.microsoft.com/office/word/2010/wordprocessingInk" xmlns:wne="http://schemas.microsoft.com/office/word/2006/wordml" xmlns:wps="http://schemas.microsoft.com/office/word/2010/wordprocessingShape" mc:Ignorable="w14 w15 wp14">
   <w:body>
     <w:p>
       <w:pPr>
-        <w:pStyle w:val="Ttulo"/>
+        <w:pStyle w:val="Title"/>
       </w:pPr>
       <w:r>
         <w:t>FUMEC/FACE – Faculdade de Ciências Empresariais</w:t>
@@ -142,7 +142,7 @@
     </w:p>
     <w:p>
       <w:pPr>
-        <w:pStyle w:val="Rodap"/>
+        <w:pStyle w:val="Footer"/>
         <w:tabs>
           <w:tab w:val="clear" w:pos="4419"/>
           <w:tab w:val="clear" w:pos="8838"/>
@@ -398,7 +398,7 @@
     <w:p>
       <w:pPr>
         <w:rPr>
-          <w:rStyle w:val="nfaseIntensa"/>
+          <w:rStyle w:val="IntenseEmphasis"/>
           <w:b/>
           <w:sz w:val="44"/>
           <w:szCs w:val="44"/>
@@ -406,7 +406,7 @@
       </w:pPr>
       <w:r>
         <w:rPr>
-          <w:rStyle w:val="nfaseIntensa"/>
+          <w:rStyle w:val="IntenseEmphasis"/>
           <w:sz w:val="44"/>
           <w:szCs w:val="44"/>
         </w:rPr>
@@ -415,7 +415,7 @@
       </w:r>
       <w:r>
         <w:rPr>
-          <w:rStyle w:val="nfaseIntensa"/>
+          <w:rStyle w:val="IntenseEmphasis"/>
           <w:sz w:val="44"/>
           <w:szCs w:val="44"/>
         </w:rPr>
@@ -423,7 +423,7 @@
       </w:r>
       <w:r>
         <w:rPr>
-          <w:rStyle w:val="nfaseIntensa"/>
+          <w:rStyle w:val="IntenseEmphasis"/>
           <w:sz w:val="44"/>
           <w:szCs w:val="44"/>
         </w:rPr>
@@ -433,7 +433,7 @@
     <w:p>
       <w:pPr>
         <w:rPr>
-          <w:rStyle w:val="nfaseIntensa"/>
+          <w:rStyle w:val="IntenseEmphasis"/>
           <w:b/>
           <w:sz w:val="44"/>
           <w:szCs w:val="44"/>
@@ -441,7 +441,7 @@
       </w:pPr>
       <w:r>
         <w:rPr>
-          <w:rStyle w:val="nfaseIntensa"/>
+          <w:rStyle w:val="IntenseEmphasis"/>
           <w:sz w:val="44"/>
           <w:szCs w:val="44"/>
         </w:rPr>
@@ -452,7 +452,7 @@
       <w:bookmarkEnd w:id="0"/>
       <w:r>
         <w:rPr>
-          <w:rStyle w:val="nfaseIntensa"/>
+          <w:rStyle w:val="IntenseEmphasis"/>
           <w:sz w:val="44"/>
           <w:szCs w:val="44"/>
         </w:rPr>
@@ -461,12 +461,12 @@
     </w:p>
     <w:p>
       <w:pPr>
-        <w:pStyle w:val="Ttulo3"/>
+        <w:pStyle w:val="Heading3"/>
         <w:jc w:val="left"/>
       </w:pPr>
       <w:r>
         <w:rPr>
-          <w:rStyle w:val="nfaseIntensa"/>
+          <w:rStyle w:val="IntenseEmphasis"/>
           <w:sz w:val="44"/>
           <w:szCs w:val="44"/>
         </w:rPr>
@@ -490,12 +490,12 @@
     </w:p>
     <w:p>
       <w:pPr>
-        <w:pStyle w:val="Ttulo3"/>
+        <w:pStyle w:val="Heading3"/>
         <w:jc w:val="center"/>
       </w:pPr>
       <w:r>
         <w:rPr>
-          <w:rStyle w:val="nfaseIntensa"/>
+          <w:rStyle w:val="IntenseEmphasis"/>
           <w:sz w:val="44"/>
           <w:szCs w:val="44"/>
         </w:rPr>
@@ -504,7 +504,7 @@
       </w:r>
       <w:r>
         <w:rPr>
-          <w:rStyle w:val="nfaseIntensa"/>
+          <w:rStyle w:val="IntenseEmphasis"/>
           <w:sz w:val="44"/>
           <w:szCs w:val="44"/>
         </w:rPr>
@@ -518,7 +518,7 @@
       </w:pPr>
       <w:r>
         <w:rPr>
-          <w:rStyle w:val="nfaseIntensa"/>
+          <w:rStyle w:val="IntenseEmphasis"/>
           <w:rFonts w:ascii="Arial" w:eastAsia="Arial" w:hAnsi="Arial" w:cs="Arial"/>
           <w:i w:val="0"/>
           <w:iCs w:val="0"/>
@@ -534,7 +534,7 @@
       </w:pPr>
       <w:r>
         <w:rPr>
-          <w:rStyle w:val="nfaseIntensa"/>
+          <w:rStyle w:val="IntenseEmphasis"/>
           <w:rFonts w:ascii="Arial" w:eastAsia="Arial" w:hAnsi="Arial" w:cs="Arial"/>
           <w:i w:val="0"/>
           <w:iCs w:val="0"/>
@@ -546,21 +546,7 @@
         <w:rPr>
           <w:rFonts w:ascii="Arial" w:eastAsia="Arial" w:hAnsi="Arial" w:cs="Arial"/>
         </w:rPr>
-        <w:t xml:space="preserve">são ligados entre si mesmo ou em </w:t>
-      </w:r>
-      <w:proofErr w:type="gramStart"/>
-      <w:r>
-        <w:rPr>
-          <w:rFonts w:ascii="Arial" w:eastAsia="Arial" w:hAnsi="Arial" w:cs="Arial"/>
-        </w:rPr>
-        <w:t>1</w:t>
-      </w:r>
-      <w:proofErr w:type="gramEnd"/>
-      <w:r>
-        <w:rPr>
-          <w:rFonts w:ascii="Arial" w:eastAsia="Arial" w:hAnsi="Arial" w:cs="Arial"/>
-        </w:rPr>
-        <w:t xml:space="preserve"> (um) computador centralizado, ou seja, os dispositivos desta rede estão interligados via cabo, independente do tipo de protocolo que esteja sendo usado (SCSI</w:t>
+        <w:t>são ligados entre si mesmo ou em 1 (um) computador centralizado, ou seja, os dispositivos desta rede estão interligados via cabo, independente do tipo de protocolo que esteja sendo usado (SCSI</w:t>
       </w:r>
       <w:r>
         <w:t xml:space="preserve">, </w:t>
@@ -569,49 +555,7 @@
         <w:rPr>
           <w:rFonts w:ascii="Arial" w:eastAsia="Arial" w:hAnsi="Arial" w:cs="Arial"/>
         </w:rPr>
-        <w:t xml:space="preserve">SAS, SATA, ATA, </w:t>
-      </w:r>
-      <w:proofErr w:type="spellStart"/>
-      <w:r>
-        <w:rPr>
-          <w:rFonts w:ascii="Arial" w:eastAsia="Arial" w:hAnsi="Arial" w:cs="Arial"/>
-        </w:rPr>
-        <w:t>eSATA</w:t>
-      </w:r>
-      <w:proofErr w:type="spellEnd"/>
-      <w:r>
-        <w:rPr>
-          <w:rFonts w:ascii="Arial" w:eastAsia="Arial" w:hAnsi="Arial" w:cs="Arial"/>
-        </w:rPr>
-        <w:t xml:space="preserve"> ou </w:t>
-      </w:r>
-      <w:proofErr w:type="spellStart"/>
-      <w:r>
-        <w:rPr>
-          <w:rFonts w:ascii="Arial" w:eastAsia="Arial" w:hAnsi="Arial" w:cs="Arial"/>
-        </w:rPr>
-        <w:t>Fibre</w:t>
-      </w:r>
-      <w:proofErr w:type="spellEnd"/>
-      <w:r>
-        <w:rPr>
-          <w:rFonts w:ascii="Arial" w:eastAsia="Arial" w:hAnsi="Arial" w:cs="Arial"/>
-        </w:rPr>
-        <w:t xml:space="preserve"> </w:t>
-      </w:r>
-      <w:proofErr w:type="spellStart"/>
-      <w:r>
-        <w:rPr>
-          <w:rFonts w:ascii="Arial" w:eastAsia="Arial" w:hAnsi="Arial" w:cs="Arial"/>
-        </w:rPr>
-        <w:t>Channel</w:t>
-      </w:r>
-      <w:proofErr w:type="spellEnd"/>
-      <w:r>
-        <w:rPr>
-          <w:rFonts w:ascii="Arial" w:eastAsia="Arial" w:hAnsi="Arial" w:cs="Arial"/>
-        </w:rPr>
-        <w:t>).</w:t>
+        <w:t>SAS, SATA, ATA, eSATA ou Fibre Channel).</w:t>
       </w:r>
     </w:p>
     <w:p>
@@ -623,91 +567,19 @@
         <w:rPr>
           <w:rFonts w:ascii="Arial" w:eastAsia="Arial" w:hAnsi="Arial" w:cs="Arial"/>
         </w:rPr>
-        <w:t xml:space="preserve">    Normalmente são usados Discos Rígidos (HDD) ou Discos Sólidos (SSD) para armazenamento de informações e/ou dados neste tipo de sistema, os discos sólidos tem um poder de acesso a estes dados mais rapidamente, pois enquanto um HDD consegue ler dados à apenas 200 </w:t>
+        <w:t xml:space="preserve">    Normalmente são usados Discos Rígidos (HDD) ou Discos Sólidos (SSD) para armazenamento de informações e/ou dados neste tipo de sistema, os discos sólidos tem um poder de acesso a estes dados mais rapidamente, pois enquanto um HDD consegue ler dados à apenas 200 Mbps (megabits por segundo), unidades SSD podem chegar a velocidades de 550 Mbps ou mais, estes disco também possuem uma durabilidade maior por não possuir partes mecânicas, porém tem um custo maior em relação ao HDD. Os discos rígidos, por outro lado tem um custo-benefício melhor e são a melhor solução para armazenamento de informações que não sejam sigilosas ou tenham uma importância menor, uma grande vantagem dos discos rígidos é a tecnologia S.M.A.R.T. que consegue avisar ao usuário se o dispositivo esta começando a falhar. Vale a pena ressaltar também os discos híbridos, pois eles são </w:t>
       </w:r>
-      <w:proofErr w:type="spellStart"/>
       <w:r>
         <w:rPr>
           <w:rFonts w:ascii="Arial" w:eastAsia="Arial" w:hAnsi="Arial" w:cs="Arial"/>
         </w:rPr>
-        <w:t>Mbps</w:t>
+        <w:t>similares</w:t>
       </w:r>
-      <w:proofErr w:type="spellEnd"/>
       <w:r>
         <w:rPr>
           <w:rFonts w:ascii="Arial" w:eastAsia="Arial" w:hAnsi="Arial" w:cs="Arial"/>
         </w:rPr>
-        <w:t xml:space="preserve"> (megabits por segundo), unidades SSD podem chegar a velocidades de 550 </w:t>
-      </w:r>
-      <w:proofErr w:type="spellStart"/>
-      <w:r>
-        <w:rPr>
-          <w:rFonts w:ascii="Arial" w:eastAsia="Arial" w:hAnsi="Arial" w:cs="Arial"/>
-        </w:rPr>
-        <w:t>Mbps</w:t>
-      </w:r>
-      <w:proofErr w:type="spellEnd"/>
-      <w:r>
-        <w:rPr>
-          <w:rFonts w:ascii="Arial" w:eastAsia="Arial" w:hAnsi="Arial" w:cs="Arial"/>
-        </w:rPr>
-        <w:t xml:space="preserve"> ou mais, estes disco também possuem uma durabilidade maior por não possuir partes mecânicas, porém tem um custo maior em relação ao HDD. Os discos rígidos, por outro lado tem um custo-benefício melhor e são a melhor solução para armazenamento de informações que não sejam sigilosas ou tenham uma importância menor, uma grande vantagem dos discos rígidos é a tecnologia </w:t>
-      </w:r>
-      <w:proofErr w:type="spellStart"/>
-      <w:r>
-        <w:rPr>
-          <w:rFonts w:ascii="Arial" w:eastAsia="Arial" w:hAnsi="Arial" w:cs="Arial"/>
-        </w:rPr>
-        <w:t>S.M.A.R.T.</w:t>
-      </w:r>
-      <w:proofErr w:type="spellEnd"/>
-      <w:r>
-        <w:rPr>
-          <w:rFonts w:ascii="Arial" w:eastAsia="Arial" w:hAnsi="Arial" w:cs="Arial"/>
-        </w:rPr>
-        <w:t xml:space="preserve"> que consegue avisar ao usuário se o dispositivo esta começando a falhar. Vale a pena ressaltar também os discos híbridos, pois eles são </w:t>
-      </w:r>
-      <w:proofErr w:type="gramStart"/>
-      <w:r>
-        <w:rPr>
-          <w:rFonts w:ascii="Arial" w:eastAsia="Arial" w:hAnsi="Arial" w:cs="Arial"/>
-        </w:rPr>
-        <w:t>similar</w:t>
-      </w:r>
-      <w:proofErr w:type="gramEnd"/>
-      <w:r>
-        <w:rPr>
-          <w:rFonts w:ascii="Arial" w:eastAsia="Arial" w:hAnsi="Arial" w:cs="Arial"/>
-        </w:rPr>
-        <w:t xml:space="preserve"> aos discos rígidos e aos discos sólidos, ele possui um pouco de cada, ou seja, uma pequena parte deste disco é um discos sólido e a maior parte é um disco rígido, fazendo com que o </w:t>
-      </w:r>
-      <w:proofErr w:type="spellStart"/>
-      <w:r>
-        <w:rPr>
-          <w:rFonts w:ascii="Arial" w:eastAsia="Arial" w:hAnsi="Arial" w:cs="Arial"/>
-        </w:rPr>
-        <w:t>S.O.</w:t>
-      </w:r>
-      <w:proofErr w:type="spellEnd"/>
-      <w:r>
-        <w:rPr>
-          <w:rFonts w:ascii="Arial" w:eastAsia="Arial" w:hAnsi="Arial" w:cs="Arial"/>
-        </w:rPr>
-        <w:t xml:space="preserve"> </w:t>
-      </w:r>
-      <w:proofErr w:type="gramStart"/>
-      <w:r>
-        <w:rPr>
-          <w:rFonts w:ascii="Arial" w:eastAsia="Arial" w:hAnsi="Arial" w:cs="Arial"/>
-        </w:rPr>
-        <w:t>tenha</w:t>
-      </w:r>
-      <w:proofErr w:type="gramEnd"/>
-      <w:r>
-        <w:rPr>
-          <w:rFonts w:ascii="Arial" w:eastAsia="Arial" w:hAnsi="Arial" w:cs="Arial"/>
-        </w:rPr>
-        <w:t xml:space="preserve"> uma inicialização mais rápida, armazenando os módulos residentes na parte sólida e os arquivos salvo pelo usuário na parte rígida.</w:t>
+        <w:t xml:space="preserve"> aos discos rígidos e aos discos sólidos, ele possui um pouco de cada, ou seja, uma pequena parte deste disco é um discos sólido e a maior parte é um disco rígido, fazendo com que o S.O. tenha uma inicialização mais rápida, armazenando os módulos residentes na parte sólida e os arquivos salvo pelo usuário na parte rígida.</w:t>
       </w:r>
     </w:p>
     <w:p>
@@ -739,7 +611,7 @@
                     <a:blip r:embed="rId9" cstate="print">
                       <a:extLst>
                         <a:ext uri="{28A0092B-C50C-407E-A947-70E740481C1C}">
-                          <a14:useLocalDpi xmlns:a14="http://schemas.microsoft.com/office/drawing/2010/main" xmlns:wps="http://schemas.microsoft.com/office/word/2010/wordprocessingShape" xmlns:wpi="http://schemas.microsoft.com/office/word/2010/wordprocessingInk" xmlns:wpg="http://schemas.microsoft.com/office/word/2010/wordprocessingGroup" xmlns:w15="http://schemas.microsoft.com/office/word/2012/wordml" xmlns:w14="http://schemas.microsoft.com/office/word/2010/wordml" xmlns:w="http://schemas.openxmlformats.org/wordprocessingml/2006/main" xmlns:w10="urn:schemas-microsoft-com:office:word" xmlns:wp14="http://schemas.microsoft.com/office/word/2010/wordprocessingDrawing" xmlns:v="urn:schemas-microsoft-com:vml" xmlns:o="urn:schemas-microsoft-com:office:office" xmlns:mc="http://schemas.openxmlformats.org/markup-compatibility/2006" xmlns:cx="http://schemas.microsoft.com/office/drawing/2014/chartex" xmlns:wpc="http://schemas.microsoft.com/office/word/2010/wordprocessingCanvas" xmlns="" val="0"/>
+                          <a14:useLocalDpi xmlns:a14="http://schemas.microsoft.com/office/drawing/2010/main" val="0"/>
                         </a:ext>
                       </a:extLst>
                     </a:blip>
@@ -796,21 +668,7 @@
         <w:rPr>
           <w:rFonts w:ascii="Arial" w:eastAsia="Arial" w:hAnsi="Arial" w:cs="Arial"/>
         </w:rPr>
-        <w:t xml:space="preserve">    A vantagem de ter um sistema deste para fazer o armazenamento de dados e/ou informações, é que não precisam dos dispositivos </w:t>
-      </w:r>
-      <w:proofErr w:type="gramStart"/>
-      <w:r>
-        <w:rPr>
-          <w:rFonts w:ascii="Arial" w:eastAsia="Arial" w:hAnsi="Arial" w:cs="Arial"/>
-        </w:rPr>
-        <w:t>estarem</w:t>
-      </w:r>
-      <w:proofErr w:type="gramEnd"/>
-      <w:r>
-        <w:rPr>
-          <w:rFonts w:ascii="Arial" w:eastAsia="Arial" w:hAnsi="Arial" w:cs="Arial"/>
-        </w:rPr>
-        <w:t xml:space="preserve"> conectados à rede de computadores que eles conseguem acessar o 'servidor' de forma local, sendo assim um acesso rápido.</w:t>
+        <w:t xml:space="preserve">    A vantagem de ter um sistema deste para fazer o armazenamento de dados e/ou informações, é que não precisam dos dispositivos estarem conectados à rede de computadores que eles conseguem acessar o 'servidor' de forma local, sendo assim um acesso rápido.</w:t>
       </w:r>
     </w:p>
     <w:p>
@@ -860,7 +718,7 @@
                     <a:blip r:embed="rId10" cstate="print">
                       <a:extLst>
                         <a:ext uri="{28A0092B-C50C-407E-A947-70E740481C1C}">
-                          <a14:useLocalDpi xmlns:a14="http://schemas.microsoft.com/office/drawing/2010/main" xmlns:wps="http://schemas.microsoft.com/office/word/2010/wordprocessingShape" xmlns:wpi="http://schemas.microsoft.com/office/word/2010/wordprocessingInk" xmlns:wpg="http://schemas.microsoft.com/office/word/2010/wordprocessingGroup" xmlns:w15="http://schemas.microsoft.com/office/word/2012/wordml" xmlns:w14="http://schemas.microsoft.com/office/word/2010/wordml" xmlns:w="http://schemas.openxmlformats.org/wordprocessingml/2006/main" xmlns:w10="urn:schemas-microsoft-com:office:word" xmlns:wp14="http://schemas.microsoft.com/office/word/2010/wordprocessingDrawing" xmlns:v="urn:schemas-microsoft-com:vml" xmlns:o="urn:schemas-microsoft-com:office:office" xmlns:mc="http://schemas.openxmlformats.org/markup-compatibility/2006" xmlns:cx="http://schemas.microsoft.com/office/drawing/2014/chartex" xmlns:wpc="http://schemas.microsoft.com/office/word/2010/wordprocessingCanvas" xmlns="" val="0"/>
+                          <a14:useLocalDpi xmlns:a14="http://schemas.microsoft.com/office/drawing/2010/main" val="0"/>
                         </a:ext>
                       </a:extLst>
                     </a:blip>
@@ -943,21 +801,7 @@
         <w:rPr>
           <w:rFonts w:ascii="Arial" w:eastAsia="Arial" w:hAnsi="Arial" w:cs="Arial"/>
         </w:rPr>
-        <w:t xml:space="preserve"> compartilhadas. Com a </w:t>
-      </w:r>
-      <w:proofErr w:type="spellStart"/>
-      <w:r>
-        <w:rPr>
-          <w:rFonts w:ascii="Arial" w:eastAsia="Arial" w:hAnsi="Arial" w:cs="Arial"/>
-        </w:rPr>
-        <w:t>virtualização</w:t>
-      </w:r>
-      <w:proofErr w:type="spellEnd"/>
-      <w:r>
-        <w:rPr>
-          <w:rFonts w:ascii="Arial" w:eastAsia="Arial" w:hAnsi="Arial" w:cs="Arial"/>
-        </w:rPr>
-        <w:t xml:space="preserve"> ganhando espaço no mercado e com maior número de empresas usando, as vantagens que a tecnologia DAS oferece estão se popularizando novamente.</w:t>
+        <w:t xml:space="preserve"> compartilhadas. Com a virtualização ganhando espaço no mercado e com maior número de empresas usando, as vantagens que a tecnologia DAS oferece estão se popularizando novamente.</w:t>
       </w:r>
     </w:p>
     <w:p>
@@ -965,28 +809,14 @@
         <w:spacing w:line="360" w:lineRule="auto"/>
         <w:jc w:val="both"/>
         <w:rPr>
-          <w:rFonts w:ascii="Arial" w:hAnsi="Arial" w:cs="Arial"/>
+          <w:rFonts w:ascii="Arial" w:eastAsia="Arial" w:hAnsi="Arial" w:cs="Arial"/>
         </w:rPr>
       </w:pPr>
       <w:r>
         <w:rPr>
           <w:rFonts w:ascii="Arial" w:eastAsia="Arial" w:hAnsi="Arial" w:cs="Arial"/>
         </w:rPr>
-        <w:t xml:space="preserve">    Hoje em dia, tem algumas variações desta tecnologia no mercado como o 'DAS compartilhadas' ou 'Direct </w:t>
-      </w:r>
-      <w:proofErr w:type="spellStart"/>
-      <w:r>
-        <w:rPr>
-          <w:rFonts w:ascii="Arial" w:eastAsia="Arial" w:hAnsi="Arial" w:cs="Arial"/>
-        </w:rPr>
-        <w:t>Area</w:t>
-      </w:r>
-      <w:proofErr w:type="spellEnd"/>
-      <w:r>
-        <w:rPr>
-          <w:rFonts w:ascii="Arial" w:eastAsia="Arial" w:hAnsi="Arial" w:cs="Arial"/>
-        </w:rPr>
-        <w:t xml:space="preserve"> Networks (DAN)', o</w:t>
+        <w:t xml:space="preserve">    Hoje em dia, tem algumas variações desta tecnologia no mercado como o 'DAS compartilhadas' ou 'Direct Area Networks (DAN)', o</w:t>
       </w:r>
       <w:r>
         <w:rPr>
@@ -1000,31 +830,19 @@
         </w:rPr>
         <w:t>que na verdade são dispositivos DAS conectados a controladores responsáveis pela troca destas informações através da rede de computadores interconectados.</w:t>
       </w:r>
-    </w:p>
-    <w:p>
-      <w:pPr>
-        <w:rPr>
-          <w:rStyle w:val="nfaseIntensa"/>
-          <w:sz w:val="44"/>
-          <w:szCs w:val="44"/>
-          <w:lang w:val="en-US"/>
-        </w:rPr>
-      </w:pPr>
       <w:r>
         <w:rPr>
-          <w:rStyle w:val="nfaseIntensa"/>
-          <w:sz w:val="44"/>
-          <w:szCs w:val="44"/>
-          <w:lang w:val="en-US"/>
+          <w:rFonts w:ascii="Arial" w:eastAsia="Arial" w:hAnsi="Arial" w:cs="Arial"/>
         </w:rPr>
         <w:br w:type="page"/>
       </w:r>
     </w:p>
     <w:p>
       <w:pPr>
+        <w:pStyle w:val="Heading3"/>
         <w:jc w:val="center"/>
         <w:rPr>
-          <w:rStyle w:val="nfaseIntensa"/>
+          <w:rStyle w:val="IntenseEmphasis"/>
           <w:sz w:val="44"/>
           <w:szCs w:val="44"/>
           <w:lang w:val="en-US"/>
@@ -1032,148 +850,206 @@
       </w:pPr>
       <w:r>
         <w:rPr>
-          <w:rStyle w:val="nfaseIntensa"/>
+          <w:rStyle w:val="IntenseEmphasis"/>
           <w:sz w:val="44"/>
           <w:szCs w:val="44"/>
           <w:lang w:val="en-US"/>
         </w:rPr>
         <w:lastRenderedPageBreak/>
-        <w:t>NAS – Network Attached Storage</w:t>
+        <w:t>NAS</w:t>
+      </w:r>
+      <w:r>
+        <w:rPr>
+          <w:rStyle w:val="IntenseEmphasis"/>
+          <w:sz w:val="44"/>
+          <w:szCs w:val="44"/>
+          <w:lang w:val="en-US"/>
+        </w:rPr>
+        <w:t xml:space="preserve"> – </w:t>
+      </w:r>
+      <w:r>
+        <w:rPr>
+          <w:rStyle w:val="IntenseEmphasis"/>
+          <w:sz w:val="44"/>
+          <w:szCs w:val="44"/>
+          <w:lang w:val="en-US"/>
+        </w:rPr>
+        <w:t xml:space="preserve">Network Area </w:t>
+      </w:r>
+      <w:r>
+        <w:rPr>
+          <w:rStyle w:val="IntenseEmphasis"/>
+          <w:sz w:val="44"/>
+          <w:szCs w:val="44"/>
+          <w:lang w:val="en-US"/>
+        </w:rPr>
+        <w:t>S</w:t>
+      </w:r>
+      <w:r>
+        <w:rPr>
+          <w:rStyle w:val="IntenseEmphasis"/>
+          <w:sz w:val="44"/>
+          <w:szCs w:val="44"/>
+          <w:lang w:val="en-US"/>
+        </w:rPr>
+        <w:t>torage</w:t>
       </w:r>
     </w:p>
     <w:p>
       <w:pPr>
+        <w:rPr>
+          <w:lang w:val="en-US"/>
+        </w:rPr>
+      </w:pPr>
+      <w:r>
+        <w:rPr>
+          <w:lang w:val="en-US"/>
+        </w:rPr>
+        <w:t>Video provides a powerful way to help you prove your point. When you click Online Video, you can paste in the embed code for the video you want to add. You can also type a keyword to search online for the video that best fits your document.</w:t>
+      </w:r>
+    </w:p>
+    <w:p>
+      <w:pPr>
+        <w:rPr>
+          <w:lang w:val="en-US"/>
+        </w:rPr>
+      </w:pPr>
+      <w:r>
+        <w:rPr>
+          <w:lang w:val="en-US"/>
+        </w:rPr>
+        <w:t>To make your document look professionally produced, Word provides header, footer, cover page, and text box designs that complement each other. For example, you can add a matching cover page, header, and sidebar. Click Insert and then choose the elements you want from the different galleries.</w:t>
+      </w:r>
+    </w:p>
+    <w:p>
+      <w:pPr>
+        <w:rPr>
+          <w:lang w:val="en-US"/>
+        </w:rPr>
+      </w:pPr>
+      <w:r>
+        <w:rPr>
+          <w:lang w:val="en-US"/>
+        </w:rPr>
+        <w:t>Themes and styles also help keep your document coordinated. When you click Design and choose a new Theme, the pictures, charts, and SmartArt graphics change to match your new theme. When you apply styles, your headings change to match the new theme.</w:t>
+      </w:r>
+    </w:p>
+    <w:p>
+      <w:pPr>
+        <w:rPr>
+          <w:lang w:val="en-US"/>
+        </w:rPr>
+      </w:pPr>
+      <w:r>
+        <w:rPr>
+          <w:lang w:val="en-US"/>
+        </w:rPr>
+        <w:t>Save time in Word with new buttons that show up where you need them. To change the way a picture fits in your document, click it and a button for layout options appears next to it. When you work on a table, click where you want to add a row or a column, and then click the plus sign.</w:t>
+      </w:r>
+    </w:p>
+    <w:p>
+      <w:pPr>
+        <w:rPr>
+          <w:lang w:val="en-US"/>
+        </w:rPr>
+      </w:pPr>
+      <w:r>
+        <w:rPr>
+          <w:lang w:val="en-US"/>
+        </w:rPr>
+        <w:t>Reading is easier, too, in the new Reading view. You can collapse parts of the document and focus on the text you want. If you need to stop reading before you reach the end, Word remembers where you left off - even on another device.</w:t>
+      </w:r>
+    </w:p>
+    <w:p>
+      <w:pPr>
+        <w:rPr>
+          <w:lang w:val="en-US"/>
+        </w:rPr>
+      </w:pPr>
+      <w:r>
+        <w:rPr>
+          <w:lang w:val="en-US"/>
+        </w:rPr>
+        <w:t>Video provides a powerful way to help you prove your point. When you click Online Video, you can paste in the embed code for the video you want to add. You can also type a keyword to search online for the video that best fits your document.</w:t>
+      </w:r>
+    </w:p>
+    <w:p>
+      <w:pPr>
+        <w:rPr>
+          <w:lang w:val="en-US"/>
+        </w:rPr>
+      </w:pPr>
+      <w:r>
+        <w:rPr>
+          <w:lang w:val="en-US"/>
+        </w:rPr>
+        <w:t>To make your document look professionally produced, Word provides header, footer, cover page, and text box designs that complement each other. For example, you can add a matching cover page, header, and sidebar. Click Insert and then choose the elements you want from the different galleries.</w:t>
+      </w:r>
+    </w:p>
+    <w:p>
+      <w:pPr>
+        <w:rPr>
+          <w:lang w:val="en-US"/>
+        </w:rPr>
+      </w:pPr>
+      <w:r>
+        <w:rPr>
+          <w:lang w:val="en-US"/>
+        </w:rPr>
+        <w:t>Themes and styles also help keep your document coordinated. When you click Design and choose a new Theme, the pictures, charts, and SmartArt graphics change to match your new theme. When you apply styles, your headings change to match the new theme.</w:t>
+      </w:r>
+    </w:p>
+    <w:p>
+      <w:pPr>
+        <w:rPr>
+          <w:lang w:val="en-US"/>
+        </w:rPr>
+      </w:pPr>
+      <w:r>
+        <w:rPr>
+          <w:lang w:val="en-US"/>
+        </w:rPr>
+        <w:t>Save time in Word with new buttons that show up where you need them. To change the way a picture fits in your document, click it and a button for layout options appears next to it. When you work on a table, click where you want to add a row or a column, and then click the plus sign.</w:t>
+      </w:r>
+    </w:p>
+    <w:p>
+      <w:pPr>
+        <w:rPr>
+          <w:lang w:val="en-US"/>
+        </w:rPr>
+      </w:pPr>
+      <w:r>
+        <w:rPr>
+          <w:lang w:val="en-US"/>
+        </w:rPr>
+        <w:t>Reading is easier, too, in the new Reading view. You can collapse parts of the document and focus on the text you want. If you need to stop reading before you reach the end, Word remembers where you left off - even on another device.</w:t>
+      </w:r>
+      <w:r>
+        <w:rPr>
+          <w:lang w:val="en-US"/>
+        </w:rPr>
+        <w:br w:type="page"/>
+      </w:r>
+      <w:bookmarkStart w:id="1" w:name="_GoBack"/>
+      <w:bookmarkEnd w:id="1"/>
+    </w:p>
+    <w:p>
+      <w:pPr>
+        <w:pStyle w:val="Heading3"/>
         <w:jc w:val="center"/>
         <w:rPr>
-          <w:rStyle w:val="nfaseIntensa"/>
+          <w:rStyle w:val="IntenseEmphasis"/>
           <w:sz w:val="44"/>
           <w:szCs w:val="44"/>
           <w:lang w:val="en-US"/>
         </w:rPr>
       </w:pPr>
-    </w:p>
-    <w:p>
-      <w:pPr>
-        <w:spacing w:line="360" w:lineRule="auto"/>
-        <w:rPr>
-          <w:rStyle w:val="nfaseIntensa"/>
-          <w:rFonts w:ascii="Arial" w:hAnsi="Arial" w:cs="Arial"/>
-          <w:i w:val="0"/>
-          <w:color w:val="auto"/>
-        </w:rPr>
-      </w:pPr>
       <w:r>
         <w:rPr>
-          <w:rStyle w:val="nfaseIntensa"/>
-          <w:rFonts w:ascii="Arial" w:hAnsi="Arial" w:cs="Arial"/>
-          <w:i w:val="0"/>
-          <w:color w:val="auto"/>
-        </w:rPr>
-        <w:t xml:space="preserve">    </w:t>
-      </w:r>
-      <w:r>
-        <w:rPr>
-          <w:rStyle w:val="nfaseIntensa"/>
-          <w:rFonts w:ascii="Arial" w:hAnsi="Arial" w:cs="Arial"/>
-          <w:i w:val="0"/>
-          <w:color w:val="auto"/>
-        </w:rPr>
-        <w:t xml:space="preserve">No </w:t>
-      </w:r>
-      <w:proofErr w:type="gramStart"/>
-      <w:r>
-        <w:rPr>
-          <w:rStyle w:val="nfaseIntensa"/>
-          <w:rFonts w:ascii="Arial" w:hAnsi="Arial" w:cs="Arial"/>
-          <w:i w:val="0"/>
-          <w:color w:val="auto"/>
-        </w:rPr>
-        <w:t>menu</w:t>
-      </w:r>
-      <w:proofErr w:type="gramEnd"/>
-      <w:r>
-        <w:rPr>
-          <w:rStyle w:val="nfaseIntensa"/>
-          <w:rFonts w:ascii="Arial" w:hAnsi="Arial" w:cs="Arial"/>
-          <w:i w:val="0"/>
-          <w:color w:val="auto"/>
-        </w:rPr>
-        <w:t xml:space="preserve"> Inserir, as galerias incluem itens que são projetados para corresponder à aparência geral do documento. Você pode usar essas galerias para inserir tabelas, cabeçalhos, rodapés, listas, folhas de rosto e outros blocos de construção do documento. Quando você cria imagens, gráficos ou diagramas, esses elementos também são coordenados com a aparência atual do documento.</w:t>
-      </w:r>
-    </w:p>
-    <w:p>
-      <w:pPr>
-        <w:spacing w:line="360" w:lineRule="auto"/>
-        <w:rPr>
-          <w:rStyle w:val="nfaseIntensa"/>
-          <w:rFonts w:ascii="Arial" w:hAnsi="Arial" w:cs="Arial"/>
-          <w:i w:val="0"/>
-          <w:color w:val="auto"/>
-        </w:rPr>
-      </w:pPr>
-      <w:r>
-        <w:rPr>
-          <w:rStyle w:val="nfaseIntensa"/>
-          <w:rFonts w:ascii="Arial" w:hAnsi="Arial" w:cs="Arial"/>
-          <w:i w:val="0"/>
-          <w:color w:val="auto"/>
-        </w:rPr>
-        <w:t>Você pode alterar facilmente a formatação do texto selecionado no documento escolhendo uma aparência para o texto selecionado na galeria Estilos Rápidos, na guia Início. Você também pode formatar texto diretamente usando os outros controles na guia Início. A maioria dos controles oferece uma opção entre usar a aparência do tema atual ou usar um formato que você pode especificar.</w:t>
-      </w:r>
-    </w:p>
-    <w:p>
-      <w:pPr>
-        <w:spacing w:line="360" w:lineRule="auto"/>
-        <w:rPr>
-          <w:rStyle w:val="nfaseIntensa"/>
-          <w:rFonts w:ascii="Arial" w:hAnsi="Arial" w:cs="Arial"/>
-          <w:i w:val="0"/>
-          <w:color w:val="auto"/>
-        </w:rPr>
-      </w:pPr>
-      <w:r>
-        <w:rPr>
-          <w:rStyle w:val="nfaseIntensa"/>
-          <w:rFonts w:ascii="Arial" w:hAnsi="Arial" w:cs="Arial"/>
-          <w:i w:val="0"/>
-          <w:color w:val="auto"/>
-        </w:rPr>
-        <w:t>Para alterar a aparência geral do documento, escolha novos elementos Tema na guia Layout da Página. Para alterar as aparências disponíveis na galeria Estilos Rápidos, use o comando Alterar Conjunto Atual de Estilos Rápidos. As galerias Temas e Estilos Rápidos fornecem comandos de redefinição para que você possa sempre restaurar a aparência do documento ao original contido no modelo atual.</w:t>
-      </w:r>
-    </w:p>
-    <w:p>
-      <w:pPr>
-        <w:rPr>
-          <w:rStyle w:val="nfaseIntensa"/>
-          <w:b/>
-          <w:i w:val="0"/>
-          <w:color w:val="auto"/>
-        </w:rPr>
-      </w:pPr>
-      <w:r>
-        <w:rPr>
-          <w:rStyle w:val="nfaseIntensa"/>
-          <w:i w:val="0"/>
-          <w:color w:val="auto"/>
-        </w:rPr>
-        <w:br w:type="page"/>
-      </w:r>
-    </w:p>
-    <w:p>
-      <w:pPr>
-        <w:pStyle w:val="Ttulo3"/>
-        <w:jc w:val="center"/>
-        <w:rPr>
-          <w:rStyle w:val="nfaseIntensa"/>
+          <w:rStyle w:val="IntenseEmphasis"/>
           <w:sz w:val="44"/>
           <w:szCs w:val="44"/>
-        </w:rPr>
-      </w:pPr>
-      <w:r>
-        <w:rPr>
-          <w:rStyle w:val="nfaseIntensa"/>
-          <w:sz w:val="44"/>
-          <w:szCs w:val="44"/>
+          <w:lang w:val="en-US"/>
         </w:rPr>
         <w:lastRenderedPageBreak/>
         <w:t>SAN – Storage Attached Network</w:t>
@@ -1183,7 +1059,7 @@
       <w:pPr>
         <w:spacing w:line="360" w:lineRule="auto"/>
         <w:rPr>
-          <w:rStyle w:val="nfaseIntensa"/>
+          <w:rStyle w:val="IntenseEmphasis"/>
           <w:rFonts w:ascii="Arial" w:hAnsi="Arial" w:cs="Arial"/>
           <w:i w:val="0"/>
           <w:color w:val="auto"/>
@@ -1191,56 +1067,37 @@
       </w:pPr>
       <w:r>
         <w:rPr>
-          <w:rStyle w:val="nfaseIntensa"/>
+          <w:rStyle w:val="IntenseEmphasis"/>
           <w:rFonts w:ascii="Arial" w:hAnsi="Arial" w:cs="Arial"/>
           <w:i w:val="0"/>
           <w:color w:val="auto"/>
+          <w:lang w:val="en-US"/>
         </w:rPr>
         <w:t xml:space="preserve">    </w:t>
       </w:r>
       <w:r>
         <w:rPr>
-          <w:rStyle w:val="nfaseIntensa"/>
+          <w:rStyle w:val="IntenseEmphasis"/>
           <w:rFonts w:ascii="Arial" w:hAnsi="Arial" w:cs="Arial"/>
           <w:i w:val="0"/>
           <w:color w:val="auto"/>
         </w:rPr>
-        <w:t xml:space="preserve">No </w:t>
+        <w:t>No menu Inserir, as galerias incluem itens que são projetados para corresponder à aparência geral do documento. Você pode usar essas galerias para inserir tabelas, cabeçalhos, rodapés, listas, folhas de rosto e outros blocos de construção do documento. Quando você cria imagens, gráficos ou diagramas, esses elementos também são coordenados com a aparência atual do documento.</w:t>
       </w:r>
-      <w:proofErr w:type="gramStart"/>
-      <w:r>
-        <w:rPr>
-          <w:rStyle w:val="nfaseIntensa"/>
+    </w:p>
+    <w:p>
+      <w:pPr>
+        <w:spacing w:line="360" w:lineRule="auto"/>
+        <w:rPr>
+          <w:rStyle w:val="IntenseEmphasis"/>
           <w:rFonts w:ascii="Arial" w:hAnsi="Arial" w:cs="Arial"/>
           <w:i w:val="0"/>
           <w:color w:val="auto"/>
         </w:rPr>
-        <w:t>menu</w:t>
-      </w:r>
-      <w:proofErr w:type="gramEnd"/>
+      </w:pPr>
       <w:r>
         <w:rPr>
-          <w:rStyle w:val="nfaseIntensa"/>
-          <w:rFonts w:ascii="Arial" w:hAnsi="Arial" w:cs="Arial"/>
-          <w:i w:val="0"/>
-          <w:color w:val="auto"/>
-        </w:rPr>
-        <w:t xml:space="preserve"> Inserir, as galerias incluem itens que são projetados para corresponder à aparência geral do documento. Você pode usar essas galerias para inserir tabelas, cabeçalhos, rodapés, listas, folhas de rosto e outros blocos de construção do documento. Quando você cria imagens, gráficos ou diagramas, esses elementos também são coordenados com a aparência atual do documento.</w:t>
-      </w:r>
-    </w:p>
-    <w:p>
-      <w:pPr>
-        <w:spacing w:line="360" w:lineRule="auto"/>
-        <w:rPr>
-          <w:rStyle w:val="nfaseIntensa"/>
-          <w:rFonts w:ascii="Arial" w:hAnsi="Arial" w:cs="Arial"/>
-          <w:i w:val="0"/>
-          <w:color w:val="auto"/>
-        </w:rPr>
-      </w:pPr>
-      <w:r>
-        <w:rPr>
-          <w:rStyle w:val="nfaseIntensa"/>
+          <w:rStyle w:val="IntenseEmphasis"/>
           <w:rFonts w:ascii="Arial" w:hAnsi="Arial" w:cs="Arial"/>
           <w:i w:val="0"/>
           <w:color w:val="auto"/>
@@ -1251,7 +1108,7 @@
     <w:p>
       <w:pPr>
         <w:rPr>
-          <w:rStyle w:val="nfaseIntensa"/>
+          <w:rStyle w:val="IntenseEmphasis"/>
           <w:b/>
           <w:sz w:val="44"/>
           <w:szCs w:val="44"/>
@@ -1259,7 +1116,7 @@
       </w:pPr>
       <w:r>
         <w:rPr>
-          <w:rStyle w:val="nfaseIntensa"/>
+          <w:rStyle w:val="IntenseEmphasis"/>
           <w:sz w:val="44"/>
           <w:szCs w:val="44"/>
         </w:rPr>
@@ -1268,17 +1125,17 @@
     </w:p>
     <w:p>
       <w:pPr>
-        <w:pStyle w:val="Ttulo3"/>
+        <w:pStyle w:val="Heading3"/>
         <w:jc w:val="left"/>
         <w:rPr>
-          <w:rStyle w:val="nfaseIntensa"/>
+          <w:rStyle w:val="IntenseEmphasis"/>
           <w:sz w:val="44"/>
           <w:szCs w:val="44"/>
         </w:rPr>
       </w:pPr>
       <w:r>
         <w:rPr>
-          <w:rStyle w:val="nfaseIntensa"/>
+          <w:rStyle w:val="IntenseEmphasis"/>
           <w:sz w:val="44"/>
           <w:szCs w:val="44"/>
         </w:rPr>
@@ -1289,7 +1146,7 @@
     <w:p>
       <w:pPr>
         <w:rPr>
-          <w:rStyle w:val="nfaseIntensa"/>
+          <w:rStyle w:val="IntenseEmphasis"/>
           <w:b/>
           <w:sz w:val="44"/>
           <w:szCs w:val="44"/>
@@ -1297,7 +1154,7 @@
       </w:pPr>
       <w:r>
         <w:rPr>
-          <w:rStyle w:val="nfaseIntensa"/>
+          <w:rStyle w:val="IntenseEmphasis"/>
           <w:sz w:val="44"/>
           <w:szCs w:val="44"/>
         </w:rPr>
@@ -1306,17 +1163,17 @@
     </w:p>
     <w:p>
       <w:pPr>
-        <w:pStyle w:val="Ttulo3"/>
+        <w:pStyle w:val="Heading3"/>
         <w:jc w:val="left"/>
         <w:rPr>
-          <w:rStyle w:val="nfaseIntensa"/>
+          <w:rStyle w:val="IntenseEmphasis"/>
           <w:sz w:val="44"/>
           <w:szCs w:val="44"/>
         </w:rPr>
       </w:pPr>
       <w:r>
         <w:rPr>
-          <w:rStyle w:val="nfaseIntensa"/>
+          <w:rStyle w:val="IntenseEmphasis"/>
           <w:sz w:val="44"/>
           <w:szCs w:val="44"/>
         </w:rPr>
@@ -1325,7 +1182,7 @@
       </w:r>
       <w:r>
         <w:rPr>
-          <w:rStyle w:val="nfaseIntensa"/>
+          <w:rStyle w:val="IntenseEmphasis"/>
           <w:sz w:val="44"/>
           <w:szCs w:val="44"/>
         </w:rPr>
@@ -1333,7 +1190,7 @@
       </w:r>
       <w:r>
         <w:rPr>
-          <w:rStyle w:val="nfaseIntensa"/>
+          <w:rStyle w:val="IntenseEmphasis"/>
           <w:sz w:val="44"/>
           <w:szCs w:val="44"/>
         </w:rPr>
@@ -1367,21 +1224,7 @@
         <w:rPr>
           <w:rFonts w:ascii="Arial" w:hAnsi="Arial" w:cs="Arial"/>
         </w:rPr>
-        <w:t xml:space="preserve"> </w:t>
-      </w:r>
-      <w:proofErr w:type="gramStart"/>
-      <w:r>
-        <w:rPr>
-          <w:rFonts w:ascii="Arial" w:hAnsi="Arial" w:cs="Arial"/>
-        </w:rPr>
-        <w:t>00:54</w:t>
-      </w:r>
-      <w:proofErr w:type="gramEnd"/>
-      <w:r>
-        <w:rPr>
-          <w:rFonts w:ascii="Arial" w:hAnsi="Arial" w:cs="Arial"/>
-        </w:rPr>
-        <w:t xml:space="preserve"> 01/05/2015</w:t>
+        <w:t xml:space="preserve"> 00:54 01/05/2015</w:t>
       </w:r>
     </w:p>
     <w:p>
@@ -1413,19 +1256,11 @@
         </w:rPr>
         <w:t xml:space="preserve"> </w:t>
       </w:r>
-      <w:proofErr w:type="gramStart"/>
       <w:r>
         <w:rPr>
           <w:rFonts w:ascii="Arial" w:hAnsi="Arial" w:cs="Arial"/>
         </w:rPr>
-        <w:t>00:54</w:t>
-      </w:r>
-      <w:proofErr w:type="gramEnd"/>
-      <w:r>
-        <w:rPr>
-          <w:rFonts w:ascii="Arial" w:hAnsi="Arial" w:cs="Arial"/>
-        </w:rPr>
-        <w:t xml:space="preserve"> 01/05/2015</w:t>
+        <w:t>00:54 01/05/2015</w:t>
       </w:r>
     </w:p>
     <w:p>
@@ -1455,21 +1290,7 @@
         <w:rPr>
           <w:rFonts w:ascii="Arial" w:hAnsi="Arial" w:cs="Arial"/>
         </w:rPr>
-        <w:t xml:space="preserve"> </w:t>
-      </w:r>
-      <w:proofErr w:type="gramStart"/>
-      <w:r>
-        <w:rPr>
-          <w:rFonts w:ascii="Arial" w:hAnsi="Arial" w:cs="Arial"/>
-        </w:rPr>
-        <w:t>01:05</w:t>
-      </w:r>
-      <w:proofErr w:type="gramEnd"/>
-      <w:r>
-        <w:rPr>
-          <w:rFonts w:ascii="Arial" w:hAnsi="Arial" w:cs="Arial"/>
-        </w:rPr>
-        <w:t xml:space="preserve"> 01/05/2015</w:t>
+        <w:t xml:space="preserve"> 01:05 01/05/2015</w:t>
       </w:r>
     </w:p>
     <w:p>
@@ -1499,21 +1320,7 @@
         <w:rPr>
           <w:rFonts w:ascii="Arial" w:hAnsi="Arial" w:cs="Arial"/>
         </w:rPr>
-        <w:t xml:space="preserve"> </w:t>
-      </w:r>
-      <w:proofErr w:type="gramStart"/>
-      <w:r>
-        <w:rPr>
-          <w:rFonts w:ascii="Arial" w:hAnsi="Arial" w:cs="Arial"/>
-        </w:rPr>
-        <w:t>18:31</w:t>
-      </w:r>
-      <w:proofErr w:type="gramEnd"/>
-      <w:r>
-        <w:rPr>
-          <w:rFonts w:ascii="Arial" w:hAnsi="Arial" w:cs="Arial"/>
-        </w:rPr>
-        <w:t xml:space="preserve"> 01/05/2015</w:t>
+        <w:t xml:space="preserve"> 18:31 01/05/2015</w:t>
       </w:r>
     </w:p>
     <w:p>
@@ -1543,21 +1350,7 @@
         <w:rPr>
           <w:rFonts w:ascii="Arial" w:hAnsi="Arial" w:cs="Arial"/>
         </w:rPr>
-        <w:t xml:space="preserve"> </w:t>
-      </w:r>
-      <w:proofErr w:type="gramStart"/>
-      <w:r>
-        <w:rPr>
-          <w:rFonts w:ascii="Arial" w:hAnsi="Arial" w:cs="Arial"/>
-        </w:rPr>
-        <w:t>15:17</w:t>
-      </w:r>
-      <w:proofErr w:type="gramEnd"/>
-      <w:r>
-        <w:rPr>
-          <w:rFonts w:ascii="Arial" w:hAnsi="Arial" w:cs="Arial"/>
-        </w:rPr>
-        <w:t xml:space="preserve"> 01/05/2015</w:t>
+        <w:t xml:space="preserve"> 15:17 01/05/2015</w:t>
       </w:r>
     </w:p>
     <w:sectPr>
@@ -1572,7 +1365,7 @@
 </file>
 
 <file path=word/endnotes.xml><?xml version="1.0" encoding="utf-8"?>
-<w:endnotes xmlns:ve="http://schemas.openxmlformats.org/markup-compatibility/2006" xmlns:o="urn:schemas-microsoft-com:office:office" xmlns:r="http://schemas.openxmlformats.org/officeDocument/2006/relationships" xmlns:m="http://schemas.openxmlformats.org/officeDocument/2006/math" xmlns:v="urn:schemas-microsoft-com:vml" xmlns:wp="http://schemas.openxmlformats.org/drawingml/2006/wordprocessingDrawing" xmlns:w10="urn:schemas-microsoft-com:office:word" xmlns:w="http://schemas.openxmlformats.org/wordprocessingml/2006/main" xmlns:wne="http://schemas.microsoft.com/office/word/2006/wordml">
+<w:endnotes xmlns:wpc="http://schemas.microsoft.com/office/word/2010/wordprocessingCanvas" xmlns:cx="http://schemas.microsoft.com/office/drawing/2014/chartex" xmlns:mc="http://schemas.openxmlformats.org/markup-compatibility/2006" xmlns:o="urn:schemas-microsoft-com:office:office" xmlns:r="http://schemas.openxmlformats.org/officeDocument/2006/relationships" xmlns:m="http://schemas.openxmlformats.org/officeDocument/2006/math" xmlns:v="urn:schemas-microsoft-com:vml" xmlns:wp14="http://schemas.microsoft.com/office/word/2010/wordprocessingDrawing" xmlns:wp="http://schemas.openxmlformats.org/drawingml/2006/wordprocessingDrawing" xmlns:w10="urn:schemas-microsoft-com:office:word" xmlns:w="http://schemas.openxmlformats.org/wordprocessingml/2006/main" xmlns:w14="http://schemas.microsoft.com/office/word/2010/wordml" xmlns:w15="http://schemas.microsoft.com/office/word/2012/wordml" xmlns:wpg="http://schemas.microsoft.com/office/word/2010/wordprocessingGroup" xmlns:wpi="http://schemas.microsoft.com/office/word/2010/wordprocessingInk" xmlns:wne="http://schemas.microsoft.com/office/word/2006/wordml" xmlns:wps="http://schemas.microsoft.com/office/word/2010/wordprocessingShape" mc:Ignorable="w14 w15 wp14">
   <w:endnote w:type="separator" w:id="-1">
     <w:p>
       <w:r>
@@ -1591,10 +1384,10 @@
 </file>
 
 <file path=word/footer1.xml><?xml version="1.0" encoding="utf-8"?>
-<w:ftr xmlns:ve="http://schemas.openxmlformats.org/markup-compatibility/2006" xmlns:o="urn:schemas-microsoft-com:office:office" xmlns:r="http://schemas.openxmlformats.org/officeDocument/2006/relationships" xmlns:m="http://schemas.openxmlformats.org/officeDocument/2006/math" xmlns:v="urn:schemas-microsoft-com:vml" xmlns:wp="http://schemas.openxmlformats.org/drawingml/2006/wordprocessingDrawing" xmlns:w10="urn:schemas-microsoft-com:office:word" xmlns:w="http://schemas.openxmlformats.org/wordprocessingml/2006/main" xmlns:wne="http://schemas.microsoft.com/office/word/2006/wordml">
+<w:ftr xmlns:wpc="http://schemas.microsoft.com/office/word/2010/wordprocessingCanvas" xmlns:cx="http://schemas.microsoft.com/office/drawing/2014/chartex" xmlns:mc="http://schemas.openxmlformats.org/markup-compatibility/2006" xmlns:o="urn:schemas-microsoft-com:office:office" xmlns:r="http://schemas.openxmlformats.org/officeDocument/2006/relationships" xmlns:m="http://schemas.openxmlformats.org/officeDocument/2006/math" xmlns:v="urn:schemas-microsoft-com:vml" xmlns:wp14="http://schemas.microsoft.com/office/word/2010/wordprocessingDrawing" xmlns:wp="http://schemas.openxmlformats.org/drawingml/2006/wordprocessingDrawing" xmlns:w10="urn:schemas-microsoft-com:office:word" xmlns:w="http://schemas.openxmlformats.org/wordprocessingml/2006/main" xmlns:w14="http://schemas.microsoft.com/office/word/2010/wordml" xmlns:w15="http://schemas.microsoft.com/office/word/2012/wordml" xmlns:wpg="http://schemas.microsoft.com/office/word/2010/wordprocessingGroup" xmlns:wpi="http://schemas.microsoft.com/office/word/2010/wordprocessingInk" xmlns:wne="http://schemas.microsoft.com/office/word/2006/wordml" xmlns:wps="http://schemas.microsoft.com/office/word/2010/wordprocessingShape" mc:Ignorable="w14 w15 wp14">
   <w:p>
     <w:pPr>
-      <w:pStyle w:val="Rodap"/>
+      <w:pStyle w:val="Footer"/>
       <w:pBdr>
         <w:top w:val="thinThickSmallGap" w:sz="24" w:space="1" w:color="823B0B" w:themeColor="accent2" w:themeShade="7F"/>
       </w:pBdr>
@@ -1620,29 +1413,43 @@
       </w:rPr>
       <w:t xml:space="preserve">Página </w:t>
     </w:r>
-    <w:fldSimple w:instr=" PAGE   \* MERGEFORMAT ">
-      <w:r>
-        <w:rPr>
-          <w:rFonts w:asciiTheme="majorHAnsi" w:hAnsiTheme="majorHAnsi"/>
-          <w:noProof/>
-        </w:rPr>
-        <w:t>3</w:t>
-      </w:r>
-    </w:fldSimple>
+    <w:r>
+      <w:fldChar w:fldCharType="begin"/>
+    </w:r>
+    <w:r>
+      <w:instrText xml:space="preserve"> PAGE   \* MERGEFORMAT </w:instrText>
+    </w:r>
+    <w:r>
+      <w:fldChar w:fldCharType="separate"/>
+    </w:r>
+    <w:r>
+      <w:rPr>
+        <w:rFonts w:asciiTheme="majorHAnsi" w:hAnsiTheme="majorHAnsi"/>
+        <w:noProof/>
+      </w:rPr>
+      <w:t>4</w:t>
+    </w:r>
+    <w:r>
+      <w:rPr>
+        <w:rFonts w:asciiTheme="majorHAnsi" w:hAnsiTheme="majorHAnsi"/>
+        <w:noProof/>
+      </w:rPr>
+      <w:fldChar w:fldCharType="end"/>
+    </w:r>
   </w:p>
   <w:p>
     <w:pPr>
-      <w:pStyle w:val="Rodap"/>
+      <w:pStyle w:val="Footer"/>
     </w:pPr>
   </w:p>
 </w:ftr>
 </file>
 
 <file path=word/footer2.xml><?xml version="1.0" encoding="utf-8"?>
-<w:ftr xmlns:ve="http://schemas.openxmlformats.org/markup-compatibility/2006" xmlns:o="urn:schemas-microsoft-com:office:office" xmlns:r="http://schemas.openxmlformats.org/officeDocument/2006/relationships" xmlns:m="http://schemas.openxmlformats.org/officeDocument/2006/math" xmlns:v="urn:schemas-microsoft-com:vml" xmlns:wp="http://schemas.openxmlformats.org/drawingml/2006/wordprocessingDrawing" xmlns:w10="urn:schemas-microsoft-com:office:word" xmlns:w="http://schemas.openxmlformats.org/wordprocessingml/2006/main" xmlns:wne="http://schemas.microsoft.com/office/word/2006/wordml">
+<w:ftr xmlns:wpc="http://schemas.microsoft.com/office/word/2010/wordprocessingCanvas" xmlns:cx="http://schemas.microsoft.com/office/drawing/2014/chartex" xmlns:mc="http://schemas.openxmlformats.org/markup-compatibility/2006" xmlns:o="urn:schemas-microsoft-com:office:office" xmlns:r="http://schemas.openxmlformats.org/officeDocument/2006/relationships" xmlns:m="http://schemas.openxmlformats.org/officeDocument/2006/math" xmlns:v="urn:schemas-microsoft-com:vml" xmlns:wp14="http://schemas.microsoft.com/office/word/2010/wordprocessingDrawing" xmlns:wp="http://schemas.openxmlformats.org/drawingml/2006/wordprocessingDrawing" xmlns:w10="urn:schemas-microsoft-com:office:word" xmlns:w="http://schemas.openxmlformats.org/wordprocessingml/2006/main" xmlns:w14="http://schemas.microsoft.com/office/word/2010/wordml" xmlns:w15="http://schemas.microsoft.com/office/word/2012/wordml" xmlns:wpg="http://schemas.microsoft.com/office/word/2010/wordprocessingGroup" xmlns:wpi="http://schemas.microsoft.com/office/word/2010/wordprocessingInk" xmlns:wne="http://schemas.microsoft.com/office/word/2006/wordml" xmlns:wps="http://schemas.microsoft.com/office/word/2010/wordprocessingShape" mc:Ignorable="w14 w15 wp14">
   <w:p>
     <w:pPr>
-      <w:pStyle w:val="Rodap"/>
+      <w:pStyle w:val="Footer"/>
       <w:pBdr>
         <w:top w:val="thinThickSmallGap" w:sz="24" w:space="1" w:color="823B0B" w:themeColor="accent2" w:themeShade="7F"/>
       </w:pBdr>
@@ -1668,26 +1475,40 @@
       </w:rPr>
       <w:t xml:space="preserve">Página </w:t>
     </w:r>
-    <w:fldSimple w:instr=" PAGE   \* MERGEFORMAT ">
-      <w:r>
-        <w:rPr>
-          <w:rFonts w:asciiTheme="majorHAnsi" w:hAnsiTheme="majorHAnsi"/>
-          <w:noProof/>
-        </w:rPr>
-        <w:t>10</w:t>
-      </w:r>
-    </w:fldSimple>
+    <w:r>
+      <w:fldChar w:fldCharType="begin"/>
+    </w:r>
+    <w:r>
+      <w:instrText xml:space="preserve"> PAGE   \* MERGEFORMAT </w:instrText>
+    </w:r>
+    <w:r>
+      <w:fldChar w:fldCharType="separate"/>
+    </w:r>
+    <w:r>
+      <w:rPr>
+        <w:rFonts w:asciiTheme="majorHAnsi" w:hAnsiTheme="majorHAnsi"/>
+        <w:noProof/>
+      </w:rPr>
+      <w:t>8</w:t>
+    </w:r>
+    <w:r>
+      <w:rPr>
+        <w:rFonts w:asciiTheme="majorHAnsi" w:hAnsiTheme="majorHAnsi"/>
+        <w:noProof/>
+      </w:rPr>
+      <w:fldChar w:fldCharType="end"/>
+    </w:r>
   </w:p>
   <w:p>
     <w:pPr>
-      <w:pStyle w:val="Rodap"/>
+      <w:pStyle w:val="Footer"/>
     </w:pPr>
   </w:p>
 </w:ftr>
 </file>
 
 <file path=word/footnotes.xml><?xml version="1.0" encoding="utf-8"?>
-<w:footnotes xmlns:ve="http://schemas.openxmlformats.org/markup-compatibility/2006" xmlns:o="urn:schemas-microsoft-com:office:office" xmlns:r="http://schemas.openxmlformats.org/officeDocument/2006/relationships" xmlns:m="http://schemas.openxmlformats.org/officeDocument/2006/math" xmlns:v="urn:schemas-microsoft-com:vml" xmlns:wp="http://schemas.openxmlformats.org/drawingml/2006/wordprocessingDrawing" xmlns:w10="urn:schemas-microsoft-com:office:word" xmlns:w="http://schemas.openxmlformats.org/wordprocessingml/2006/main" xmlns:wne="http://schemas.microsoft.com/office/word/2006/wordml">
+<w:footnotes xmlns:wpc="http://schemas.microsoft.com/office/word/2010/wordprocessingCanvas" xmlns:cx="http://schemas.microsoft.com/office/drawing/2014/chartex" xmlns:mc="http://schemas.openxmlformats.org/markup-compatibility/2006" xmlns:o="urn:schemas-microsoft-com:office:office" xmlns:r="http://schemas.openxmlformats.org/officeDocument/2006/relationships" xmlns:m="http://schemas.openxmlformats.org/officeDocument/2006/math" xmlns:v="urn:schemas-microsoft-com:vml" xmlns:wp14="http://schemas.microsoft.com/office/word/2010/wordprocessingDrawing" xmlns:wp="http://schemas.openxmlformats.org/drawingml/2006/wordprocessingDrawing" xmlns:w10="urn:schemas-microsoft-com:office:word" xmlns:w="http://schemas.openxmlformats.org/wordprocessingml/2006/main" xmlns:w14="http://schemas.microsoft.com/office/word/2010/wordml" xmlns:w15="http://schemas.microsoft.com/office/word/2012/wordml" xmlns:wpg="http://schemas.microsoft.com/office/word/2010/wordprocessingGroup" xmlns:wpi="http://schemas.microsoft.com/office/word/2010/wordprocessingInk" xmlns:wne="http://schemas.microsoft.com/office/word/2006/wordml" xmlns:wps="http://schemas.microsoft.com/office/word/2010/wordprocessingShape" mc:Ignorable="w14 w15 wp14">
   <w:footnote w:type="separator" w:id="-1">
     <w:p>
       <w:r>
@@ -1706,10 +1527,10 @@
 </file>
 
 <file path=word/header1.xml><?xml version="1.0" encoding="utf-8"?>
-<w:hdr xmlns:ve="http://schemas.openxmlformats.org/markup-compatibility/2006" xmlns:o="urn:schemas-microsoft-com:office:office" xmlns:r="http://schemas.openxmlformats.org/officeDocument/2006/relationships" xmlns:m="http://schemas.openxmlformats.org/officeDocument/2006/math" xmlns:v="urn:schemas-microsoft-com:vml" xmlns:wp="http://schemas.openxmlformats.org/drawingml/2006/wordprocessingDrawing" xmlns:w10="urn:schemas-microsoft-com:office:word" xmlns:w="http://schemas.openxmlformats.org/wordprocessingml/2006/main" xmlns:wne="http://schemas.microsoft.com/office/word/2006/wordml">
+<w:hdr xmlns:wpc="http://schemas.microsoft.com/office/word/2010/wordprocessingCanvas" xmlns:cx="http://schemas.microsoft.com/office/drawing/2014/chartex" xmlns:mc="http://schemas.openxmlformats.org/markup-compatibility/2006" xmlns:o="urn:schemas-microsoft-com:office:office" xmlns:r="http://schemas.openxmlformats.org/officeDocument/2006/relationships" xmlns:m="http://schemas.openxmlformats.org/officeDocument/2006/math" xmlns:v="urn:schemas-microsoft-com:vml" xmlns:wp14="http://schemas.microsoft.com/office/word/2010/wordprocessingDrawing" xmlns:wp="http://schemas.openxmlformats.org/drawingml/2006/wordprocessingDrawing" xmlns:w10="urn:schemas-microsoft-com:office:word" xmlns:w="http://schemas.openxmlformats.org/wordprocessingml/2006/main" xmlns:w14="http://schemas.microsoft.com/office/word/2010/wordml" xmlns:w15="http://schemas.microsoft.com/office/word/2012/wordml" xmlns:wpg="http://schemas.microsoft.com/office/word/2010/wordprocessingGroup" xmlns:wpi="http://schemas.microsoft.com/office/word/2010/wordprocessingInk" xmlns:wne="http://schemas.microsoft.com/office/word/2006/wordml" xmlns:wps="http://schemas.microsoft.com/office/word/2010/wordprocessingShape" mc:Ignorable="w14 w15 wp14">
   <w:p>
     <w:pPr>
-      <w:pStyle w:val="Cabealho"/>
+      <w:pStyle w:val="Header"/>
       <w:ind w:right="360"/>
     </w:pPr>
   </w:p>
@@ -1717,7 +1538,7 @@
 </file>
 
 <file path=word/numbering.xml><?xml version="1.0" encoding="utf-8"?>
-<w:numbering xmlns:ve="http://schemas.openxmlformats.org/markup-compatibility/2006" xmlns:o="urn:schemas-microsoft-com:office:office" xmlns:r="http://schemas.openxmlformats.org/officeDocument/2006/relationships" xmlns:m="http://schemas.openxmlformats.org/officeDocument/2006/math" xmlns:v="urn:schemas-microsoft-com:vml" xmlns:wp="http://schemas.openxmlformats.org/drawingml/2006/wordprocessingDrawing" xmlns:w10="urn:schemas-microsoft-com:office:word" xmlns:w="http://schemas.openxmlformats.org/wordprocessingml/2006/main" xmlns:wne="http://schemas.microsoft.com/office/word/2006/wordml">
+<w:numbering xmlns:wpc="http://schemas.microsoft.com/office/word/2010/wordprocessingCanvas" xmlns:cx="http://schemas.microsoft.com/office/drawing/2014/chartex" xmlns:mc="http://schemas.openxmlformats.org/markup-compatibility/2006" xmlns:o="urn:schemas-microsoft-com:office:office" xmlns:r="http://schemas.openxmlformats.org/officeDocument/2006/relationships" xmlns:m="http://schemas.openxmlformats.org/officeDocument/2006/math" xmlns:v="urn:schemas-microsoft-com:vml" xmlns:wp14="http://schemas.microsoft.com/office/word/2010/wordprocessingDrawing" xmlns:wp="http://schemas.openxmlformats.org/drawingml/2006/wordprocessingDrawing" xmlns:w10="urn:schemas-microsoft-com:office:word" xmlns:w="http://schemas.openxmlformats.org/wordprocessingml/2006/main" xmlns:w14="http://schemas.microsoft.com/office/word/2010/wordml" xmlns:w15="http://schemas.microsoft.com/office/word/2012/wordml" xmlns:wpg="http://schemas.microsoft.com/office/word/2010/wordprocessingGroup" xmlns:wpi="http://schemas.microsoft.com/office/word/2010/wordprocessingInk" xmlns:wne="http://schemas.microsoft.com/office/word/2006/wordml" xmlns:wps="http://schemas.microsoft.com/office/word/2010/wordprocessingShape" mc:Ignorable="w14 w15 wp14">
   <w:abstractNum w:abstractNumId="0">
     <w:nsid w:val="008A50CF"/>
     <w:multiLevelType w:val="singleLevel"/>
@@ -7538,7 +7359,7 @@
 </file>
 
 <file path=word/styles.xml><?xml version="1.0" encoding="utf-8"?>
-<w:styles xmlns:r="http://schemas.openxmlformats.org/officeDocument/2006/relationships" xmlns:w="http://schemas.openxmlformats.org/wordprocessingml/2006/main">
+<w:styles xmlns:mc="http://schemas.openxmlformats.org/markup-compatibility/2006" xmlns:r="http://schemas.openxmlformats.org/officeDocument/2006/relationships" xmlns:w="http://schemas.openxmlformats.org/wordprocessingml/2006/main" xmlns:w14="http://schemas.microsoft.com/office/word/2010/wordml" xmlns:w15="http://schemas.microsoft.com/office/word/2012/wordml" mc:Ignorable="w14 w15">
   <w:docDefaults>
     <w:rPrDefault>
       <w:rPr>
@@ -7548,145 +7369,378 @@
     </w:rPrDefault>
     <w:pPrDefault/>
   </w:docDefaults>
-  <w:latentStyles w:defLockedState="0" w:defUIPriority="99" w:defSemiHidden="1" w:defUnhideWhenUsed="1" w:defQFormat="0" w:count="267">
-    <w:lsdException w:name="Normal" w:semiHidden="0" w:uiPriority="0" w:unhideWhenUsed="0" w:qFormat="1"/>
-    <w:lsdException w:name="heading 1" w:semiHidden="0" w:uiPriority="9" w:unhideWhenUsed="0" w:qFormat="1"/>
-    <w:lsdException w:name="heading 2" w:semiHidden="0" w:uiPriority="9" w:unhideWhenUsed="0" w:qFormat="1"/>
-    <w:lsdException w:name="heading 3" w:semiHidden="0" w:uiPriority="9" w:unhideWhenUsed="0" w:qFormat="1"/>
-    <w:lsdException w:name="heading 4" w:semiHidden="0" w:uiPriority="9" w:unhideWhenUsed="0" w:qFormat="1"/>
-    <w:lsdException w:name="heading 5" w:semiHidden="0" w:uiPriority="9" w:unhideWhenUsed="0" w:qFormat="1"/>
-    <w:lsdException w:name="heading 6" w:semiHidden="0" w:uiPriority="9" w:unhideWhenUsed="0" w:qFormat="1"/>
-    <w:lsdException w:name="heading 7" w:semiHidden="0" w:uiPriority="9" w:unhideWhenUsed="0" w:qFormat="1"/>
-    <w:lsdException w:name="heading 8" w:uiPriority="9" w:qFormat="1"/>
-    <w:lsdException w:name="heading 9" w:semiHidden="0" w:uiPriority="9" w:unhideWhenUsed="0" w:qFormat="1"/>
-    <w:lsdException w:name="toc 1" w:uiPriority="39"/>
-    <w:lsdException w:name="toc 2" w:uiPriority="39"/>
-    <w:lsdException w:name="toc 3" w:uiPriority="39"/>
-    <w:lsdException w:name="toc 4" w:uiPriority="39"/>
-    <w:lsdException w:name="toc 5" w:uiPriority="39"/>
-    <w:lsdException w:name="toc 6" w:uiPriority="39"/>
-    <w:lsdException w:name="toc 7" w:uiPriority="39"/>
-    <w:lsdException w:name="toc 8" w:uiPriority="39"/>
-    <w:lsdException w:name="toc 9" w:uiPriority="39"/>
-    <w:lsdException w:name="caption" w:uiPriority="35" w:qFormat="1"/>
-    <w:lsdException w:name="Title" w:semiHidden="0" w:uiPriority="10" w:unhideWhenUsed="0" w:qFormat="1"/>
-    <w:lsdException w:name="Default Paragraph Font" w:uiPriority="1"/>
-    <w:lsdException w:name="Body Text" w:uiPriority="0"/>
-    <w:lsdException w:name="Subtitle" w:semiHidden="0" w:uiPriority="11" w:unhideWhenUsed="0" w:qFormat="1"/>
-    <w:lsdException w:name="Strong" w:semiHidden="0" w:uiPriority="22" w:unhideWhenUsed="0" w:qFormat="1"/>
-    <w:lsdException w:name="Emphasis" w:semiHidden="0" w:uiPriority="20" w:unhideWhenUsed="0" w:qFormat="1"/>
-    <w:lsdException w:name="Table Grid" w:semiHidden="0" w:uiPriority="59" w:unhideWhenUsed="0"/>
-    <w:lsdException w:name="Placeholder Text" w:unhideWhenUsed="0"/>
-    <w:lsdException w:name="No Spacing" w:semiHidden="0" w:uiPriority="1" w:unhideWhenUsed="0" w:qFormat="1"/>
-    <w:lsdException w:name="Light Shading" w:semiHidden="0" w:uiPriority="60" w:unhideWhenUsed="0"/>
-    <w:lsdException w:name="Light List" w:semiHidden="0" w:uiPriority="61" w:unhideWhenUsed="0"/>
-    <w:lsdException w:name="Light Grid" w:semiHidden="0" w:uiPriority="62" w:unhideWhenUsed="0"/>
-    <w:lsdException w:name="Medium Shading 1" w:semiHidden="0" w:uiPriority="63" w:unhideWhenUsed="0"/>
-    <w:lsdException w:name="Medium Shading 2" w:semiHidden="0" w:uiPriority="64" w:unhideWhenUsed="0"/>
-    <w:lsdException w:name="Medium List 1" w:semiHidden="0" w:uiPriority="65" w:unhideWhenUsed="0"/>
-    <w:lsdException w:name="Medium List 2" w:semiHidden="0" w:uiPriority="66" w:unhideWhenUsed="0"/>
-    <w:lsdException w:name="Medium Grid 1" w:semiHidden="0" w:uiPriority="67" w:unhideWhenUsed="0"/>
-    <w:lsdException w:name="Medium Grid 2" w:semiHidden="0" w:uiPriority="68" w:unhideWhenUsed="0"/>
-    <w:lsdException w:name="Medium Grid 3" w:semiHidden="0" w:uiPriority="69" w:unhideWhenUsed="0"/>
-    <w:lsdException w:name="Dark List" w:semiHidden="0" w:uiPriority="70" w:unhideWhenUsed="0"/>
-    <w:lsdException w:name="Colorful Shading" w:semiHidden="0" w:uiPriority="71" w:unhideWhenUsed="0"/>
-    <w:lsdException w:name="Colorful List" w:semiHidden="0" w:uiPriority="72" w:unhideWhenUsed="0"/>
-    <w:lsdException w:name="Colorful Grid" w:semiHidden="0" w:uiPriority="73" w:unhideWhenUsed="0"/>
-    <w:lsdException w:name="Light Shading Accent 1" w:semiHidden="0" w:uiPriority="60" w:unhideWhenUsed="0"/>
-    <w:lsdException w:name="Light List Accent 1" w:semiHidden="0" w:uiPriority="61" w:unhideWhenUsed="0"/>
-    <w:lsdException w:name="Light Grid Accent 1" w:semiHidden="0" w:uiPriority="62" w:unhideWhenUsed="0"/>
-    <w:lsdException w:name="Medium Shading 1 Accent 1" w:semiHidden="0" w:uiPriority="63" w:unhideWhenUsed="0"/>
-    <w:lsdException w:name="Medium Shading 2 Accent 1" w:semiHidden="0" w:uiPriority="64" w:unhideWhenUsed="0"/>
-    <w:lsdException w:name="Medium List 1 Accent 1" w:semiHidden="0" w:uiPriority="65" w:unhideWhenUsed="0"/>
-    <w:lsdException w:name="Revision" w:unhideWhenUsed="0"/>
-    <w:lsdException w:name="List Paragraph" w:semiHidden="0" w:uiPriority="34" w:unhideWhenUsed="0" w:qFormat="1"/>
-    <w:lsdException w:name="Quote" w:semiHidden="0" w:uiPriority="29" w:unhideWhenUsed="0" w:qFormat="1"/>
-    <w:lsdException w:name="Intense Quote" w:semiHidden="0" w:uiPriority="30" w:unhideWhenUsed="0" w:qFormat="1"/>
-    <w:lsdException w:name="Medium List 2 Accent 1" w:semiHidden="0" w:uiPriority="66" w:unhideWhenUsed="0"/>
-    <w:lsdException w:name="Medium Grid 1 Accent 1" w:semiHidden="0" w:uiPriority="67" w:unhideWhenUsed="0"/>
-    <w:lsdException w:name="Medium Grid 2 Accent 1" w:semiHidden="0" w:uiPriority="68" w:unhideWhenUsed="0"/>
-    <w:lsdException w:name="Medium Grid 3 Accent 1" w:semiHidden="0" w:uiPriority="69" w:unhideWhenUsed="0"/>
-    <w:lsdException w:name="Dark List Accent 1" w:semiHidden="0" w:uiPriority="70" w:unhideWhenUsed="0"/>
-    <w:lsdException w:name="Colorful Shading Accent 1" w:semiHidden="0" w:uiPriority="71" w:unhideWhenUsed="0"/>
-    <w:lsdException w:name="Colorful List Accent 1" w:semiHidden="0" w:uiPriority="72" w:unhideWhenUsed="0"/>
-    <w:lsdException w:name="Colorful Grid Accent 1" w:semiHidden="0" w:uiPriority="73" w:unhideWhenUsed="0"/>
-    <w:lsdException w:name="Light Shading Accent 2" w:semiHidden="0" w:uiPriority="60" w:unhideWhenUsed="0"/>
-    <w:lsdException w:name="Light List Accent 2" w:semiHidden="0" w:uiPriority="61" w:unhideWhenUsed="0"/>
-    <w:lsdException w:name="Light Grid Accent 2" w:semiHidden="0" w:uiPriority="62" w:unhideWhenUsed="0"/>
-    <w:lsdException w:name="Medium Shading 1 Accent 2" w:semiHidden="0" w:uiPriority="63" w:unhideWhenUsed="0"/>
-    <w:lsdException w:name="Medium Shading 2 Accent 2" w:semiHidden="0" w:uiPriority="64" w:unhideWhenUsed="0"/>
-    <w:lsdException w:name="Medium List 1 Accent 2" w:semiHidden="0" w:uiPriority="65" w:unhideWhenUsed="0"/>
-    <w:lsdException w:name="Medium List 2 Accent 2" w:semiHidden="0" w:uiPriority="66" w:unhideWhenUsed="0"/>
-    <w:lsdException w:name="Medium Grid 1 Accent 2" w:semiHidden="0" w:uiPriority="67" w:unhideWhenUsed="0"/>
-    <w:lsdException w:name="Medium Grid 2 Accent 2" w:semiHidden="0" w:uiPriority="68" w:unhideWhenUsed="0"/>
-    <w:lsdException w:name="Medium Grid 3 Accent 2" w:semiHidden="0" w:uiPriority="69" w:unhideWhenUsed="0"/>
-    <w:lsdException w:name="Dark List Accent 2" w:semiHidden="0" w:uiPriority="70" w:unhideWhenUsed="0"/>
-    <w:lsdException w:name="Colorful Shading Accent 2" w:semiHidden="0" w:uiPriority="71" w:unhideWhenUsed="0"/>
-    <w:lsdException w:name="Colorful List Accent 2" w:semiHidden="0" w:uiPriority="72" w:unhideWhenUsed="0"/>
-    <w:lsdException w:name="Colorful Grid Accent 2" w:semiHidden="0" w:uiPriority="73" w:unhideWhenUsed="0"/>
-    <w:lsdException w:name="Light Shading Accent 3" w:semiHidden="0" w:uiPriority="60" w:unhideWhenUsed="0"/>
-    <w:lsdException w:name="Light List Accent 3" w:semiHidden="0" w:uiPriority="61" w:unhideWhenUsed="0"/>
-    <w:lsdException w:name="Light Grid Accent 3" w:semiHidden="0" w:uiPriority="62" w:unhideWhenUsed="0"/>
-    <w:lsdException w:name="Medium Shading 1 Accent 3" w:semiHidden="0" w:uiPriority="63" w:unhideWhenUsed="0"/>
-    <w:lsdException w:name="Medium Shading 2 Accent 3" w:semiHidden="0" w:uiPriority="64" w:unhideWhenUsed="0"/>
-    <w:lsdException w:name="Medium List 1 Accent 3" w:semiHidden="0" w:uiPriority="65" w:unhideWhenUsed="0"/>
-    <w:lsdException w:name="Medium List 2 Accent 3" w:semiHidden="0" w:uiPriority="66" w:unhideWhenUsed="0"/>
-    <w:lsdException w:name="Medium Grid 1 Accent 3" w:semiHidden="0" w:uiPriority="67" w:unhideWhenUsed="0"/>
-    <w:lsdException w:name="Medium Grid 2 Accent 3" w:semiHidden="0" w:uiPriority="68" w:unhideWhenUsed="0"/>
-    <w:lsdException w:name="Medium Grid 3 Accent 3" w:semiHidden="0" w:uiPriority="69" w:unhideWhenUsed="0"/>
-    <w:lsdException w:name="Dark List Accent 3" w:semiHidden="0" w:uiPriority="70" w:unhideWhenUsed="0"/>
-    <w:lsdException w:name="Colorful Shading Accent 3" w:semiHidden="0" w:uiPriority="71" w:unhideWhenUsed="0"/>
-    <w:lsdException w:name="Colorful List Accent 3" w:semiHidden="0" w:uiPriority="72" w:unhideWhenUsed="0"/>
-    <w:lsdException w:name="Colorful Grid Accent 3" w:semiHidden="0" w:uiPriority="73" w:unhideWhenUsed="0"/>
-    <w:lsdException w:name="Light Shading Accent 4" w:semiHidden="0" w:uiPriority="60" w:unhideWhenUsed="0"/>
-    <w:lsdException w:name="Light List Accent 4" w:semiHidden="0" w:uiPriority="61" w:unhideWhenUsed="0"/>
-    <w:lsdException w:name="Light Grid Accent 4" w:semiHidden="0" w:uiPriority="62" w:unhideWhenUsed="0"/>
-    <w:lsdException w:name="Medium Shading 1 Accent 4" w:semiHidden="0" w:uiPriority="63" w:unhideWhenUsed="0"/>
-    <w:lsdException w:name="Medium Shading 2 Accent 4" w:semiHidden="0" w:uiPriority="64" w:unhideWhenUsed="0"/>
-    <w:lsdException w:name="Medium List 1 Accent 4" w:semiHidden="0" w:uiPriority="65" w:unhideWhenUsed="0"/>
-    <w:lsdException w:name="Medium List 2 Accent 4" w:semiHidden="0" w:uiPriority="66" w:unhideWhenUsed="0"/>
-    <w:lsdException w:name="Medium Grid 1 Accent 4" w:semiHidden="0" w:uiPriority="67" w:unhideWhenUsed="0"/>
-    <w:lsdException w:name="Medium Grid 2 Accent 4" w:semiHidden="0" w:uiPriority="68" w:unhideWhenUsed="0"/>
-    <w:lsdException w:name="Medium Grid 3 Accent 4" w:semiHidden="0" w:uiPriority="69" w:unhideWhenUsed="0"/>
-    <w:lsdException w:name="Dark List Accent 4" w:semiHidden="0" w:uiPriority="70" w:unhideWhenUsed="0"/>
-    <w:lsdException w:name="Colorful Shading Accent 4" w:semiHidden="0" w:uiPriority="71" w:unhideWhenUsed="0"/>
-    <w:lsdException w:name="Colorful List Accent 4" w:semiHidden="0" w:uiPriority="72" w:unhideWhenUsed="0"/>
-    <w:lsdException w:name="Colorful Grid Accent 4" w:semiHidden="0" w:uiPriority="73" w:unhideWhenUsed="0"/>
-    <w:lsdException w:name="Light Shading Accent 5" w:semiHidden="0" w:uiPriority="60" w:unhideWhenUsed="0"/>
-    <w:lsdException w:name="Light List Accent 5" w:semiHidden="0" w:uiPriority="61" w:unhideWhenUsed="0"/>
-    <w:lsdException w:name="Light Grid Accent 5" w:semiHidden="0" w:uiPriority="62" w:unhideWhenUsed="0"/>
-    <w:lsdException w:name="Medium Shading 1 Accent 5" w:semiHidden="0" w:uiPriority="63" w:unhideWhenUsed="0"/>
-    <w:lsdException w:name="Medium Shading 2 Accent 5" w:semiHidden="0" w:uiPriority="64" w:unhideWhenUsed="0"/>
-    <w:lsdException w:name="Medium List 1 Accent 5" w:semiHidden="0" w:uiPriority="65" w:unhideWhenUsed="0"/>
-    <w:lsdException w:name="Medium List 2 Accent 5" w:semiHidden="0" w:uiPriority="66" w:unhideWhenUsed="0"/>
-    <w:lsdException w:name="Medium Grid 1 Accent 5" w:semiHidden="0" w:uiPriority="67" w:unhideWhenUsed="0"/>
-    <w:lsdException w:name="Medium Grid 2 Accent 5" w:semiHidden="0" w:uiPriority="68" w:unhideWhenUsed="0"/>
-    <w:lsdException w:name="Medium Grid 3 Accent 5" w:semiHidden="0" w:uiPriority="69" w:unhideWhenUsed="0"/>
-    <w:lsdException w:name="Dark List Accent 5" w:semiHidden="0" w:uiPriority="70" w:unhideWhenUsed="0"/>
-    <w:lsdException w:name="Colorful Shading Accent 5" w:semiHidden="0" w:uiPriority="71" w:unhideWhenUsed="0"/>
-    <w:lsdException w:name="Colorful List Accent 5" w:semiHidden="0" w:uiPriority="72" w:unhideWhenUsed="0"/>
-    <w:lsdException w:name="Colorful Grid Accent 5" w:semiHidden="0" w:uiPriority="73" w:unhideWhenUsed="0"/>
-    <w:lsdException w:name="Light Shading Accent 6" w:semiHidden="0" w:uiPriority="60" w:unhideWhenUsed="0"/>
-    <w:lsdException w:name="Light List Accent 6" w:semiHidden="0" w:uiPriority="61" w:unhideWhenUsed="0"/>
-    <w:lsdException w:name="Light Grid Accent 6" w:semiHidden="0" w:uiPriority="62" w:unhideWhenUsed="0"/>
-    <w:lsdException w:name="Medium Shading 1 Accent 6" w:semiHidden="0" w:uiPriority="63" w:unhideWhenUsed="0"/>
-    <w:lsdException w:name="Medium Shading 2 Accent 6" w:semiHidden="0" w:uiPriority="64" w:unhideWhenUsed="0"/>
-    <w:lsdException w:name="Medium List 1 Accent 6" w:semiHidden="0" w:uiPriority="65" w:unhideWhenUsed="0"/>
-    <w:lsdException w:name="Medium List 2 Accent 6" w:semiHidden="0" w:uiPriority="66" w:unhideWhenUsed="0"/>
-    <w:lsdException w:name="Medium Grid 1 Accent 6" w:semiHidden="0" w:uiPriority="67" w:unhideWhenUsed="0"/>
-    <w:lsdException w:name="Medium Grid 2 Accent 6" w:semiHidden="0" w:uiPriority="68" w:unhideWhenUsed="0"/>
-    <w:lsdException w:name="Medium Grid 3 Accent 6" w:semiHidden="0" w:uiPriority="69" w:unhideWhenUsed="0"/>
-    <w:lsdException w:name="Dark List Accent 6" w:semiHidden="0" w:uiPriority="70" w:unhideWhenUsed="0"/>
-    <w:lsdException w:name="Colorful Shading Accent 6" w:semiHidden="0" w:uiPriority="71" w:unhideWhenUsed="0"/>
-    <w:lsdException w:name="Colorful List Accent 6" w:semiHidden="0" w:uiPriority="72" w:unhideWhenUsed="0"/>
-    <w:lsdException w:name="Colorful Grid Accent 6" w:semiHidden="0" w:uiPriority="73" w:unhideWhenUsed="0"/>
-    <w:lsdException w:name="Subtle Emphasis" w:semiHidden="0" w:uiPriority="19" w:unhideWhenUsed="0" w:qFormat="1"/>
-    <w:lsdException w:name="Intense Emphasis" w:semiHidden="0" w:uiPriority="21" w:unhideWhenUsed="0" w:qFormat="1"/>
-    <w:lsdException w:name="Subtle Reference" w:semiHidden="0" w:uiPriority="31" w:unhideWhenUsed="0" w:qFormat="1"/>
-    <w:lsdException w:name="Intense Reference" w:semiHidden="0" w:uiPriority="32" w:unhideWhenUsed="0" w:qFormat="1"/>
-    <w:lsdException w:name="Book Title" w:semiHidden="0" w:uiPriority="33" w:unhideWhenUsed="0" w:qFormat="1"/>
-    <w:lsdException w:name="Bibliography" w:uiPriority="37"/>
-    <w:lsdException w:name="TOC Heading" w:uiPriority="39" w:qFormat="1"/>
+  <w:latentStyles w:defLockedState="0" w:defUIPriority="99" w:defSemiHidden="0" w:defUnhideWhenUsed="0" w:defQFormat="0" w:count="371">
+    <w:lsdException w:name="Normal" w:uiPriority="0" w:qFormat="1"/>
+    <w:lsdException w:name="heading 1" w:uiPriority="9" w:qFormat="1"/>
+    <w:lsdException w:name="heading 2" w:uiPriority="9" w:qFormat="1"/>
+    <w:lsdException w:name="heading 3" w:uiPriority="9" w:qFormat="1"/>
+    <w:lsdException w:name="heading 4" w:uiPriority="9" w:qFormat="1"/>
+    <w:lsdException w:name="heading 5" w:uiPriority="9" w:qFormat="1"/>
+    <w:lsdException w:name="heading 6" w:uiPriority="9" w:qFormat="1"/>
+    <w:lsdException w:name="heading 7" w:uiPriority="9" w:qFormat="1"/>
+    <w:lsdException w:name="heading 8" w:semiHidden="1" w:uiPriority="9" w:unhideWhenUsed="1" w:qFormat="1"/>
+    <w:lsdException w:name="heading 9" w:uiPriority="9" w:qFormat="1"/>
+    <w:lsdException w:name="index 1" w:semiHidden="1" w:unhideWhenUsed="1"/>
+    <w:lsdException w:name="index 2" w:semiHidden="1" w:unhideWhenUsed="1"/>
+    <w:lsdException w:name="index 3" w:semiHidden="1" w:unhideWhenUsed="1"/>
+    <w:lsdException w:name="index 4" w:semiHidden="1" w:unhideWhenUsed="1"/>
+    <w:lsdException w:name="index 5" w:semiHidden="1" w:unhideWhenUsed="1"/>
+    <w:lsdException w:name="index 6" w:semiHidden="1" w:unhideWhenUsed="1"/>
+    <w:lsdException w:name="index 7" w:semiHidden="1" w:unhideWhenUsed="1"/>
+    <w:lsdException w:name="index 8" w:semiHidden="1" w:unhideWhenUsed="1"/>
+    <w:lsdException w:name="index 9" w:semiHidden="1" w:unhideWhenUsed="1"/>
+    <w:lsdException w:name="toc 1" w:semiHidden="1" w:uiPriority="39" w:unhideWhenUsed="1"/>
+    <w:lsdException w:name="toc 2" w:semiHidden="1" w:uiPriority="39" w:unhideWhenUsed="1"/>
+    <w:lsdException w:name="toc 3" w:semiHidden="1" w:uiPriority="39" w:unhideWhenUsed="1"/>
+    <w:lsdException w:name="toc 4" w:semiHidden="1" w:uiPriority="39" w:unhideWhenUsed="1"/>
+    <w:lsdException w:name="toc 5" w:semiHidden="1" w:uiPriority="39" w:unhideWhenUsed="1"/>
+    <w:lsdException w:name="toc 6" w:semiHidden="1" w:uiPriority="39" w:unhideWhenUsed="1"/>
+    <w:lsdException w:name="toc 7" w:semiHidden="1" w:uiPriority="39" w:unhideWhenUsed="1"/>
+    <w:lsdException w:name="toc 8" w:semiHidden="1" w:uiPriority="39" w:unhideWhenUsed="1"/>
+    <w:lsdException w:name="toc 9" w:semiHidden="1" w:uiPriority="39" w:unhideWhenUsed="1"/>
+    <w:lsdException w:name="Normal Indent" w:semiHidden="1" w:unhideWhenUsed="1"/>
+    <w:lsdException w:name="footnote text" w:semiHidden="1" w:unhideWhenUsed="1"/>
+    <w:lsdException w:name="annotation text" w:semiHidden="1" w:unhideWhenUsed="1"/>
+    <w:lsdException w:name="header" w:semiHidden="1" w:unhideWhenUsed="1"/>
+    <w:lsdException w:name="footer" w:semiHidden="1" w:unhideWhenUsed="1"/>
+    <w:lsdException w:name="index heading" w:semiHidden="1" w:unhideWhenUsed="1"/>
+    <w:lsdException w:name="caption" w:semiHidden="1" w:uiPriority="35" w:unhideWhenUsed="1" w:qFormat="1"/>
+    <w:lsdException w:name="table of figures" w:semiHidden="1" w:unhideWhenUsed="1"/>
+    <w:lsdException w:name="envelope address" w:semiHidden="1" w:unhideWhenUsed="1"/>
+    <w:lsdException w:name="envelope return" w:semiHidden="1" w:unhideWhenUsed="1"/>
+    <w:lsdException w:name="footnote reference" w:semiHidden="1" w:unhideWhenUsed="1"/>
+    <w:lsdException w:name="annotation reference" w:semiHidden="1" w:unhideWhenUsed="1"/>
+    <w:lsdException w:name="line number" w:semiHidden="1" w:unhideWhenUsed="1"/>
+    <w:lsdException w:name="page number" w:semiHidden="1" w:unhideWhenUsed="1"/>
+    <w:lsdException w:name="endnote reference" w:semiHidden="1" w:unhideWhenUsed="1"/>
+    <w:lsdException w:name="endnote text" w:semiHidden="1" w:unhideWhenUsed="1"/>
+    <w:lsdException w:name="table of authorities" w:semiHidden="1" w:unhideWhenUsed="1"/>
+    <w:lsdException w:name="macro" w:semiHidden="1" w:unhideWhenUsed="1"/>
+    <w:lsdException w:name="toa heading" w:semiHidden="1" w:unhideWhenUsed="1"/>
+    <w:lsdException w:name="List" w:semiHidden="1" w:unhideWhenUsed="1"/>
+    <w:lsdException w:name="List Bullet" w:semiHidden="1" w:unhideWhenUsed="1"/>
+    <w:lsdException w:name="List Number" w:semiHidden="1" w:unhideWhenUsed="1"/>
+    <w:lsdException w:name="List 2" w:semiHidden="1" w:unhideWhenUsed="1"/>
+    <w:lsdException w:name="List 3" w:semiHidden="1" w:unhideWhenUsed="1"/>
+    <w:lsdException w:name="List 4" w:semiHidden="1" w:unhideWhenUsed="1"/>
+    <w:lsdException w:name="List 5" w:semiHidden="1" w:unhideWhenUsed="1"/>
+    <w:lsdException w:name="List Bullet 2" w:semiHidden="1" w:unhideWhenUsed="1"/>
+    <w:lsdException w:name="List Bullet 3" w:semiHidden="1" w:unhideWhenUsed="1"/>
+    <w:lsdException w:name="List Bullet 4" w:semiHidden="1" w:unhideWhenUsed="1"/>
+    <w:lsdException w:name="List Bullet 5" w:semiHidden="1" w:unhideWhenUsed="1"/>
+    <w:lsdException w:name="List Number 2" w:semiHidden="1" w:unhideWhenUsed="1"/>
+    <w:lsdException w:name="List Number 3" w:semiHidden="1" w:unhideWhenUsed="1"/>
+    <w:lsdException w:name="List Number 4" w:semiHidden="1" w:unhideWhenUsed="1"/>
+    <w:lsdException w:name="List Number 5" w:semiHidden="1" w:unhideWhenUsed="1"/>
+    <w:lsdException w:name="Title" w:uiPriority="10" w:qFormat="1"/>
+    <w:lsdException w:name="Closing" w:semiHidden="1" w:unhideWhenUsed="1"/>
+    <w:lsdException w:name="Signature" w:semiHidden="1" w:unhideWhenUsed="1"/>
+    <w:lsdException w:name="Default Paragraph Font" w:semiHidden="1" w:uiPriority="1" w:unhideWhenUsed="1"/>
+    <w:lsdException w:name="Body Text" w:semiHidden="1" w:uiPriority="0" w:unhideWhenUsed="1"/>
+    <w:lsdException w:name="Body Text Indent" w:semiHidden="1" w:unhideWhenUsed="1"/>
+    <w:lsdException w:name="List Continue" w:semiHidden="1" w:unhideWhenUsed="1"/>
+    <w:lsdException w:name="List Continue 2" w:semiHidden="1" w:unhideWhenUsed="1"/>
+    <w:lsdException w:name="List Continue 3" w:semiHidden="1" w:unhideWhenUsed="1"/>
+    <w:lsdException w:name="List Continue 4" w:semiHidden="1" w:unhideWhenUsed="1"/>
+    <w:lsdException w:name="List Continue 5" w:semiHidden="1" w:unhideWhenUsed="1"/>
+    <w:lsdException w:name="Message Header" w:semiHidden="1" w:unhideWhenUsed="1"/>
+    <w:lsdException w:name="Subtitle" w:uiPriority="11" w:qFormat="1"/>
+    <w:lsdException w:name="Salutation" w:semiHidden="1" w:unhideWhenUsed="1"/>
+    <w:lsdException w:name="Date" w:semiHidden="1" w:unhideWhenUsed="1"/>
+    <w:lsdException w:name="Body Text First Indent" w:semiHidden="1" w:unhideWhenUsed="1"/>
+    <w:lsdException w:name="Body Text First Indent 2" w:semiHidden="1" w:unhideWhenUsed="1"/>
+    <w:lsdException w:name="Note Heading" w:semiHidden="1" w:unhideWhenUsed="1"/>
+    <w:lsdException w:name="Body Text 2" w:semiHidden="1" w:unhideWhenUsed="1"/>
+    <w:lsdException w:name="Body Text 3" w:semiHidden="1" w:unhideWhenUsed="1"/>
+    <w:lsdException w:name="Body Text Indent 2" w:semiHidden="1" w:unhideWhenUsed="1"/>
+    <w:lsdException w:name="Body Text Indent 3" w:semiHidden="1" w:unhideWhenUsed="1"/>
+    <w:lsdException w:name="Block Text" w:semiHidden="1" w:unhideWhenUsed="1"/>
+    <w:lsdException w:name="Hyperlink" w:semiHidden="1" w:unhideWhenUsed="1"/>
+    <w:lsdException w:name="FollowedHyperlink" w:semiHidden="1" w:unhideWhenUsed="1"/>
+    <w:lsdException w:name="Strong" w:uiPriority="22" w:qFormat="1"/>
+    <w:lsdException w:name="Emphasis" w:uiPriority="20" w:qFormat="1"/>
+    <w:lsdException w:name="Document Map" w:semiHidden="1" w:unhideWhenUsed="1"/>
+    <w:lsdException w:name="Plain Text" w:semiHidden="1" w:unhideWhenUsed="1"/>
+    <w:lsdException w:name="E-mail Signature" w:semiHidden="1" w:unhideWhenUsed="1"/>
+    <w:lsdException w:name="HTML Top of Form" w:semiHidden="1" w:unhideWhenUsed="1"/>
+    <w:lsdException w:name="HTML Bottom of Form" w:semiHidden="1" w:unhideWhenUsed="1"/>
+    <w:lsdException w:name="Normal (Web)" w:semiHidden="1" w:unhideWhenUsed="1"/>
+    <w:lsdException w:name="HTML Acronym" w:semiHidden="1" w:unhideWhenUsed="1"/>
+    <w:lsdException w:name="HTML Address" w:semiHidden="1" w:unhideWhenUsed="1"/>
+    <w:lsdException w:name="HTML Cite" w:semiHidden="1" w:unhideWhenUsed="1"/>
+    <w:lsdException w:name="HTML Code" w:semiHidden="1" w:unhideWhenUsed="1"/>
+    <w:lsdException w:name="HTML Definition" w:semiHidden="1" w:unhideWhenUsed="1"/>
+    <w:lsdException w:name="HTML Keyboard" w:semiHidden="1" w:unhideWhenUsed="1"/>
+    <w:lsdException w:name="HTML Preformatted" w:semiHidden="1" w:unhideWhenUsed="1"/>
+    <w:lsdException w:name="HTML Sample" w:semiHidden="1" w:unhideWhenUsed="1"/>
+    <w:lsdException w:name="HTML Typewriter" w:semiHidden="1" w:unhideWhenUsed="1"/>
+    <w:lsdException w:name="HTML Variable" w:semiHidden="1" w:unhideWhenUsed="1"/>
+    <w:lsdException w:name="Normal Table" w:semiHidden="1" w:unhideWhenUsed="1"/>
+    <w:lsdException w:name="annotation subject" w:semiHidden="1" w:unhideWhenUsed="1"/>
+    <w:lsdException w:name="No List" w:semiHidden="1" w:unhideWhenUsed="1"/>
+    <w:lsdException w:name="Outline List 1" w:semiHidden="1" w:unhideWhenUsed="1"/>
+    <w:lsdException w:name="Outline List 2" w:semiHidden="1" w:unhideWhenUsed="1"/>
+    <w:lsdException w:name="Outline List 3" w:semiHidden="1" w:unhideWhenUsed="1"/>
+    <w:lsdException w:name="Table Simple 1" w:semiHidden="1" w:unhideWhenUsed="1"/>
+    <w:lsdException w:name="Table Simple 2" w:semiHidden="1" w:unhideWhenUsed="1"/>
+    <w:lsdException w:name="Table Simple 3" w:semiHidden="1" w:unhideWhenUsed="1"/>
+    <w:lsdException w:name="Table Classic 1" w:semiHidden="1" w:unhideWhenUsed="1"/>
+    <w:lsdException w:name="Table Classic 2" w:semiHidden="1" w:unhideWhenUsed="1"/>
+    <w:lsdException w:name="Table Classic 3" w:semiHidden="1" w:unhideWhenUsed="1"/>
+    <w:lsdException w:name="Table Classic 4" w:semiHidden="1" w:unhideWhenUsed="1"/>
+    <w:lsdException w:name="Table Colorful 1" w:semiHidden="1" w:unhideWhenUsed="1"/>
+    <w:lsdException w:name="Table Colorful 2" w:semiHidden="1" w:unhideWhenUsed="1"/>
+    <w:lsdException w:name="Table Colorful 3" w:semiHidden="1" w:unhideWhenUsed="1"/>
+    <w:lsdException w:name="Table Columns 1" w:semiHidden="1" w:unhideWhenUsed="1"/>
+    <w:lsdException w:name="Table Columns 2" w:semiHidden="1" w:unhideWhenUsed="1"/>
+    <w:lsdException w:name="Table Columns 3" w:semiHidden="1" w:unhideWhenUsed="1"/>
+    <w:lsdException w:name="Table Columns 4" w:semiHidden="1" w:unhideWhenUsed="1"/>
+    <w:lsdException w:name="Table Columns 5" w:semiHidden="1" w:unhideWhenUsed="1"/>
+    <w:lsdException w:name="Table Grid 1" w:semiHidden="1" w:unhideWhenUsed="1"/>
+    <w:lsdException w:name="Table Grid 2" w:semiHidden="1" w:unhideWhenUsed="1"/>
+    <w:lsdException w:name="Table Grid 3" w:semiHidden="1" w:unhideWhenUsed="1"/>
+    <w:lsdException w:name="Table Grid 4" w:semiHidden="1" w:unhideWhenUsed="1"/>
+    <w:lsdException w:name="Table Grid 5" w:semiHidden="1" w:unhideWhenUsed="1"/>
+    <w:lsdException w:name="Table Grid 6" w:semiHidden="1" w:unhideWhenUsed="1"/>
+    <w:lsdException w:name="Table Grid 7" w:semiHidden="1" w:unhideWhenUsed="1"/>
+    <w:lsdException w:name="Table Grid 8" w:semiHidden="1" w:unhideWhenUsed="1"/>
+    <w:lsdException w:name="Table List 1" w:semiHidden="1" w:unhideWhenUsed="1"/>
+    <w:lsdException w:name="Table List 2" w:semiHidden="1" w:unhideWhenUsed="1"/>
+    <w:lsdException w:name="Table List 3" w:semiHidden="1" w:unhideWhenUsed="1"/>
+    <w:lsdException w:name="Table List 4" w:semiHidden="1" w:unhideWhenUsed="1"/>
+    <w:lsdException w:name="Table List 5" w:semiHidden="1" w:unhideWhenUsed="1"/>
+    <w:lsdException w:name="Table List 6" w:semiHidden="1" w:unhideWhenUsed="1"/>
+    <w:lsdException w:name="Table List 7" w:semiHidden="1" w:unhideWhenUsed="1"/>
+    <w:lsdException w:name="Table List 8" w:semiHidden="1" w:unhideWhenUsed="1"/>
+    <w:lsdException w:name="Table 3D effects 1" w:semiHidden="1" w:unhideWhenUsed="1"/>
+    <w:lsdException w:name="Table 3D effects 2" w:semiHidden="1" w:unhideWhenUsed="1"/>
+    <w:lsdException w:name="Table 3D effects 3" w:semiHidden="1" w:unhideWhenUsed="1"/>
+    <w:lsdException w:name="Table Contemporary" w:semiHidden="1" w:unhideWhenUsed="1"/>
+    <w:lsdException w:name="Table Elegant" w:semiHidden="1" w:unhideWhenUsed="1"/>
+    <w:lsdException w:name="Table Professional" w:semiHidden="1" w:unhideWhenUsed="1"/>
+    <w:lsdException w:name="Table Subtle 1" w:semiHidden="1" w:unhideWhenUsed="1"/>
+    <w:lsdException w:name="Table Subtle 2" w:semiHidden="1" w:unhideWhenUsed="1"/>
+    <w:lsdException w:name="Table Web 1" w:semiHidden="1" w:unhideWhenUsed="1"/>
+    <w:lsdException w:name="Table Web 2" w:semiHidden="1" w:unhideWhenUsed="1"/>
+    <w:lsdException w:name="Table Web 3" w:semiHidden="1" w:unhideWhenUsed="1"/>
+    <w:lsdException w:name="Balloon Text" w:semiHidden="1" w:unhideWhenUsed="1"/>
+    <w:lsdException w:name="Table Grid" w:uiPriority="59"/>
+    <w:lsdException w:name="Table Theme" w:semiHidden="1" w:unhideWhenUsed="1"/>
+    <w:lsdException w:name="Placeholder Text" w:semiHidden="1"/>
+    <w:lsdException w:name="No Spacing" w:uiPriority="1" w:qFormat="1"/>
+    <w:lsdException w:name="Light Shading" w:uiPriority="60"/>
+    <w:lsdException w:name="Light List" w:uiPriority="61"/>
+    <w:lsdException w:name="Light Grid" w:uiPriority="62"/>
+    <w:lsdException w:name="Medium Shading 1" w:uiPriority="63"/>
+    <w:lsdException w:name="Medium Shading 2" w:uiPriority="64"/>
+    <w:lsdException w:name="Medium List 1" w:uiPriority="65"/>
+    <w:lsdException w:name="Medium List 2" w:uiPriority="66"/>
+    <w:lsdException w:name="Medium Grid 1" w:uiPriority="67"/>
+    <w:lsdException w:name="Medium Grid 2" w:uiPriority="68"/>
+    <w:lsdException w:name="Medium Grid 3" w:uiPriority="69"/>
+    <w:lsdException w:name="Dark List" w:uiPriority="70"/>
+    <w:lsdException w:name="Colorful Shading" w:uiPriority="71"/>
+    <w:lsdException w:name="Colorful List" w:uiPriority="72"/>
+    <w:lsdException w:name="Colorful Grid" w:uiPriority="73"/>
+    <w:lsdException w:name="Light Shading Accent 1" w:uiPriority="60"/>
+    <w:lsdException w:name="Light List Accent 1" w:uiPriority="61"/>
+    <w:lsdException w:name="Light Grid Accent 1" w:uiPriority="62"/>
+    <w:lsdException w:name="Medium Shading 1 Accent 1" w:uiPriority="63"/>
+    <w:lsdException w:name="Medium Shading 2 Accent 1" w:uiPriority="64"/>
+    <w:lsdException w:name="Medium List 1 Accent 1" w:uiPriority="65"/>
+    <w:lsdException w:name="Revision" w:semiHidden="1"/>
+    <w:lsdException w:name="List Paragraph" w:uiPriority="34" w:qFormat="1"/>
+    <w:lsdException w:name="Quote" w:uiPriority="29" w:qFormat="1"/>
+    <w:lsdException w:name="Intense Quote" w:uiPriority="30" w:qFormat="1"/>
+    <w:lsdException w:name="Medium List 2 Accent 1" w:uiPriority="66"/>
+    <w:lsdException w:name="Medium Grid 1 Accent 1" w:uiPriority="67"/>
+    <w:lsdException w:name="Medium Grid 2 Accent 1" w:uiPriority="68"/>
+    <w:lsdException w:name="Medium Grid 3 Accent 1" w:uiPriority="69"/>
+    <w:lsdException w:name="Dark List Accent 1" w:uiPriority="70"/>
+    <w:lsdException w:name="Colorful Shading Accent 1" w:uiPriority="71"/>
+    <w:lsdException w:name="Colorful List Accent 1" w:uiPriority="72"/>
+    <w:lsdException w:name="Colorful Grid Accent 1" w:uiPriority="73"/>
+    <w:lsdException w:name="Light Shading Accent 2" w:uiPriority="60"/>
+    <w:lsdException w:name="Light List Accent 2" w:uiPriority="61"/>
+    <w:lsdException w:name="Light Grid Accent 2" w:uiPriority="62"/>
+    <w:lsdException w:name="Medium Shading 1 Accent 2" w:uiPriority="63"/>
+    <w:lsdException w:name="Medium Shading 2 Accent 2" w:uiPriority="64"/>
+    <w:lsdException w:name="Medium List 1 Accent 2" w:uiPriority="65"/>
+    <w:lsdException w:name="Medium List 2 Accent 2" w:uiPriority="66"/>
+    <w:lsdException w:name="Medium Grid 1 Accent 2" w:uiPriority="67"/>
+    <w:lsdException w:name="Medium Grid 2 Accent 2" w:uiPriority="68"/>
+    <w:lsdException w:name="Medium Grid 3 Accent 2" w:uiPriority="69"/>
+    <w:lsdException w:name="Dark List Accent 2" w:uiPriority="70"/>
+    <w:lsdException w:name="Colorful Shading Accent 2" w:uiPriority="71"/>
+    <w:lsdException w:name="Colorful List Accent 2" w:uiPriority="72"/>
+    <w:lsdException w:name="Colorful Grid Accent 2" w:uiPriority="73"/>
+    <w:lsdException w:name="Light Shading Accent 3" w:uiPriority="60"/>
+    <w:lsdException w:name="Light List Accent 3" w:uiPriority="61"/>
+    <w:lsdException w:name="Light Grid Accent 3" w:uiPriority="62"/>
+    <w:lsdException w:name="Medium Shading 1 Accent 3" w:uiPriority="63"/>
+    <w:lsdException w:name="Medium Shading 2 Accent 3" w:uiPriority="64"/>
+    <w:lsdException w:name="Medium List 1 Accent 3" w:uiPriority="65"/>
+    <w:lsdException w:name="Medium List 2 Accent 3" w:uiPriority="66"/>
+    <w:lsdException w:name="Medium Grid 1 Accent 3" w:uiPriority="67"/>
+    <w:lsdException w:name="Medium Grid 2 Accent 3" w:uiPriority="68"/>
+    <w:lsdException w:name="Medium Grid 3 Accent 3" w:uiPriority="69"/>
+    <w:lsdException w:name="Dark List Accent 3" w:uiPriority="70"/>
+    <w:lsdException w:name="Colorful Shading Accent 3" w:uiPriority="71"/>
+    <w:lsdException w:name="Colorful List Accent 3" w:uiPriority="72"/>
+    <w:lsdException w:name="Colorful Grid Accent 3" w:uiPriority="73"/>
+    <w:lsdException w:name="Light Shading Accent 4" w:uiPriority="60"/>
+    <w:lsdException w:name="Light List Accent 4" w:uiPriority="61"/>
+    <w:lsdException w:name="Light Grid Accent 4" w:uiPriority="62"/>
+    <w:lsdException w:name="Medium Shading 1 Accent 4" w:uiPriority="63"/>
+    <w:lsdException w:name="Medium Shading 2 Accent 4" w:uiPriority="64"/>
+    <w:lsdException w:name="Medium List 1 Accent 4" w:uiPriority="65"/>
+    <w:lsdException w:name="Medium List 2 Accent 4" w:uiPriority="66"/>
+    <w:lsdException w:name="Medium Grid 1 Accent 4" w:uiPriority="67"/>
+    <w:lsdException w:name="Medium Grid 2 Accent 4" w:uiPriority="68"/>
+    <w:lsdException w:name="Medium Grid 3 Accent 4" w:uiPriority="69"/>
+    <w:lsdException w:name="Dark List Accent 4" w:uiPriority="70"/>
+    <w:lsdException w:name="Colorful Shading Accent 4" w:uiPriority="71"/>
+    <w:lsdException w:name="Colorful List Accent 4" w:uiPriority="72"/>
+    <w:lsdException w:name="Colorful Grid Accent 4" w:uiPriority="73"/>
+    <w:lsdException w:name="Light Shading Accent 5" w:uiPriority="60"/>
+    <w:lsdException w:name="Light List Accent 5" w:uiPriority="61"/>
+    <w:lsdException w:name="Light Grid Accent 5" w:uiPriority="62"/>
+    <w:lsdException w:name="Medium Shading 1 Accent 5" w:uiPriority="63"/>
+    <w:lsdException w:name="Medium Shading 2 Accent 5" w:uiPriority="64"/>
+    <w:lsdException w:name="Medium List 1 Accent 5" w:uiPriority="65"/>
+    <w:lsdException w:name="Medium List 2 Accent 5" w:uiPriority="66"/>
+    <w:lsdException w:name="Medium Grid 1 Accent 5" w:uiPriority="67"/>
+    <w:lsdException w:name="Medium Grid 2 Accent 5" w:uiPriority="68"/>
+    <w:lsdException w:name="Medium Grid 3 Accent 5" w:uiPriority="69"/>
+    <w:lsdException w:name="Dark List Accent 5" w:uiPriority="70"/>
+    <w:lsdException w:name="Colorful Shading Accent 5" w:uiPriority="71"/>
+    <w:lsdException w:name="Colorful List Accent 5" w:uiPriority="72"/>
+    <w:lsdException w:name="Colorful Grid Accent 5" w:uiPriority="73"/>
+    <w:lsdException w:name="Light Shading Accent 6" w:uiPriority="60"/>
+    <w:lsdException w:name="Light List Accent 6" w:uiPriority="61"/>
+    <w:lsdException w:name="Light Grid Accent 6" w:uiPriority="62"/>
+    <w:lsdException w:name="Medium Shading 1 Accent 6" w:uiPriority="63"/>
+    <w:lsdException w:name="Medium Shading 2 Accent 6" w:uiPriority="64"/>
+    <w:lsdException w:name="Medium List 1 Accent 6" w:uiPriority="65"/>
+    <w:lsdException w:name="Medium List 2 Accent 6" w:uiPriority="66"/>
+    <w:lsdException w:name="Medium Grid 1 Accent 6" w:uiPriority="67"/>
+    <w:lsdException w:name="Medium Grid 2 Accent 6" w:uiPriority="68"/>
+    <w:lsdException w:name="Medium Grid 3 Accent 6" w:uiPriority="69"/>
+    <w:lsdException w:name="Dark List Accent 6" w:uiPriority="70"/>
+    <w:lsdException w:name="Colorful Shading Accent 6" w:uiPriority="71"/>
+    <w:lsdException w:name="Colorful List Accent 6" w:uiPriority="72"/>
+    <w:lsdException w:name="Colorful Grid Accent 6" w:uiPriority="73"/>
+    <w:lsdException w:name="Subtle Emphasis" w:uiPriority="19" w:qFormat="1"/>
+    <w:lsdException w:name="Intense Emphasis" w:uiPriority="21" w:qFormat="1"/>
+    <w:lsdException w:name="Subtle Reference" w:uiPriority="31" w:qFormat="1"/>
+    <w:lsdException w:name="Intense Reference" w:uiPriority="32" w:qFormat="1"/>
+    <w:lsdException w:name="Book Title" w:uiPriority="33" w:qFormat="1"/>
+    <w:lsdException w:name="Bibliography" w:semiHidden="1" w:uiPriority="37" w:unhideWhenUsed="1"/>
+    <w:lsdException w:name="TOC Heading" w:semiHidden="1" w:uiPriority="39" w:unhideWhenUsed="1" w:qFormat="1"/>
+    <w:lsdException w:name="Plain Table 1" w:uiPriority="41"/>
+    <w:lsdException w:name="Plain Table 2" w:uiPriority="42"/>
+    <w:lsdException w:name="Plain Table 3" w:uiPriority="43"/>
+    <w:lsdException w:name="Plain Table 4" w:uiPriority="44"/>
+    <w:lsdException w:name="Plain Table 5" w:uiPriority="45"/>
+    <w:lsdException w:name="Grid Table Light" w:uiPriority="40"/>
+    <w:lsdException w:name="Grid Table 1 Light" w:uiPriority="46"/>
+    <w:lsdException w:name="Grid Table 2" w:uiPriority="47"/>
+    <w:lsdException w:name="Grid Table 3" w:uiPriority="48"/>
+    <w:lsdException w:name="Grid Table 4" w:uiPriority="49"/>
+    <w:lsdException w:name="Grid Table 5 Dark" w:uiPriority="50"/>
+    <w:lsdException w:name="Grid Table 6 Colorful" w:uiPriority="51"/>
+    <w:lsdException w:name="Grid Table 7 Colorful" w:uiPriority="52"/>
+    <w:lsdException w:name="Grid Table 1 Light Accent 1" w:uiPriority="46"/>
+    <w:lsdException w:name="Grid Table 2 Accent 1" w:uiPriority="47"/>
+    <w:lsdException w:name="Grid Table 3 Accent 1" w:uiPriority="48"/>
+    <w:lsdException w:name="Grid Table 4 Accent 1" w:uiPriority="49"/>
+    <w:lsdException w:name="Grid Table 5 Dark Accent 1" w:uiPriority="50"/>
+    <w:lsdException w:name="Grid Table 6 Colorful Accent 1" w:uiPriority="51"/>
+    <w:lsdException w:name="Grid Table 7 Colorful Accent 1" w:uiPriority="52"/>
+    <w:lsdException w:name="Grid Table 1 Light Accent 2" w:uiPriority="46"/>
+    <w:lsdException w:name="Grid Table 2 Accent 2" w:uiPriority="47"/>
+    <w:lsdException w:name="Grid Table 3 Accent 2" w:uiPriority="48"/>
+    <w:lsdException w:name="Grid Table 4 Accent 2" w:uiPriority="49"/>
+    <w:lsdException w:name="Grid Table 5 Dark Accent 2" w:uiPriority="50"/>
+    <w:lsdException w:name="Grid Table 6 Colorful Accent 2" w:uiPriority="51"/>
+    <w:lsdException w:name="Grid Table 7 Colorful Accent 2" w:uiPriority="52"/>
+    <w:lsdException w:name="Grid Table 1 Light Accent 3" w:uiPriority="46"/>
+    <w:lsdException w:name="Grid Table 2 Accent 3" w:uiPriority="47"/>
+    <w:lsdException w:name="Grid Table 3 Accent 3" w:uiPriority="48"/>
+    <w:lsdException w:name="Grid Table 4 Accent 3" w:uiPriority="49"/>
+    <w:lsdException w:name="Grid Table 5 Dark Accent 3" w:uiPriority="50"/>
+    <w:lsdException w:name="Grid Table 6 Colorful Accent 3" w:uiPriority="51"/>
+    <w:lsdException w:name="Grid Table 7 Colorful Accent 3" w:uiPriority="52"/>
+    <w:lsdException w:name="Grid Table 1 Light Accent 4" w:uiPriority="46"/>
+    <w:lsdException w:name="Grid Table 2 Accent 4" w:uiPriority="47"/>
+    <w:lsdException w:name="Grid Table 3 Accent 4" w:uiPriority="48"/>
+    <w:lsdException w:name="Grid Table 4 Accent 4" w:uiPriority="49"/>
+    <w:lsdException w:name="Grid Table 5 Dark Accent 4" w:uiPriority="50"/>
+    <w:lsdException w:name="Grid Table 6 Colorful Accent 4" w:uiPriority="51"/>
+    <w:lsdException w:name="Grid Table 7 Colorful Accent 4" w:uiPriority="52"/>
+    <w:lsdException w:name="Grid Table 1 Light Accent 5" w:uiPriority="46"/>
+    <w:lsdException w:name="Grid Table 2 Accent 5" w:uiPriority="47"/>
+    <w:lsdException w:name="Grid Table 3 Accent 5" w:uiPriority="48"/>
+    <w:lsdException w:name="Grid Table 4 Accent 5" w:uiPriority="49"/>
+    <w:lsdException w:name="Grid Table 5 Dark Accent 5" w:uiPriority="50"/>
+    <w:lsdException w:name="Grid Table 6 Colorful Accent 5" w:uiPriority="51"/>
+    <w:lsdException w:name="Grid Table 7 Colorful Accent 5" w:uiPriority="52"/>
+    <w:lsdException w:name="Grid Table 1 Light Accent 6" w:uiPriority="46"/>
+    <w:lsdException w:name="Grid Table 2 Accent 6" w:uiPriority="47"/>
+    <w:lsdException w:name="Grid Table 3 Accent 6" w:uiPriority="48"/>
+    <w:lsdException w:name="Grid Table 4 Accent 6" w:uiPriority="49"/>
+    <w:lsdException w:name="Grid Table 5 Dark Accent 6" w:uiPriority="50"/>
+    <w:lsdException w:name="Grid Table 6 Colorful Accent 6" w:uiPriority="51"/>
+    <w:lsdException w:name="Grid Table 7 Colorful Accent 6" w:uiPriority="52"/>
+    <w:lsdException w:name="List Table 1 Light" w:uiPriority="46"/>
+    <w:lsdException w:name="List Table 2" w:uiPriority="47"/>
+    <w:lsdException w:name="List Table 3" w:uiPriority="48"/>
+    <w:lsdException w:name="List Table 4" w:uiPriority="49"/>
+    <w:lsdException w:name="List Table 5 Dark" w:uiPriority="50"/>
+    <w:lsdException w:name="List Table 6 Colorful" w:uiPriority="51"/>
+    <w:lsdException w:name="List Table 7 Colorful" w:uiPriority="52"/>
+    <w:lsdException w:name="List Table 1 Light Accent 1" w:uiPriority="46"/>
+    <w:lsdException w:name="List Table 2 Accent 1" w:uiPriority="47"/>
+    <w:lsdException w:name="List Table 3 Accent 1" w:uiPriority="48"/>
+    <w:lsdException w:name="List Table 4 Accent 1" w:uiPriority="49"/>
+    <w:lsdException w:name="List Table 5 Dark Accent 1" w:uiPriority="50"/>
+    <w:lsdException w:name="List Table 6 Colorful Accent 1" w:uiPriority="51"/>
+    <w:lsdException w:name="List Table 7 Colorful Accent 1" w:uiPriority="52"/>
+    <w:lsdException w:name="List Table 1 Light Accent 2" w:uiPriority="46"/>
+    <w:lsdException w:name="List Table 2 Accent 2" w:uiPriority="47"/>
+    <w:lsdException w:name="List Table 3 Accent 2" w:uiPriority="48"/>
+    <w:lsdException w:name="List Table 4 Accent 2" w:uiPriority="49"/>
+    <w:lsdException w:name="List Table 5 Dark Accent 2" w:uiPriority="50"/>
+    <w:lsdException w:name="List Table 6 Colorful Accent 2" w:uiPriority="51"/>
+    <w:lsdException w:name="List Table 7 Colorful Accent 2" w:uiPriority="52"/>
+    <w:lsdException w:name="List Table 1 Light Accent 3" w:uiPriority="46"/>
+    <w:lsdException w:name="List Table 2 Accent 3" w:uiPriority="47"/>
+    <w:lsdException w:name="List Table 3 Accent 3" w:uiPriority="48"/>
+    <w:lsdException w:name="List Table 4 Accent 3" w:uiPriority="49"/>
+    <w:lsdException w:name="List Table 5 Dark Accent 3" w:uiPriority="50"/>
+    <w:lsdException w:name="List Table 6 Colorful Accent 3" w:uiPriority="51"/>
+    <w:lsdException w:name="List Table 7 Colorful Accent 3" w:uiPriority="52"/>
+    <w:lsdException w:name="List Table 1 Light Accent 4" w:uiPriority="46"/>
+    <w:lsdException w:name="List Table 2 Accent 4" w:uiPriority="47"/>
+    <w:lsdException w:name="List Table 3 Accent 4" w:uiPriority="48"/>
+    <w:lsdException w:name="List Table 4 Accent 4" w:uiPriority="49"/>
+    <w:lsdException w:name="List Table 5 Dark Accent 4" w:uiPriority="50"/>
+    <w:lsdException w:name="List Table 6 Colorful Accent 4" w:uiPriority="51"/>
+    <w:lsdException w:name="List Table 7 Colorful Accent 4" w:uiPriority="52"/>
+    <w:lsdException w:name="List Table 1 Light Accent 5" w:uiPriority="46"/>
+    <w:lsdException w:name="List Table 2 Accent 5" w:uiPriority="47"/>
+    <w:lsdException w:name="List Table 3 Accent 5" w:uiPriority="48"/>
+    <w:lsdException w:name="List Table 4 Accent 5" w:uiPriority="49"/>
+    <w:lsdException w:name="List Table 5 Dark Accent 5" w:uiPriority="50"/>
+    <w:lsdException w:name="List Table 6 Colorful Accent 5" w:uiPriority="51"/>
+    <w:lsdException w:name="List Table 7 Colorful Accent 5" w:uiPriority="52"/>
+    <w:lsdException w:name="List Table 1 Light Accent 6" w:uiPriority="46"/>
+    <w:lsdException w:name="List Table 2 Accent 6" w:uiPriority="47"/>
+    <w:lsdException w:name="List Table 3 Accent 6" w:uiPriority="48"/>
+    <w:lsdException w:name="List Table 4 Accent 6" w:uiPriority="49"/>
+    <w:lsdException w:name="List Table 5 Dark Accent 6" w:uiPriority="50"/>
+    <w:lsdException w:name="List Table 6 Colorful Accent 6" w:uiPriority="51"/>
+    <w:lsdException w:name="List Table 7 Colorful Accent 6" w:uiPriority="52"/>
   </w:latentStyles>
   <w:style w:type="paragraph" w:default="1" w:styleId="Normal">
     <w:name w:val="Normal"/>
@@ -7698,7 +7752,7 @@
       <w:lang w:eastAsia="pt-BR"/>
     </w:rPr>
   </w:style>
-  <w:style w:type="paragraph" w:styleId="Ttulo1">
+  <w:style w:type="paragraph" w:styleId="Heading1">
     <w:name w:val="heading 1"/>
     <w:basedOn w:val="Normal"/>
     <w:next w:val="Normal"/>
@@ -7712,7 +7766,7 @@
       <w:sz w:val="28"/>
     </w:rPr>
   </w:style>
-  <w:style w:type="paragraph" w:styleId="Ttulo2">
+  <w:style w:type="paragraph" w:styleId="Heading2">
     <w:name w:val="heading 2"/>
     <w:basedOn w:val="Normal"/>
     <w:next w:val="Normal"/>
@@ -7727,7 +7781,7 @@
       <w:sz w:val="28"/>
     </w:rPr>
   </w:style>
-  <w:style w:type="paragraph" w:styleId="Ttulo3">
+  <w:style w:type="paragraph" w:styleId="Heading3">
     <w:name w:val="heading 3"/>
     <w:basedOn w:val="Normal"/>
     <w:next w:val="Normal"/>
@@ -7743,7 +7797,7 @@
       <w:b/>
     </w:rPr>
   </w:style>
-  <w:style w:type="paragraph" w:styleId="Ttulo4">
+  <w:style w:type="paragraph" w:styleId="Heading4">
     <w:name w:val="heading 4"/>
     <w:basedOn w:val="Normal"/>
     <w:next w:val="Normal"/>
@@ -7759,7 +7813,7 @@
       <w:sz w:val="28"/>
     </w:rPr>
   </w:style>
-  <w:style w:type="paragraph" w:styleId="Ttulo5">
+  <w:style w:type="paragraph" w:styleId="Heading5">
     <w:name w:val="heading 5"/>
     <w:basedOn w:val="Normal"/>
     <w:next w:val="Normal"/>
@@ -7775,7 +7829,7 @@
       <w:sz w:val="28"/>
     </w:rPr>
   </w:style>
-  <w:style w:type="paragraph" w:styleId="Ttulo6">
+  <w:style w:type="paragraph" w:styleId="Heading6">
     <w:name w:val="heading 6"/>
     <w:basedOn w:val="Normal"/>
     <w:next w:val="Normal"/>
@@ -7791,7 +7845,7 @@
       <w:i/>
     </w:rPr>
   </w:style>
-  <w:style w:type="paragraph" w:styleId="Ttulo7">
+  <w:style w:type="paragraph" w:styleId="Heading7">
     <w:name w:val="heading 7"/>
     <w:basedOn w:val="Normal"/>
     <w:next w:val="Normal"/>
@@ -7808,7 +7862,7 @@
       <w:sz w:val="14"/>
     </w:rPr>
   </w:style>
-  <w:style w:type="paragraph" w:styleId="Ttulo9">
+  <w:style w:type="paragraph" w:styleId="Heading9">
     <w:name w:val="heading 9"/>
     <w:basedOn w:val="Normal"/>
     <w:next w:val="Normal"/>
@@ -7825,18 +7879,17 @@
       <w:sz w:val="20"/>
     </w:rPr>
   </w:style>
-  <w:style w:type="character" w:default="1" w:styleId="Fontepargpadro">
+  <w:style w:type="character" w:default="1" w:styleId="DefaultParagraphFont">
     <w:name w:val="Default Paragraph Font"/>
     <w:uiPriority w:val="1"/>
     <w:semiHidden/>
     <w:unhideWhenUsed/>
   </w:style>
-  <w:style w:type="table" w:default="1" w:styleId="Tabelanormal">
+  <w:style w:type="table" w:default="1" w:styleId="TableNormal">
     <w:name w:val="Normal Table"/>
     <w:uiPriority w:val="99"/>
     <w:semiHidden/>
     <w:unhideWhenUsed/>
-    <w:qFormat/>
     <w:tblPr>
       <w:tblInd w:w="0" w:type="dxa"/>
       <w:tblCellMar>
@@ -7847,13 +7900,13 @@
       </w:tblCellMar>
     </w:tblPr>
   </w:style>
-  <w:style w:type="numbering" w:default="1" w:styleId="Semlista">
+  <w:style w:type="numbering" w:default="1" w:styleId="NoList">
     <w:name w:val="No List"/>
     <w:uiPriority w:val="99"/>
     <w:semiHidden/>
     <w:unhideWhenUsed/>
   </w:style>
-  <w:style w:type="paragraph" w:styleId="Recuodecorpodetexto">
+  <w:style w:type="paragraph" w:styleId="BodyTextIndent">
     <w:name w:val="Body Text Indent"/>
     <w:basedOn w:val="Normal"/>
     <w:semiHidden/>
@@ -7866,7 +7919,7 @@
       <w:sz w:val="28"/>
     </w:rPr>
   </w:style>
-  <w:style w:type="paragraph" w:styleId="Recuodecorpodetexto2">
+  <w:style w:type="paragraph" w:styleId="BodyTextIndent2">
     <w:name w:val="Body Text Indent 2"/>
     <w:basedOn w:val="Normal"/>
     <w:semiHidden/>
@@ -7880,7 +7933,7 @@
       <w:sz w:val="28"/>
     </w:rPr>
   </w:style>
-  <w:style w:type="paragraph" w:styleId="Corpodetexto">
+  <w:style w:type="paragraph" w:styleId="BodyText">
     <w:name w:val="Body Text"/>
     <w:basedOn w:val="Normal"/>
     <w:semiHidden/>
@@ -7889,7 +7942,7 @@
       <w:szCs w:val="20"/>
     </w:rPr>
   </w:style>
-  <w:style w:type="paragraph" w:styleId="Corpodetexto2">
+  <w:style w:type="paragraph" w:styleId="BodyText2">
     <w:name w:val="Body Text 2"/>
     <w:basedOn w:val="Normal"/>
     <w:semiHidden/>
@@ -7898,7 +7951,7 @@
       <w:sz w:val="28"/>
     </w:rPr>
   </w:style>
-  <w:style w:type="paragraph" w:styleId="Corpodetexto3">
+  <w:style w:type="paragraph" w:styleId="BodyText3">
     <w:name w:val="Body Text 3"/>
     <w:basedOn w:val="Normal"/>
     <w:semiHidden/>
@@ -7920,10 +7973,10 @@
       <w:u w:val="single"/>
     </w:rPr>
   </w:style>
-  <w:style w:type="paragraph" w:styleId="Rodap">
+  <w:style w:type="paragraph" w:styleId="Footer">
     <w:name w:val="footer"/>
     <w:basedOn w:val="Normal"/>
-    <w:link w:val="RodapChar"/>
+    <w:link w:val="FooterChar"/>
     <w:uiPriority w:val="99"/>
     <w:rsid w:val="00986D51"/>
     <w:pPr>
@@ -7933,13 +7986,13 @@
       </w:tabs>
     </w:pPr>
   </w:style>
-  <w:style w:type="character" w:styleId="Nmerodepgina">
+  <w:style w:type="character" w:styleId="PageNumber">
     <w:name w:val="page number"/>
-    <w:basedOn w:val="Fontepargpadro"/>
+    <w:basedOn w:val="DefaultParagraphFont"/>
     <w:semiHidden/>
     <w:rsid w:val="00986D51"/>
   </w:style>
-  <w:style w:type="paragraph" w:styleId="Recuodecorpodetexto3">
+  <w:style w:type="paragraph" w:styleId="BodyTextIndent3">
     <w:name w:val="Body Text Indent 3"/>
     <w:basedOn w:val="Normal"/>
     <w:semiHidden/>
@@ -7952,7 +8005,7 @@
       <w:sz w:val="28"/>
     </w:rPr>
   </w:style>
-  <w:style w:type="paragraph" w:styleId="Cabealho">
+  <w:style w:type="paragraph" w:styleId="Header">
     <w:name w:val="header"/>
     <w:basedOn w:val="Normal"/>
     <w:semiHidden/>
@@ -7972,7 +8025,7 @@
       <w:spacing w:before="100" w:beforeAutospacing="1" w:after="100" w:afterAutospacing="1"/>
     </w:pPr>
   </w:style>
-  <w:style w:type="paragraph" w:styleId="Sumrio1">
+  <w:style w:type="paragraph" w:styleId="TOC1">
     <w:name w:val="toc 1"/>
     <w:basedOn w:val="Normal"/>
     <w:next w:val="Normal"/>
@@ -7980,7 +8033,7 @@
     <w:semiHidden/>
     <w:rsid w:val="00986D51"/>
   </w:style>
-  <w:style w:type="paragraph" w:styleId="Sumrio2">
+  <w:style w:type="paragraph" w:styleId="TOC2">
     <w:name w:val="toc 2"/>
     <w:basedOn w:val="Normal"/>
     <w:next w:val="Normal"/>
@@ -7991,7 +8044,7 @@
       <w:ind w:left="240"/>
     </w:pPr>
   </w:style>
-  <w:style w:type="paragraph" w:styleId="Ttulo">
+  <w:style w:type="paragraph" w:styleId="Title">
     <w:name w:val="Title"/>
     <w:basedOn w:val="Normal"/>
     <w:qFormat/>
@@ -8006,13 +8059,12 @@
       <w:sz w:val="28"/>
     </w:rPr>
   </w:style>
-  <w:style w:type="table" w:styleId="Tabelacomgrade">
+  <w:style w:type="table" w:styleId="TableGrid">
     <w:name w:val="Table Grid"/>
-    <w:basedOn w:val="Tabelanormal"/>
+    <w:basedOn w:val="TableNormal"/>
     <w:uiPriority w:val="59"/>
     <w:rsid w:val="00FB4123"/>
     <w:tblPr>
-      <w:tblInd w:w="0" w:type="dxa"/>
       <w:tblBorders>
         <w:top w:val="single" w:sz="4" w:space="0" w:color="000000" w:themeColor="text1"/>
         <w:left w:val="single" w:sz="4" w:space="0" w:color="000000" w:themeColor="text1"/>
@@ -8021,17 +8073,11 @@
         <w:insideH w:val="single" w:sz="4" w:space="0" w:color="000000" w:themeColor="text1"/>
         <w:insideV w:val="single" w:sz="4" w:space="0" w:color="000000" w:themeColor="text1"/>
       </w:tblBorders>
-      <w:tblCellMar>
-        <w:top w:w="0" w:type="dxa"/>
-        <w:left w:w="108" w:type="dxa"/>
-        <w:bottom w:w="0" w:type="dxa"/>
-        <w:right w:w="108" w:type="dxa"/>
-      </w:tblCellMar>
     </w:tblPr>
   </w:style>
-  <w:style w:type="character" w:styleId="nfaseIntensa">
+  <w:style w:type="character" w:styleId="IntenseEmphasis">
     <w:name w:val="Intense Emphasis"/>
-    <w:basedOn w:val="Fontepargpadro"/>
+    <w:basedOn w:val="DefaultParagraphFont"/>
     <w:uiPriority w:val="21"/>
     <w:qFormat/>
     <w:rsid w:val="00986D51"/>
@@ -8041,10 +8087,10 @@
       <w:color w:val="5B9BD5" w:themeColor="accent1"/>
     </w:rPr>
   </w:style>
-  <w:style w:type="paragraph" w:styleId="Textodebalo">
+  <w:style w:type="paragraph" w:styleId="BalloonText">
     <w:name w:val="Balloon Text"/>
     <w:basedOn w:val="Normal"/>
-    <w:link w:val="TextodebaloChar"/>
+    <w:link w:val="BalloonTextChar"/>
     <w:uiPriority w:val="99"/>
     <w:semiHidden/>
     <w:unhideWhenUsed/>
@@ -8055,10 +8101,10 @@
       <w:szCs w:val="16"/>
     </w:rPr>
   </w:style>
-  <w:style w:type="character" w:customStyle="1" w:styleId="TextodebaloChar">
-    <w:name w:val="Texto de balão Char"/>
-    <w:basedOn w:val="Fontepargpadro"/>
-    <w:link w:val="Textodebalo"/>
+  <w:style w:type="character" w:customStyle="1" w:styleId="BalloonTextChar">
+    <w:name w:val="Balloon Text Char"/>
+    <w:basedOn w:val="DefaultParagraphFont"/>
+    <w:link w:val="BalloonText"/>
     <w:uiPriority w:val="99"/>
     <w:semiHidden/>
     <w:rsid w:val="004B20DC"/>
@@ -8069,10 +8115,10 @@
       <w:lang w:eastAsia="pt-BR"/>
     </w:rPr>
   </w:style>
-  <w:style w:type="character" w:customStyle="1" w:styleId="RodapChar">
-    <w:name w:val="Rodapé Char"/>
-    <w:basedOn w:val="Fontepargpadro"/>
-    <w:link w:val="Rodap"/>
+  <w:style w:type="character" w:customStyle="1" w:styleId="FooterChar">
+    <w:name w:val="Footer Char"/>
+    <w:basedOn w:val="DefaultParagraphFont"/>
+    <w:link w:val="Footer"/>
     <w:uiPriority w:val="99"/>
     <w:rsid w:val="002E7636"/>
     <w:rPr>
@@ -8339,7 +8385,7 @@
   <a:extraClrSchemeLst/>
   <a:extLst>
     <a:ext uri="{05A4C25C-085E-4340-85A3-A5531E510DB2}">
-      <thm15:themeFamily xmlns:thm15="http://schemas.microsoft.com/office/thememl/2012/main" xmlns="" name="Office Theme" id="{62F939B6-93AF-4DB8-9C6B-D6C7DFDC589F}" vid="{4A3C46E8-61CC-4603-A589-7422A47A8E4A}"/>
+      <thm15:themeFamily xmlns:thm15="http://schemas.microsoft.com/office/thememl/2012/main" name="Office Theme" id="{62F939B6-93AF-4DB8-9C6B-D6C7DFDC589F}" vid="{4A3C46E8-61CC-4603-A589-7422A47A8E4A}"/>
     </a:ext>
   </a:extLst>
 </a:theme>

</xml_diff>

<commit_message>
Adicionado informação sobre Memória RAM
Adicionado informação sobre Memória RAM, dentro dos dispositivos de
armazenamento
</commit_message>
<xml_diff>
--- a/Arquitetura de Computadores.docx
+++ b/Arquitetura de Computadores.docx
@@ -4638,6 +4638,110 @@
           <w:rFonts w:ascii="Arial" w:hAnsi="Arial" w:cs="Arial"/>
         </w:rPr>
       </w:pPr>
+      <w:r>
+        <w:rPr>
+          <w:rFonts w:ascii="Arial" w:hAnsi="Arial" w:cs="Arial"/>
+        </w:rPr>
+        <w:t xml:space="preserve">    Conforme a informação é apresentada na página do Wikipédia, no artigo referente à Dispositivos de armazenamento, ele cita: </w:t>
+      </w:r>
+      <w:r>
+        <w:rPr>
+          <w:rFonts w:ascii="Arial" w:hAnsi="Arial" w:cs="Arial"/>
+        </w:rPr>
+        <w:t>“</w:t>
+      </w:r>
+      <w:hyperlink r:id="rId17" w:tooltip="Memória RAM" w:history="1">
+        <w:r>
+          <w:rPr>
+            <w:rStyle w:val="Hyperlink"/>
+            <w:rFonts w:ascii="Arial" w:hAnsi="Arial" w:cs="Arial"/>
+            <w:color w:val="auto"/>
+            <w:u w:val="none"/>
+          </w:rPr>
+          <w:t>Memória RAM</w:t>
+        </w:r>
+      </w:hyperlink>
+      <w:r>
+        <w:rPr>
+          <w:rFonts w:ascii="Arial" w:hAnsi="Arial" w:cs="Arial"/>
+        </w:rPr>
+        <w:t xml:space="preserve"> é um dispositivo de armazenamento temporário de informações. ”</w:t>
+      </w:r>
+      <w:r>
+        <w:rPr>
+          <w:rFonts w:ascii="Arial" w:hAnsi="Arial" w:cs="Arial"/>
+        </w:rPr>
+        <w:t>, e segundo esta informação, não faremos uma abor</w:t>
+      </w:r>
+      <w:r>
+        <w:rPr>
+          <w:rFonts w:ascii="Arial" w:hAnsi="Arial" w:cs="Arial"/>
+        </w:rPr>
+        <w:t>d</w:t>
+      </w:r>
+      <w:r>
+        <w:rPr>
+          <w:rFonts w:ascii="Arial" w:hAnsi="Arial" w:cs="Arial"/>
+        </w:rPr>
+        <w:t>agem neste assunto, e aprofu</w:t>
+      </w:r>
+      <w:r>
+        <w:rPr>
+          <w:rFonts w:ascii="Arial" w:hAnsi="Arial" w:cs="Arial"/>
+        </w:rPr>
+        <w:t>n</w:t>
+      </w:r>
+      <w:r>
+        <w:rPr>
+          <w:rFonts w:ascii="Arial" w:hAnsi="Arial" w:cs="Arial"/>
+        </w:rPr>
+        <w:t xml:space="preserve">daremos nos </w:t>
+      </w:r>
+      <w:r>
+        <w:rPr>
+          <w:rFonts w:ascii="Arial" w:hAnsi="Arial" w:cs="Arial"/>
+        </w:rPr>
+        <w:t>d</w:t>
+      </w:r>
+      <w:r>
+        <w:rPr>
+          <w:rFonts w:ascii="Arial" w:hAnsi="Arial" w:cs="Arial"/>
+        </w:rPr>
+        <w:t xml:space="preserve">ispositivos </w:t>
+      </w:r>
+      <w:r>
+        <w:rPr>
+          <w:rFonts w:ascii="Arial" w:hAnsi="Arial" w:cs="Arial"/>
+        </w:rPr>
+        <w:t>d</w:t>
+      </w:r>
+      <w:r>
+        <w:rPr>
+          <w:rFonts w:ascii="Arial" w:hAnsi="Arial" w:cs="Arial"/>
+        </w:rPr>
+        <w:t xml:space="preserve">e armazenamento permanente ou </w:t>
+      </w:r>
+      <w:r>
+        <w:rPr>
+          <w:rFonts w:ascii="Arial" w:hAnsi="Arial" w:cs="Arial"/>
+        </w:rPr>
+        <w:t>d</w:t>
+      </w:r>
+      <w:r>
+        <w:rPr>
+          <w:rFonts w:ascii="Arial" w:hAnsi="Arial" w:cs="Arial"/>
+        </w:rPr>
+        <w:t>e longo prazo.</w:t>
+      </w:r>
+    </w:p>
+    <w:p>
+      <w:pPr>
+        <w:spacing w:line="360" w:lineRule="auto"/>
+        <w:jc w:val="both"/>
+        <w:rPr>
+          <w:rFonts w:ascii="Arial" w:hAnsi="Arial" w:cs="Arial"/>
+        </w:rPr>
+      </w:pPr>
     </w:p>
     <w:p>
       <w:pPr>
@@ -4735,6 +4839,7 @@
         <w:rPr>
           <w:rFonts w:ascii="Arial" w:hAnsi="Arial" w:cs="Arial"/>
         </w:rPr>
+        <w:lastRenderedPageBreak/>
         <w:t xml:space="preserve">    Os dispositivos de armazenamento por meio magnético são os mais antigos e mais usados de forma ampla, pelo simples fato de permitir uma grande densidade de informações, ou seja, armazena grande quantidade de informações em um pequeno espaço físico.</w:t>
       </w:r>
     </w:p>
@@ -4767,7 +4872,6 @@
           <w:rFonts w:ascii="Arial" w:hAnsi="Arial" w:cs="Arial"/>
           <w:b/>
         </w:rPr>
-        <w:lastRenderedPageBreak/>
         <w:t>Dispositivos de armazenamento por meio eletrônico</w:t>
       </w:r>
     </w:p>
@@ -5227,7 +5331,15 @@
           <w:rFonts w:ascii="Arial" w:hAnsi="Arial" w:cs="Arial"/>
           <w:shd w:val="clear" w:color="auto" w:fill="FFFFFF"/>
         </w:rPr>
-        <w:t>, Cartão de Memória e</w:t>
+        <w:t xml:space="preserve">, Cartão de Memória </w:t>
+      </w:r>
+      <w:r>
+        <w:rPr>
+          <w:rFonts w:ascii="Arial" w:hAnsi="Arial" w:cs="Arial"/>
+          <w:shd w:val="clear" w:color="auto" w:fill="FFFFFF"/>
+        </w:rPr>
+        <w:lastRenderedPageBreak/>
+        <w:t>e</w:t>
       </w:r>
       <w:r>
         <w:rPr>
@@ -5492,14 +5604,7 @@
         <w:rPr>
           <w:rFonts w:ascii="Arial" w:hAnsi="Arial" w:cs="Arial"/>
         </w:rPr>
-        <w:t xml:space="preserve">, </w:t>
-      </w:r>
-      <w:r>
-        <w:rPr>
-          <w:rFonts w:ascii="Arial" w:hAnsi="Arial" w:cs="Arial"/>
-        </w:rPr>
-        <w:lastRenderedPageBreak/>
-        <w:t>também conhecido como disco compacto regravável ou conhecido como </w:t>
+        <w:t>, também conhecido como disco compacto regravável ou conhecido como </w:t>
       </w:r>
       <w:r>
         <w:rPr>
@@ -5902,7 +6007,7 @@
                     <pic:cNvPicPr/>
                   </pic:nvPicPr>
                   <pic:blipFill>
-                    <a:blip r:embed="rId17" cstate="print"/>
+                    <a:blip r:embed="rId18" cstate="print"/>
                     <a:stretch>
                       <a:fillRect/>
                     </a:stretch>
@@ -6080,7 +6185,7 @@
                     <pic:cNvPicPr/>
                   </pic:nvPicPr>
                   <pic:blipFill>
-                    <a:blip r:embed="rId18" cstate="print"/>
+                    <a:blip r:embed="rId19" cstate="print"/>
                     <a:stretch>
                       <a:fillRect/>
                     </a:stretch>
@@ -6258,7 +6363,7 @@
                     <pic:cNvPicPr/>
                   </pic:nvPicPr>
                   <pic:blipFill>
-                    <a:blip r:embed="rId19" cstate="print"/>
+                    <a:blip r:embed="rId20" cstate="print"/>
                     <a:stretch>
                       <a:fillRect/>
                     </a:stretch>
@@ -6452,7 +6557,7 @@
                     <pic:cNvPicPr/>
                   </pic:nvPicPr>
                   <pic:blipFill>
-                    <a:blip r:embed="rId20" cstate="print"/>
+                    <a:blip r:embed="rId21" cstate="print"/>
                     <a:srcRect/>
                     <a:stretch>
                       <a:fillRect/>
@@ -6859,7 +6964,7 @@
                     <pic:cNvPicPr/>
                   </pic:nvPicPr>
                   <pic:blipFill>
-                    <a:blip r:embed="rId21" cstate="print"/>
+                    <a:blip r:embed="rId22" cstate="print"/>
                     <a:srcRect/>
                     <a:stretch>
                       <a:fillRect/>
@@ -7025,7 +7130,7 @@
                     <pic:cNvPicPr/>
                   </pic:nvPicPr>
                   <pic:blipFill>
-                    <a:blip r:embed="rId22" cstate="print"/>
+                    <a:blip r:embed="rId23" cstate="print"/>
                     <a:srcRect/>
                     <a:stretch>
                       <a:fillRect/>
@@ -7195,7 +7300,7 @@
                     <pic:cNvPicPr/>
                   </pic:nvPicPr>
                   <pic:blipFill>
-                    <a:blip r:embed="rId23" cstate="print"/>
+                    <a:blip r:embed="rId24" cstate="print"/>
                     <a:stretch>
                       <a:fillRect/>
                     </a:stretch>
@@ -7596,7 +7701,7 @@
                     <pic:cNvPicPr/>
                   </pic:nvPicPr>
                   <pic:blipFill>
-                    <a:blip r:embed="rId24" cstate="print"/>
+                    <a:blip r:embed="rId25" cstate="print"/>
                     <a:stretch>
                       <a:fillRect/>
                     </a:stretch>
@@ -7838,7 +7943,7 @@
                     <pic:cNvPicPr/>
                   </pic:nvPicPr>
                   <pic:blipFill>
-                    <a:blip r:embed="rId25" cstate="print"/>
+                    <a:blip r:embed="rId26" cstate="print"/>
                     <a:stretch>
                       <a:fillRect/>
                     </a:stretch>
@@ -7941,6 +8046,8 @@
       </w:pPr>
       <w:bookmarkStart w:id="15" w:name="_Toc419731072"/>
       <w:bookmarkStart w:id="16" w:name="_Toc419731129"/>
+      <w:bookmarkStart w:id="17" w:name="_GoBack"/>
+      <w:bookmarkEnd w:id="17"/>
       <w:r>
         <w:rPr>
           <w:rStyle w:val="IntenseEmphasis"/>
@@ -8231,7 +8338,7 @@
                     <pic:cNvPicPr/>
                   </pic:nvPicPr>
                   <pic:blipFill>
-                    <a:blip r:embed="rId26" cstate="print"/>
+                    <a:blip r:embed="rId27" cstate="print"/>
                     <a:stretch>
                       <a:fillRect/>
                     </a:stretch>
@@ -8286,7 +8393,7 @@
           <w:szCs w:val="44"/>
         </w:rPr>
       </w:pPr>
-      <w:bookmarkStart w:id="17" w:name="_Toc419753041"/>
+      <w:bookmarkStart w:id="18" w:name="_Toc419753041"/>
       <w:r>
         <w:t xml:space="preserve">Figura </w:t>
       </w:r>
@@ -8301,7 +8408,7 @@
       <w:r>
         <w:t xml:space="preserve"> - Conexão ATA</w:t>
       </w:r>
-      <w:bookmarkEnd w:id="17"/>
+      <w:bookmarkEnd w:id="18"/>
     </w:p>
     <w:p>
       <w:pPr>
@@ -8558,7 +8665,7 @@
                     <pic:cNvPicPr/>
                   </pic:nvPicPr>
                   <pic:blipFill>
-                    <a:blip r:embed="rId27">
+                    <a:blip r:embed="rId28">
                       <a:extLst>
                         <a:ext uri="{28A0092B-C50C-407E-A947-70E740481C1C}">
                           <a14:useLocalDpi xmlns:a14="http://schemas.microsoft.com/office/drawing/2010/main" val="0"/>
@@ -8618,7 +8725,7 @@
           <w:b w:val="0"/>
         </w:rPr>
       </w:pPr>
-      <w:bookmarkStart w:id="18" w:name="_Toc419753042"/>
+      <w:bookmarkStart w:id="19" w:name="_Toc419753042"/>
       <w:r>
         <w:t xml:space="preserve">Figura </w:t>
       </w:r>
@@ -8633,7 +8740,7 @@
       <w:r>
         <w:t xml:space="preserve"> - Comparação SATA</w:t>
       </w:r>
-      <w:bookmarkEnd w:id="18"/>
+      <w:bookmarkEnd w:id="19"/>
     </w:p>
     <w:p>
       <w:pPr>
@@ -8831,7 +8938,7 @@
                     <pic:cNvPicPr/>
                   </pic:nvPicPr>
                   <pic:blipFill>
-                    <a:blip r:embed="rId28" cstate="print"/>
+                    <a:blip r:embed="rId29" cstate="print"/>
                     <a:stretch>
                       <a:fillRect/>
                     </a:stretch>
@@ -8884,7 +8991,7 @@
           <w:rFonts w:ascii="Arial" w:hAnsi="Arial" w:cs="Arial"/>
         </w:rPr>
       </w:pPr>
-      <w:bookmarkStart w:id="19" w:name="_Toc419753043"/>
+      <w:bookmarkStart w:id="20" w:name="_Toc419753043"/>
       <w:r>
         <w:t xml:space="preserve">Figura </w:t>
       </w:r>
@@ -8899,7 +9006,7 @@
       <w:r>
         <w:t xml:space="preserve"> - Conexão SCSI</w:t>
       </w:r>
-      <w:bookmarkEnd w:id="19"/>
+      <w:bookmarkEnd w:id="20"/>
     </w:p>
     <w:p>
       <w:pPr>
@@ -9077,7 +9184,7 @@
                     <pic:cNvPicPr/>
                   </pic:nvPicPr>
                   <pic:blipFill>
-                    <a:blip r:embed="rId29" cstate="print"/>
+                    <a:blip r:embed="rId30" cstate="print"/>
                     <a:stretch>
                       <a:fillRect/>
                     </a:stretch>
@@ -9131,7 +9238,7 @@
           <w:lang w:val="en-US"/>
         </w:rPr>
       </w:pPr>
-      <w:bookmarkStart w:id="20" w:name="_Toc419753044"/>
+      <w:bookmarkStart w:id="21" w:name="_Toc419753044"/>
       <w:proofErr w:type="spellStart"/>
       <w:r>
         <w:rPr>
@@ -9177,7 +9284,7 @@
         </w:rPr>
         <w:t xml:space="preserve"> - Conexão FC</w:t>
       </w:r>
-      <w:bookmarkEnd w:id="20"/>
+      <w:bookmarkEnd w:id="21"/>
     </w:p>
     <w:p>
       <w:pPr>
@@ -9221,8 +9328,8 @@
           <w:lang w:val="en-US"/>
         </w:rPr>
       </w:pPr>
-      <w:bookmarkStart w:id="21" w:name="_Toc419731073"/>
-      <w:bookmarkStart w:id="22" w:name="_Toc419731130"/>
+      <w:bookmarkStart w:id="22" w:name="_Toc419731073"/>
+      <w:bookmarkStart w:id="23" w:name="_Toc419731130"/>
       <w:r>
         <w:rPr>
           <w:rStyle w:val="IntenseEmphasis"/>
@@ -9233,8 +9340,8 @@
         <w:lastRenderedPageBreak/>
         <w:t>RAID – Redundant Array of Inexpensive Disks</w:t>
       </w:r>
-      <w:bookmarkEnd w:id="21"/>
       <w:bookmarkEnd w:id="22"/>
+      <w:bookmarkEnd w:id="23"/>
     </w:p>
     <w:p>
       <w:pPr>
@@ -9313,24 +9420,24 @@
         </w:rPr>
         <w:t xml:space="preserve"> Disks” ou </w:t>
       </w:r>
-      <w:bookmarkStart w:id="23" w:name="ouHighlight__10_14TO0_5"/>
-      <w:bookmarkEnd w:id="23"/>
+      <w:bookmarkStart w:id="24" w:name="ouHighlight__10_14TO0_5"/>
+      <w:bookmarkEnd w:id="24"/>
       <w:r>
         <w:rPr>
           <w:rFonts w:ascii="Arial" w:hAnsi="Arial" w:cs="Arial"/>
         </w:rPr>
         <w:t>Matriz</w:t>
       </w:r>
-      <w:bookmarkStart w:id="24" w:name="noHighlight_0.03224145440020143"/>
-      <w:bookmarkEnd w:id="24"/>
+      <w:bookmarkStart w:id="25" w:name="noHighlight_0.03224145440020143"/>
+      <w:bookmarkEnd w:id="25"/>
       <w:r>
         <w:rPr>
           <w:rFonts w:ascii="Arial" w:hAnsi="Arial" w:cs="Arial"/>
         </w:rPr>
         <w:t xml:space="preserve"> </w:t>
       </w:r>
-      <w:bookmarkStart w:id="25" w:name="ouHighlight__0_8TO7_16"/>
-      <w:bookmarkEnd w:id="25"/>
+      <w:bookmarkStart w:id="26" w:name="ouHighlight__0_8TO7_16"/>
+      <w:bookmarkEnd w:id="26"/>
       <w:r>
         <w:rPr>
           <w:rFonts w:ascii="Arial" w:hAnsi="Arial" w:cs="Arial"/>
@@ -9343,32 +9450,32 @@
         </w:rPr>
         <w:t>edundante</w:t>
       </w:r>
-      <w:bookmarkStart w:id="26" w:name="noHighlight_0.9271796468122673"/>
-      <w:bookmarkEnd w:id="26"/>
+      <w:bookmarkStart w:id="27" w:name="noHighlight_0.9271796468122673"/>
+      <w:bookmarkEnd w:id="27"/>
       <w:r>
         <w:rPr>
           <w:rFonts w:ascii="Arial" w:hAnsi="Arial" w:cs="Arial"/>
         </w:rPr>
         <w:t xml:space="preserve"> </w:t>
       </w:r>
-      <w:bookmarkStart w:id="27" w:name="ouHighlight__16_17TO18_19"/>
-      <w:bookmarkEnd w:id="27"/>
+      <w:bookmarkStart w:id="28" w:name="ouHighlight__16_17TO18_19"/>
+      <w:bookmarkEnd w:id="28"/>
       <w:r>
         <w:rPr>
           <w:rFonts w:ascii="Arial" w:hAnsi="Arial" w:cs="Arial"/>
         </w:rPr>
         <w:t>de</w:t>
       </w:r>
-      <w:bookmarkStart w:id="28" w:name="noHighlight_0.7206026784010948"/>
-      <w:bookmarkEnd w:id="28"/>
+      <w:bookmarkStart w:id="29" w:name="noHighlight_0.7206026784010948"/>
+      <w:bookmarkEnd w:id="29"/>
       <w:r>
         <w:rPr>
           <w:rFonts w:ascii="Arial" w:hAnsi="Arial" w:cs="Arial"/>
         </w:rPr>
         <w:t xml:space="preserve"> </w:t>
       </w:r>
-      <w:bookmarkStart w:id="29" w:name="ouHighlight__31_35TO21_26"/>
-      <w:bookmarkEnd w:id="29"/>
+      <w:bookmarkStart w:id="30" w:name="ouHighlight__31_35TO21_26"/>
+      <w:bookmarkEnd w:id="30"/>
       <w:r>
         <w:rPr>
           <w:rFonts w:ascii="Arial" w:hAnsi="Arial" w:cs="Arial"/>
@@ -9381,16 +9488,16 @@
         </w:rPr>
         <w:t>iscos</w:t>
       </w:r>
-      <w:bookmarkStart w:id="30" w:name="noHighlight_0.35808977397412967"/>
-      <w:bookmarkEnd w:id="30"/>
+      <w:bookmarkStart w:id="31" w:name="noHighlight_0.35808977397412967"/>
+      <w:bookmarkEnd w:id="31"/>
       <w:r>
         <w:rPr>
           <w:rFonts w:ascii="Arial" w:hAnsi="Arial" w:cs="Arial"/>
         </w:rPr>
         <w:t xml:space="preserve"> </w:t>
       </w:r>
-      <w:bookmarkStart w:id="31" w:name="ouHighlight__19_29TO28_34"/>
-      <w:bookmarkEnd w:id="31"/>
+      <w:bookmarkStart w:id="32" w:name="ouHighlight__19_29TO28_34"/>
+      <w:bookmarkEnd w:id="32"/>
       <w:r>
         <w:rPr>
           <w:rFonts w:ascii="Arial" w:hAnsi="Arial" w:cs="Arial"/>
@@ -9815,7 +9922,7 @@
                                 <w:szCs w:val="24"/>
                               </w:rPr>
                             </w:pPr>
-                            <w:bookmarkStart w:id="32" w:name="_Toc419753045"/>
+                            <w:bookmarkStart w:id="33" w:name="_Toc419753045"/>
                             <w:r>
                               <w:t xml:space="preserve">Figura </w:t>
                             </w:r>
@@ -9830,7 +9937,7 @@
                             <w:r>
                               <w:t xml:space="preserve"> - Exemplo RAID 0</w:t>
                             </w:r>
-                            <w:bookmarkEnd w:id="32"/>
+                            <w:bookmarkEnd w:id="33"/>
                           </w:p>
                         </w:txbxContent>
                       </wps:txbx>
@@ -9865,7 +9972,7 @@
                           <w:szCs w:val="24"/>
                         </w:rPr>
                       </w:pPr>
-                      <w:bookmarkStart w:id="33" w:name="_Toc419753045"/>
+                      <w:bookmarkStart w:id="34" w:name="_Toc419753045"/>
                       <w:r>
                         <w:t xml:space="preserve">Figura </w:t>
                       </w:r>
@@ -9880,7 +9987,7 @@
                       <w:r>
                         <w:t xml:space="preserve"> - Exemplo RAID 0</w:t>
                       </w:r>
-                      <w:bookmarkEnd w:id="33"/>
+                      <w:bookmarkEnd w:id="34"/>
                     </w:p>
                   </w:txbxContent>
                 </v:textbox>
@@ -9920,7 +10027,7 @@
                     </pic:cNvPicPr>
                   </pic:nvPicPr>
                   <pic:blipFill>
-                    <a:blip r:embed="rId30">
+                    <a:blip r:embed="rId31">
                       <a:extLst>
                         <a:ext uri="{28A0092B-C50C-407E-A947-70E740481C1C}">
                           <a14:useLocalDpi xmlns:a14="http://schemas.microsoft.com/office/drawing/2010/main" val="0"/>
@@ -10285,7 +10392,7 @@
                                 <w:szCs w:val="24"/>
                               </w:rPr>
                             </w:pPr>
-                            <w:bookmarkStart w:id="34" w:name="_Toc419753046"/>
+                            <w:bookmarkStart w:id="35" w:name="_Toc419753046"/>
                             <w:r>
                               <w:t xml:space="preserve">Figura </w:t>
                             </w:r>
@@ -10300,7 +10407,7 @@
                             <w:r>
                               <w:t xml:space="preserve"> - Exemplo de RAID 1</w:t>
                             </w:r>
-                            <w:bookmarkEnd w:id="34"/>
+                            <w:bookmarkEnd w:id="35"/>
                           </w:p>
                         </w:txbxContent>
                       </wps:txbx>
@@ -10332,7 +10439,7 @@
                           <w:szCs w:val="24"/>
                         </w:rPr>
                       </w:pPr>
-                      <w:bookmarkStart w:id="35" w:name="_Toc419753046"/>
+                      <w:bookmarkStart w:id="36" w:name="_Toc419753046"/>
                       <w:r>
                         <w:t xml:space="preserve">Figura </w:t>
                       </w:r>
@@ -10347,7 +10454,7 @@
                       <w:r>
                         <w:t xml:space="preserve"> - Exemplo de RAID 1</w:t>
                       </w:r>
-                      <w:bookmarkEnd w:id="35"/>
+                      <w:bookmarkEnd w:id="36"/>
                     </w:p>
                   </w:txbxContent>
                 </v:textbox>
@@ -10388,7 +10495,7 @@
                     </pic:cNvPicPr>
                   </pic:nvPicPr>
                   <pic:blipFill>
-                    <a:blip r:embed="rId31">
+                    <a:blip r:embed="rId32">
                       <a:extLst>
                         <a:ext uri="{28A0092B-C50C-407E-A947-70E740481C1C}">
                           <a14:useLocalDpi xmlns:a14="http://schemas.microsoft.com/office/drawing/2010/main" val="0"/>
@@ -10823,7 +10930,7 @@
                                 <w:szCs w:val="24"/>
                               </w:rPr>
                             </w:pPr>
-                            <w:bookmarkStart w:id="36" w:name="_Toc419753047"/>
+                            <w:bookmarkStart w:id="37" w:name="_Toc419753047"/>
                             <w:r>
                               <w:t xml:space="preserve">Figura </w:t>
                             </w:r>
@@ -10838,7 +10945,7 @@
                             <w:r>
                               <w:t xml:space="preserve"> -Exemplo de RAID 0 + 1</w:t>
                             </w:r>
-                            <w:bookmarkEnd w:id="36"/>
+                            <w:bookmarkEnd w:id="37"/>
                           </w:p>
                         </w:txbxContent>
                       </wps:txbx>
@@ -10870,7 +10977,7 @@
                           <w:szCs w:val="24"/>
                         </w:rPr>
                       </w:pPr>
-                      <w:bookmarkStart w:id="37" w:name="_Toc419753047"/>
+                      <w:bookmarkStart w:id="38" w:name="_Toc419753047"/>
                       <w:r>
                         <w:t xml:space="preserve">Figura </w:t>
                       </w:r>
@@ -10885,7 +10992,7 @@
                       <w:r>
                         <w:t xml:space="preserve"> -Exemplo de RAID 0 + 1</w:t>
                       </w:r>
-                      <w:bookmarkEnd w:id="37"/>
+                      <w:bookmarkEnd w:id="38"/>
                     </w:p>
                   </w:txbxContent>
                 </v:textbox>
@@ -10926,7 +11033,7 @@
                     </pic:cNvPicPr>
                   </pic:nvPicPr>
                   <pic:blipFill>
-                    <a:blip r:embed="rId32">
+                    <a:blip r:embed="rId33">
                       <a:extLst>
                         <a:ext uri="{28A0092B-C50C-407E-A947-70E740481C1C}">
                           <a14:useLocalDpi xmlns:a14="http://schemas.microsoft.com/office/drawing/2010/main" val="0"/>
@@ -11087,8 +11194,8 @@
           <w:bCs/>
         </w:rPr>
       </w:pPr>
-      <w:bookmarkStart w:id="38" w:name="raid5"/>
-      <w:bookmarkEnd w:id="38"/>
+      <w:bookmarkStart w:id="39" w:name="raid5"/>
+      <w:bookmarkEnd w:id="39"/>
       <w:r>
         <w:rPr>
           <w:rFonts w:ascii="Arial" w:hAnsi="Arial" w:cs="Arial"/>
@@ -11363,7 +11470,7 @@
                                 <w:szCs w:val="24"/>
                               </w:rPr>
                             </w:pPr>
-                            <w:bookmarkStart w:id="39" w:name="_Toc419753048"/>
+                            <w:bookmarkStart w:id="40" w:name="_Toc419753048"/>
                             <w:r>
                               <w:t xml:space="preserve">Figura </w:t>
                             </w:r>
@@ -11378,7 +11485,7 @@
                             <w:r>
                               <w:t xml:space="preserve"> - Exemplo de RAID 5</w:t>
                             </w:r>
-                            <w:bookmarkEnd w:id="39"/>
+                            <w:bookmarkEnd w:id="40"/>
                           </w:p>
                         </w:txbxContent>
                       </wps:txbx>
@@ -11410,7 +11517,7 @@
                           <w:szCs w:val="24"/>
                         </w:rPr>
                       </w:pPr>
-                      <w:bookmarkStart w:id="40" w:name="_Toc419753048"/>
+                      <w:bookmarkStart w:id="41" w:name="_Toc419753048"/>
                       <w:r>
                         <w:t xml:space="preserve">Figura </w:t>
                       </w:r>
@@ -11425,7 +11532,7 @@
                       <w:r>
                         <w:t xml:space="preserve"> - Exemplo de RAID 5</w:t>
                       </w:r>
-                      <w:bookmarkEnd w:id="40"/>
+                      <w:bookmarkEnd w:id="41"/>
                     </w:p>
                   </w:txbxContent>
                 </v:textbox>
@@ -11466,7 +11573,7 @@
                     </pic:cNvPicPr>
                   </pic:nvPicPr>
                   <pic:blipFill>
-                    <a:blip r:embed="rId33">
+                    <a:blip r:embed="rId34">
                       <a:extLst>
                         <a:ext uri="{28A0092B-C50C-407E-A947-70E740481C1C}">
                           <a14:useLocalDpi xmlns:a14="http://schemas.microsoft.com/office/drawing/2010/main" val="0"/>
@@ -11570,8 +11677,8 @@
           <w:bCs/>
         </w:rPr>
       </w:pPr>
-      <w:bookmarkStart w:id="41" w:name="raid6"/>
-      <w:bookmarkEnd w:id="41"/>
+      <w:bookmarkStart w:id="42" w:name="raid6"/>
+      <w:bookmarkEnd w:id="42"/>
       <w:r>
         <w:rPr>
           <w:rFonts w:ascii="Arial" w:hAnsi="Arial" w:cs="Arial"/>
@@ -12039,7 +12146,7 @@
                                 <w:szCs w:val="24"/>
                               </w:rPr>
                             </w:pPr>
-                            <w:bookmarkStart w:id="42" w:name="_Toc419753049"/>
+                            <w:bookmarkStart w:id="43" w:name="_Toc419753049"/>
                             <w:r>
                               <w:t xml:space="preserve">Figura </w:t>
                             </w:r>
@@ -12054,7 +12161,7 @@
                             <w:r>
                               <w:t xml:space="preserve"> - Exemplo de RAID 3</w:t>
                             </w:r>
-                            <w:bookmarkEnd w:id="42"/>
+                            <w:bookmarkEnd w:id="43"/>
                           </w:p>
                         </w:txbxContent>
                       </wps:txbx>
@@ -12086,7 +12193,7 @@
                           <w:szCs w:val="24"/>
                         </w:rPr>
                       </w:pPr>
-                      <w:bookmarkStart w:id="43" w:name="_Toc419753049"/>
+                      <w:bookmarkStart w:id="44" w:name="_Toc419753049"/>
                       <w:r>
                         <w:t xml:space="preserve">Figura </w:t>
                       </w:r>
@@ -12101,7 +12208,7 @@
                       <w:r>
                         <w:t xml:space="preserve"> - Exemplo de RAID 3</w:t>
                       </w:r>
-                      <w:bookmarkEnd w:id="43"/>
+                      <w:bookmarkEnd w:id="44"/>
                     </w:p>
                   </w:txbxContent>
                 </v:textbox>
@@ -12142,7 +12249,7 @@
                     </pic:cNvPicPr>
                   </pic:nvPicPr>
                   <pic:blipFill>
-                    <a:blip r:embed="rId34">
+                    <a:blip r:embed="rId35">
                       <a:extLst>
                         <a:ext uri="{28A0092B-C50C-407E-A947-70E740481C1C}">
                           <a14:useLocalDpi xmlns:a14="http://schemas.microsoft.com/office/drawing/2010/main" val="0"/>
@@ -12279,8 +12386,8 @@
           <w:rFonts w:ascii="Arial" w:hAnsi="Arial" w:cs="Arial"/>
         </w:rPr>
       </w:pPr>
-      <w:bookmarkStart w:id="44" w:name="raid4"/>
-      <w:bookmarkEnd w:id="44"/>
+      <w:bookmarkStart w:id="45" w:name="raid4"/>
+      <w:bookmarkEnd w:id="45"/>
     </w:p>
     <w:p>
       <w:pPr>
@@ -12386,8 +12493,8 @@
           <w:bCs/>
         </w:rPr>
       </w:pPr>
-      <w:bookmarkStart w:id="45" w:name="implementacao"/>
-      <w:bookmarkEnd w:id="45"/>
+      <w:bookmarkStart w:id="46" w:name="implementacao"/>
+      <w:bookmarkEnd w:id="46"/>
       <w:r>
         <w:rPr>
           <w:rFonts w:ascii="Arial" w:hAnsi="Arial" w:cs="Arial"/>
@@ -12594,7 +12701,7 @@
                                 <w:szCs w:val="24"/>
                               </w:rPr>
                             </w:pPr>
-                            <w:bookmarkStart w:id="46" w:name="_Toc419753050"/>
+                            <w:bookmarkStart w:id="47" w:name="_Toc419753050"/>
                             <w:r>
                               <w:t xml:space="preserve">Figura </w:t>
                             </w:r>
@@ -12607,10 +12714,7 @@
                               </w:r>
                             </w:fldSimple>
                             <w:r>
-                              <w:t xml:space="preserve"> - </w:t>
-                            </w:r>
-                            <w:r>
-                              <w:t>P</w:t>
+                              <w:t xml:space="preserve"> - P</w:t>
                             </w:r>
                             <w:r>
                               <w:t xml:space="preserve">laca </w:t>
@@ -12631,7 +12735,7 @@
                             <w:r>
                               <w:t xml:space="preserve"> 2320: com PCI Express e portas SATA</w:t>
                             </w:r>
-                            <w:bookmarkEnd w:id="46"/>
+                            <w:bookmarkEnd w:id="47"/>
                           </w:p>
                         </w:txbxContent>
                       </wps:txbx>
@@ -12663,7 +12767,7 @@
                           <w:szCs w:val="24"/>
                         </w:rPr>
                       </w:pPr>
-                      <w:bookmarkStart w:id="47" w:name="_Toc419753050"/>
+                      <w:bookmarkStart w:id="48" w:name="_Toc419753050"/>
                       <w:r>
                         <w:t xml:space="preserve">Figura </w:t>
                       </w:r>
@@ -12676,10 +12780,7 @@
                         </w:r>
                       </w:fldSimple>
                       <w:r>
-                        <w:t xml:space="preserve"> - </w:t>
-                      </w:r>
-                      <w:r>
-                        <w:t>P</w:t>
+                        <w:t xml:space="preserve"> - P</w:t>
                       </w:r>
                       <w:r>
                         <w:t xml:space="preserve">laca </w:t>
@@ -12700,7 +12801,7 @@
                       <w:r>
                         <w:t xml:space="preserve"> 2320: com PCI Express e portas SATA</w:t>
                       </w:r>
-                      <w:bookmarkEnd w:id="47"/>
+                      <w:bookmarkEnd w:id="48"/>
                     </w:p>
                   </w:txbxContent>
                 </v:textbox>
@@ -12741,7 +12842,7 @@
                     </pic:cNvPicPr>
                   </pic:nvPicPr>
                   <pic:blipFill>
-                    <a:blip r:embed="rId35">
+                    <a:blip r:embed="rId36">
                       <a:extLst>
                         <a:ext uri="{28A0092B-C50C-407E-A947-70E740481C1C}">
                           <a14:useLocalDpi xmlns:a14="http://schemas.microsoft.com/office/drawing/2010/main" val="0"/>
@@ -12888,8 +12989,8 @@
           <w:lang w:val="en-US"/>
         </w:rPr>
       </w:pPr>
-      <w:bookmarkStart w:id="48" w:name="_Toc419731074"/>
-      <w:bookmarkStart w:id="49" w:name="_Toc419731131"/>
+      <w:bookmarkStart w:id="49" w:name="_Toc419731074"/>
+      <w:bookmarkStart w:id="50" w:name="_Toc419731131"/>
       <w:r>
         <w:rPr>
           <w:rStyle w:val="IntenseEmphasis"/>
@@ -12900,8 +13001,8 @@
         <w:lastRenderedPageBreak/>
         <w:t>JBOD – Just a Bunch of Disks</w:t>
       </w:r>
-      <w:bookmarkEnd w:id="48"/>
       <w:bookmarkEnd w:id="49"/>
+      <w:bookmarkEnd w:id="50"/>
     </w:p>
     <w:p>
       <w:pPr>
@@ -13160,7 +13261,7 @@
                     <pic:cNvPicPr/>
                   </pic:nvPicPr>
                   <pic:blipFill>
-                    <a:blip r:embed="rId36">
+                    <a:blip r:embed="rId37">
                       <a:extLst>
                         <a:ext uri="{28A0092B-C50C-407E-A947-70E740481C1C}">
                           <a14:useLocalDpi xmlns:a14="http://schemas.microsoft.com/office/drawing/2010/main" val="0"/>
@@ -13216,7 +13317,7 @@
         <w:pStyle w:val="Caption"/>
         <w:jc w:val="center"/>
       </w:pPr>
-      <w:bookmarkStart w:id="50" w:name="_Toc419753051"/>
+      <w:bookmarkStart w:id="51" w:name="_Toc419753051"/>
       <w:r>
         <w:t xml:space="preserve">Figura </w:t>
       </w:r>
@@ -13231,7 +13332,7 @@
       <w:r>
         <w:t xml:space="preserve"> - Exemplo de JBOD</w:t>
       </w:r>
-      <w:bookmarkEnd w:id="50"/>
+      <w:bookmarkEnd w:id="51"/>
     </w:p>
     <w:p>
       <w:pPr>
@@ -13258,8 +13359,8 @@
         <w:pStyle w:val="Heading3"/>
         <w:jc w:val="center"/>
       </w:pPr>
-      <w:bookmarkStart w:id="51" w:name="_Toc419731075"/>
-      <w:bookmarkStart w:id="52" w:name="_Toc419731132"/>
+      <w:bookmarkStart w:id="52" w:name="_Toc419731075"/>
+      <w:bookmarkStart w:id="53" w:name="_Toc419731132"/>
       <w:r>
         <w:rPr>
           <w:rStyle w:val="IntenseEmphasis"/>
@@ -13314,8 +13415,8 @@
         </w:rPr>
         <w:t>Storage</w:t>
       </w:r>
-      <w:bookmarkEnd w:id="51"/>
       <w:bookmarkEnd w:id="52"/>
+      <w:bookmarkEnd w:id="53"/>
       <w:proofErr w:type="spellEnd"/>
     </w:p>
     <w:p>
@@ -13626,7 +13727,7 @@
                     <pic:cNvPicPr/>
                   </pic:nvPicPr>
                   <pic:blipFill>
-                    <a:blip r:embed="rId37" cstate="print">
+                    <a:blip r:embed="rId38" cstate="print">
                       <a:extLst>
                         <a:ext uri="{28A0092B-C50C-407E-A947-70E740481C1C}">
                           <a14:useLocalDpi xmlns:a14="http://schemas.microsoft.com/office/drawing/2010/main" val="0"/>
@@ -13682,7 +13783,7 @@
         <w:pStyle w:val="Caption"/>
         <w:jc w:val="center"/>
       </w:pPr>
-      <w:bookmarkStart w:id="53" w:name="_Toc419753052"/>
+      <w:bookmarkStart w:id="54" w:name="_Toc419753052"/>
       <w:r>
         <w:t xml:space="preserve">Figura </w:t>
       </w:r>
@@ -13697,7 +13798,7 @@
       <w:r>
         <w:t xml:space="preserve"> - Exemplo de HDD, SDD e Híbrido</w:t>
       </w:r>
-      <w:bookmarkEnd w:id="53"/>
+      <w:bookmarkEnd w:id="54"/>
     </w:p>
     <w:p>
       <w:pPr>
@@ -13776,7 +13877,7 @@
                     <pic:cNvPicPr/>
                   </pic:nvPicPr>
                   <pic:blipFill>
-                    <a:blip r:embed="rId38" cstate="print">
+                    <a:blip r:embed="rId39" cstate="print">
                       <a:extLst>
                         <a:ext uri="{28A0092B-C50C-407E-A947-70E740481C1C}">
                           <a14:useLocalDpi xmlns:a14="http://schemas.microsoft.com/office/drawing/2010/main" val="0"/>
@@ -13832,7 +13933,7 @@
         <w:pStyle w:val="Caption"/>
         <w:jc w:val="center"/>
       </w:pPr>
-      <w:bookmarkStart w:id="54" w:name="_Toc419753053"/>
+      <w:bookmarkStart w:id="55" w:name="_Toc419753053"/>
       <w:r>
         <w:t xml:space="preserve">Figura </w:t>
       </w:r>
@@ -13847,7 +13948,7 @@
       <w:r>
         <w:t xml:space="preserve"> - Exemplo de DAS</w:t>
       </w:r>
-      <w:bookmarkEnd w:id="54"/>
+      <w:bookmarkEnd w:id="55"/>
     </w:p>
     <w:p>
       <w:pPr>
@@ -13971,8 +14072,8 @@
           <w:szCs w:val="44"/>
         </w:rPr>
       </w:pPr>
-      <w:bookmarkStart w:id="55" w:name="_Toc419731076"/>
-      <w:bookmarkStart w:id="56" w:name="_Toc419731133"/>
+      <w:bookmarkStart w:id="56" w:name="_Toc419731076"/>
+      <w:bookmarkStart w:id="57" w:name="_Toc419731133"/>
       <w:r>
         <w:rPr>
           <w:rStyle w:val="IntenseEmphasis"/>
@@ -14009,8 +14110,8 @@
         </w:rPr>
         <w:t>Storage</w:t>
       </w:r>
-      <w:bookmarkEnd w:id="55"/>
       <w:bookmarkEnd w:id="56"/>
+      <w:bookmarkEnd w:id="57"/>
       <w:proofErr w:type="spellEnd"/>
     </w:p>
     <w:p>
@@ -14155,7 +14256,7 @@
                     <pic:cNvPicPr/>
                   </pic:nvPicPr>
                   <pic:blipFill>
-                    <a:blip r:embed="rId39">
+                    <a:blip r:embed="rId40">
                       <a:extLst>
                         <a:ext uri="{28A0092B-C50C-407E-A947-70E740481C1C}">
                           <a14:useLocalDpi xmlns:a14="http://schemas.microsoft.com/office/drawing/2010/main" val="0"/>
@@ -14214,7 +14315,7 @@
           <w:rFonts w:ascii="Arial" w:eastAsia="Arial" w:hAnsi="Arial" w:cs="Arial"/>
         </w:rPr>
       </w:pPr>
-      <w:bookmarkStart w:id="57" w:name="_Toc419753054"/>
+      <w:bookmarkStart w:id="58" w:name="_Toc419753054"/>
       <w:r>
         <w:t xml:space="preserve">Figura </w:t>
       </w:r>
@@ -14229,7 +14330,7 @@
       <w:r>
         <w:t xml:space="preserve"> - Exemplo de NAS</w:t>
       </w:r>
-      <w:bookmarkEnd w:id="57"/>
+      <w:bookmarkEnd w:id="58"/>
     </w:p>
     <w:p>
       <w:pPr>
@@ -14446,7 +14547,7 @@
                     <pic:cNvPicPr/>
                   </pic:nvPicPr>
                   <pic:blipFill>
-                    <a:blip r:embed="rId40">
+                    <a:blip r:embed="rId41">
                       <a:extLst>
                         <a:ext uri="{28A0092B-C50C-407E-A947-70E740481C1C}">
                           <a14:useLocalDpi xmlns:a14="http://schemas.microsoft.com/office/drawing/2010/main" val="0"/>
@@ -14505,7 +14606,7 @@
           <w:rFonts w:ascii="Arial" w:eastAsia="Arial" w:hAnsi="Arial" w:cs="Arial"/>
         </w:rPr>
       </w:pPr>
-      <w:bookmarkStart w:id="58" w:name="_Toc419753055"/>
+      <w:bookmarkStart w:id="59" w:name="_Toc419753055"/>
       <w:r>
         <w:t xml:space="preserve">Figura </w:t>
       </w:r>
@@ -14520,7 +14621,7 @@
       <w:r>
         <w:t xml:space="preserve"> - Exemplo de um Dispositivo NAS</w:t>
       </w:r>
-      <w:bookmarkEnd w:id="58"/>
+      <w:bookmarkEnd w:id="59"/>
     </w:p>
     <w:p>
       <w:pPr>
@@ -14823,8 +14924,8 @@
           <w:szCs w:val="44"/>
         </w:rPr>
       </w:pPr>
-      <w:bookmarkStart w:id="59" w:name="_Toc419731077"/>
-      <w:bookmarkStart w:id="60" w:name="_Toc419731134"/>
+      <w:bookmarkStart w:id="60" w:name="_Toc419731077"/>
+      <w:bookmarkStart w:id="61" w:name="_Toc419731134"/>
       <w:r>
         <w:rPr>
           <w:rStyle w:val="IntenseEmphasis"/>
@@ -14870,8 +14971,8 @@
         </w:rPr>
         <w:t xml:space="preserve"> Network</w:t>
       </w:r>
-      <w:bookmarkEnd w:id="59"/>
       <w:bookmarkEnd w:id="60"/>
+      <w:bookmarkEnd w:id="61"/>
     </w:p>
     <w:p>
       <w:pPr>
@@ -15079,7 +15180,7 @@
                     <pic:cNvPicPr/>
                   </pic:nvPicPr>
                   <pic:blipFill>
-                    <a:blip r:embed="rId41">
+                    <a:blip r:embed="rId42">
                       <a:extLst>
                         <a:ext uri="{28A0092B-C50C-407E-A947-70E740481C1C}">
                           <a14:useLocalDpi xmlns:a14="http://schemas.microsoft.com/office/drawing/2010/main" val="0"/>
@@ -15135,7 +15236,7 @@
         <w:pStyle w:val="Caption"/>
         <w:jc w:val="center"/>
       </w:pPr>
-      <w:bookmarkStart w:id="61" w:name="_Toc419753056"/>
+      <w:bookmarkStart w:id="62" w:name="_Toc419753056"/>
       <w:r>
         <w:t xml:space="preserve">Figura </w:t>
       </w:r>
@@ -15150,7 +15251,7 @@
       <w:r>
         <w:t xml:space="preserve"> - Exemplo de SAN</w:t>
       </w:r>
-      <w:bookmarkEnd w:id="61"/>
+      <w:bookmarkEnd w:id="62"/>
     </w:p>
     <w:p/>
     <w:p>
@@ -15180,18 +15281,7 @@
           <w:i w:val="0"/>
           <w:color w:val="auto"/>
         </w:rPr>
-        <w:t>A principal vantagem é a opção de expansão e sua facilidade por precisar apenas de adici</w:t>
-      </w:r>
-      <w:bookmarkStart w:id="62" w:name="_GoBack"/>
-      <w:bookmarkEnd w:id="62"/>
-      <w:r>
-        <w:rPr>
-          <w:rStyle w:val="IntenseEmphasis"/>
-          <w:rFonts w:ascii="Arial" w:hAnsi="Arial" w:cs="Arial"/>
-          <w:i w:val="0"/>
-          <w:color w:val="auto"/>
-        </w:rPr>
-        <w:t xml:space="preserve">onar o dispositivo no rack. O acesso de baixo nível, similar ao </w:t>
+        <w:t xml:space="preserve">A principal vantagem é a opção de expansão e sua facilidade por precisar apenas de adicionar o dispositivo no rack. O acesso de baixo nível, similar ao </w:t>
       </w:r>
       <w:proofErr w:type="spellStart"/>
       <w:r>
@@ -18593,7 +18683,7 @@
         </w:rPr>
         <w:t xml:space="preserve">, cientista da </w:t>
       </w:r>
-      <w:hyperlink r:id="rId42" w:anchor="_blank" w:history="1">
+      <w:hyperlink r:id="rId43" w:anchor="_blank" w:history="1">
         <w:r>
           <w:rPr>
             <w:rStyle w:val="Hyperlink"/>
@@ -18946,7 +19036,7 @@
         </w:rPr>
         <w:t xml:space="preserve">De acordo com um recente </w:t>
       </w:r>
-      <w:hyperlink r:id="rId43" w:anchor="_blank" w:history="1">
+      <w:hyperlink r:id="rId44" w:anchor="_blank" w:history="1">
         <w:r>
           <w:rPr>
             <w:rStyle w:val="Hyperlink"/>
@@ -20460,7 +20550,7 @@
                     <pic:cNvPicPr/>
                   </pic:nvPicPr>
                   <pic:blipFill>
-                    <a:blip r:embed="rId44">
+                    <a:blip r:embed="rId45">
                       <a:extLst>
                         <a:ext uri="{28A0092B-C50C-407E-A947-70E740481C1C}">
                           <a14:useLocalDpi xmlns:a14="http://schemas.microsoft.com/office/drawing/2010/main" val="0"/>
@@ -20967,7 +21057,7 @@
           <w:rFonts w:ascii="Arial" w:hAnsi="Arial" w:cs="Arial"/>
         </w:rPr>
       </w:pPr>
-      <w:hyperlink r:id="rId45" w:history="1">
+      <w:hyperlink r:id="rId46" w:history="1">
         <w:r>
           <w:rPr>
             <w:rStyle w:val="Hyperlink"/>
@@ -20997,7 +21087,7 @@
           <w:rFonts w:ascii="Arial" w:hAnsi="Arial" w:cs="Arial"/>
         </w:rPr>
       </w:pPr>
-      <w:hyperlink r:id="rId46" w:history="1">
+      <w:hyperlink r:id="rId47" w:history="1">
         <w:r>
           <w:rPr>
             <w:rStyle w:val="Hyperlink"/>
@@ -21033,7 +21123,7 @@
           <w:rFonts w:ascii="Arial" w:hAnsi="Arial" w:cs="Arial"/>
         </w:rPr>
       </w:pPr>
-      <w:hyperlink r:id="rId47" w:history="1">
+      <w:hyperlink r:id="rId48" w:history="1">
         <w:r>
           <w:rPr>
             <w:rStyle w:val="Hyperlink"/>
@@ -21063,7 +21153,7 @@
           <w:rFonts w:ascii="Arial" w:hAnsi="Arial" w:cs="Arial"/>
         </w:rPr>
       </w:pPr>
-      <w:hyperlink r:id="rId48" w:history="1">
+      <w:hyperlink r:id="rId49" w:history="1">
         <w:r>
           <w:rPr>
             <w:rStyle w:val="Hyperlink"/>
@@ -21093,7 +21183,7 @@
           <w:rFonts w:ascii="Arial" w:hAnsi="Arial" w:cs="Arial"/>
         </w:rPr>
       </w:pPr>
-      <w:hyperlink r:id="rId49" w:history="1">
+      <w:hyperlink r:id="rId50" w:history="1">
         <w:r>
           <w:rPr>
             <w:rStyle w:val="Hyperlink"/>
@@ -21147,7 +21237,7 @@
           <w:rFonts w:ascii="Arial" w:hAnsi="Arial" w:cs="Arial"/>
         </w:rPr>
       </w:pPr>
-      <w:hyperlink r:id="rId50" w:history="1">
+      <w:hyperlink r:id="rId51" w:history="1">
         <w:r>
           <w:rPr>
             <w:rStyle w:val="Hyperlink"/>
@@ -21171,7 +21261,7 @@
           <w:rFonts w:ascii="Arial" w:hAnsi="Arial" w:cs="Arial"/>
         </w:rPr>
       </w:pPr>
-      <w:hyperlink r:id="rId51" w:history="1">
+      <w:hyperlink r:id="rId52" w:history="1">
         <w:r>
           <w:rPr>
             <w:rStyle w:val="Hyperlink"/>
@@ -21201,7 +21291,7 @@
           <w:rFonts w:ascii="Arial" w:hAnsi="Arial" w:cs="Arial"/>
         </w:rPr>
       </w:pPr>
-      <w:hyperlink r:id="rId52" w:history="1">
+      <w:hyperlink r:id="rId53" w:history="1">
         <w:r>
           <w:rPr>
             <w:rStyle w:val="Hyperlink"/>
@@ -21231,7 +21321,7 @@
           <w:rFonts w:ascii="Arial" w:hAnsi="Arial" w:cs="Arial"/>
         </w:rPr>
       </w:pPr>
-      <w:hyperlink r:id="rId53" w:history="1">
+      <w:hyperlink r:id="rId54" w:history="1">
         <w:r>
           <w:rPr>
             <w:rStyle w:val="Hyperlink"/>
@@ -21261,7 +21351,7 @@
           <w:rFonts w:ascii="Arial" w:hAnsi="Arial" w:cs="Arial"/>
         </w:rPr>
       </w:pPr>
-      <w:hyperlink r:id="rId54" w:history="1">
+      <w:hyperlink r:id="rId55" w:history="1">
         <w:r>
           <w:rPr>
             <w:rStyle w:val="Hyperlink"/>
@@ -21291,7 +21381,7 @@
           <w:rFonts w:ascii="Arial" w:hAnsi="Arial" w:cs="Arial"/>
         </w:rPr>
       </w:pPr>
-      <w:hyperlink r:id="rId55" w:history="1">
+      <w:hyperlink r:id="rId56" w:history="1">
         <w:r>
           <w:rPr>
             <w:rStyle w:val="Hyperlink"/>
@@ -21321,7 +21411,7 @@
           <w:rFonts w:ascii="Arial" w:hAnsi="Arial" w:cs="Arial"/>
         </w:rPr>
       </w:pPr>
-      <w:hyperlink r:id="rId56" w:history="1">
+      <w:hyperlink r:id="rId57" w:history="1">
         <w:r>
           <w:rPr>
             <w:rStyle w:val="Hyperlink"/>
@@ -21351,7 +21441,7 @@
           <w:rFonts w:ascii="Arial" w:hAnsi="Arial" w:cs="Arial"/>
         </w:rPr>
       </w:pPr>
-      <w:hyperlink r:id="rId57" w:history="1">
+      <w:hyperlink r:id="rId58" w:history="1">
         <w:r>
           <w:rPr>
             <w:rStyle w:val="Hyperlink"/>
@@ -21381,7 +21471,7 @@
           <w:rFonts w:ascii="Arial" w:hAnsi="Arial" w:cs="Arial"/>
         </w:rPr>
       </w:pPr>
-      <w:hyperlink r:id="rId58" w:history="1">
+      <w:hyperlink r:id="rId59" w:history="1">
         <w:r>
           <w:rPr>
             <w:rStyle w:val="Hyperlink"/>
@@ -21405,7 +21495,7 @@
           <w:rFonts w:ascii="Arial" w:hAnsi="Arial" w:cs="Arial"/>
         </w:rPr>
       </w:pPr>
-      <w:hyperlink r:id="rId59" w:history="1">
+      <w:hyperlink r:id="rId60" w:history="1">
         <w:r>
           <w:rPr>
             <w:rStyle w:val="Hyperlink"/>
@@ -21429,7 +21519,7 @@
           <w:rFonts w:ascii="Arial" w:hAnsi="Arial" w:cs="Arial"/>
         </w:rPr>
       </w:pPr>
-      <w:hyperlink r:id="rId60" w:history="1">
+      <w:hyperlink r:id="rId61" w:history="1">
         <w:r>
           <w:rPr>
             <w:rStyle w:val="Hyperlink"/>
@@ -21453,7 +21543,7 @@
           <w:rFonts w:ascii="Arial" w:hAnsi="Arial" w:cs="Arial"/>
         </w:rPr>
       </w:pPr>
-      <w:hyperlink r:id="rId61" w:history="1">
+      <w:hyperlink r:id="rId62" w:history="1">
         <w:r>
           <w:rPr>
             <w:rStyle w:val="Hyperlink"/>
@@ -21477,7 +21567,7 @@
           <w:rFonts w:ascii="Arial" w:hAnsi="Arial" w:cs="Arial"/>
         </w:rPr>
       </w:pPr>
-      <w:hyperlink r:id="rId62" w:history="1">
+      <w:hyperlink r:id="rId63" w:history="1">
         <w:r>
           <w:rPr>
             <w:rStyle w:val="Hyperlink"/>
@@ -21501,7 +21591,7 @@
           <w:rFonts w:ascii="Arial" w:hAnsi="Arial" w:cs="Arial"/>
         </w:rPr>
       </w:pPr>
-      <w:hyperlink r:id="rId63" w:history="1">
+      <w:hyperlink r:id="rId64" w:history="1">
         <w:r>
           <w:rPr>
             <w:rStyle w:val="Hyperlink"/>
@@ -21525,7 +21615,7 @@
           <w:rFonts w:ascii="Arial" w:hAnsi="Arial" w:cs="Arial"/>
         </w:rPr>
       </w:pPr>
-      <w:hyperlink r:id="rId64" w:history="1">
+      <w:hyperlink r:id="rId65" w:history="1">
         <w:r>
           <w:rPr>
             <w:rStyle w:val="Hyperlink"/>
@@ -21549,7 +21639,7 @@
           <w:rFonts w:ascii="Arial" w:hAnsi="Arial" w:cs="Arial"/>
         </w:rPr>
       </w:pPr>
-      <w:hyperlink r:id="rId65" w:history="1">
+      <w:hyperlink r:id="rId66" w:history="1">
         <w:r>
           <w:rPr>
             <w:rStyle w:val="Hyperlink"/>
@@ -21573,7 +21663,7 @@
           <w:rFonts w:ascii="Arial" w:hAnsi="Arial" w:cs="Arial"/>
         </w:rPr>
       </w:pPr>
-      <w:hyperlink r:id="rId66" w:history="1">
+      <w:hyperlink r:id="rId67" w:history="1">
         <w:r>
           <w:rPr>
             <w:rStyle w:val="Hyperlink"/>
@@ -21597,7 +21687,7 @@
           <w:rFonts w:ascii="Arial" w:hAnsi="Arial" w:cs="Arial"/>
         </w:rPr>
       </w:pPr>
-      <w:hyperlink r:id="rId67" w:history="1">
+      <w:hyperlink r:id="rId68" w:history="1">
         <w:r>
           <w:rPr>
             <w:rStyle w:val="Hyperlink"/>
@@ -21621,7 +21711,7 @@
           <w:rFonts w:ascii="Arial" w:hAnsi="Arial" w:cs="Arial"/>
         </w:rPr>
       </w:pPr>
-      <w:hyperlink r:id="rId68" w:history="1">
+      <w:hyperlink r:id="rId69" w:history="1">
         <w:r>
           <w:rPr>
             <w:rStyle w:val="Hyperlink"/>
@@ -21639,7 +21729,7 @@
           <w:rFonts w:ascii="Arial" w:hAnsi="Arial" w:cs="Arial"/>
         </w:rPr>
       </w:pPr>
-      <w:hyperlink r:id="rId69" w:history="1">
+      <w:hyperlink r:id="rId70" w:history="1">
         <w:r>
           <w:rPr>
             <w:rStyle w:val="Hyperlink"/>
@@ -21657,7 +21747,7 @@
           <w:rFonts w:ascii="Arial" w:hAnsi="Arial" w:cs="Arial"/>
         </w:rPr>
       </w:pPr>
-      <w:hyperlink r:id="rId70" w:history="1">
+      <w:hyperlink r:id="rId71" w:history="1">
         <w:r>
           <w:rPr>
             <w:rStyle w:val="Hyperlink"/>
@@ -21684,7 +21774,7 @@
       </w:pPr>
     </w:p>
     <w:sectPr>
-      <w:footerReference w:type="default" r:id="rId71"/>
+      <w:footerReference w:type="default" r:id="rId72"/>
       <w:pgSz w:w="11906" w:h="16838" w:code="9"/>
       <w:pgMar w:top="1701" w:right="1134" w:bottom="1134" w:left="1701" w:header="709" w:footer="709" w:gutter="0"/>
       <w:cols w:space="708"/>
@@ -21819,7 +21909,7 @@
         <w:rFonts w:asciiTheme="majorHAnsi" w:hAnsiTheme="majorHAnsi"/>
         <w:noProof/>
       </w:rPr>
-      <w:t>43</w:t>
+      <w:t>24</w:t>
     </w:r>
     <w:r>
       <w:rPr>
@@ -24190,7 +24280,7 @@
 </file>
 
 <file path=customXml/itemProps1.xml><?xml version="1.0" encoding="utf-8"?>
-<ds:datastoreItem xmlns:ds="http://schemas.openxmlformats.org/officeDocument/2006/customXml" ds:itemID="{79A48757-C015-4AD8-AFBD-47BF70EFC449}">
+<ds:datastoreItem xmlns:ds="http://schemas.openxmlformats.org/officeDocument/2006/customXml" ds:itemID="{FA3CE383-DD1E-43E6-A6F6-937B16A1C1FB}">
   <ds:schemaRefs>
     <ds:schemaRef ds:uri="http://schemas.openxmlformats.org/officeDocument/2006/bibliography"/>
   </ds:schemaRefs>

</xml_diff>